<commit_message>
add 2020 recommended rx for gonorrhea to acceptable list
</commit_message>
<xml_diff>
--- a/STI Automatic Case Closure Processing Rules.docx
+++ b/STI Automatic Case Closure Processing Rules.docx
@@ -1,6 +1,6 @@
 
 <file path=word/document.xml><?xml version="1.0" encoding="utf-8"?>
-<w:document xmlns:wpc="http://schemas.microsoft.com/office/word/2010/wordprocessingCanvas" xmlns:cx="http://schemas.microsoft.com/office/drawing/2014/chartex" xmlns:cx1="http://schemas.microsoft.com/office/drawing/2015/9/8/chartex" xmlns:mc="http://schemas.openxmlformats.org/markup-compatibility/2006" xmlns:o="urn:schemas-microsoft-com:office:office" xmlns:r="http://schemas.openxmlformats.org/officeDocument/2006/relationships" xmlns:m="http://schemas.openxmlformats.org/officeDocument/2006/math" xmlns:v="urn:schemas-microsoft-com:vml" xmlns:wp14="http://schemas.microsoft.com/office/word/2010/wordprocessingDrawing" xmlns:wp="http://schemas.openxmlformats.org/drawingml/2006/wordprocessingDrawing" xmlns:w10="urn:schemas-microsoft-com:office:word" xmlns:w="http://schemas.openxmlformats.org/wordprocessingml/2006/main" xmlns:w14="http://schemas.microsoft.com/office/word/2010/wordml" xmlns:w15="http://schemas.microsoft.com/office/word/2012/wordml" xmlns:w16se="http://schemas.microsoft.com/office/word/2015/wordml/symex" xmlns:wpg="http://schemas.microsoft.com/office/word/2010/wordprocessingGroup" xmlns:wpi="http://schemas.microsoft.com/office/word/2010/wordprocessingInk" xmlns:wne="http://schemas.microsoft.com/office/word/2006/wordml" xmlns:wps="http://schemas.microsoft.com/office/word/2010/wordprocessingShape" mc:Ignorable="w14 w15 w16se wp14">
+<w:document xmlns:wpc="http://schemas.microsoft.com/office/word/2010/wordprocessingCanvas" xmlns:mc="http://schemas.openxmlformats.org/markup-compatibility/2006" xmlns:o="urn:schemas-microsoft-com:office:office" xmlns:r="http://schemas.openxmlformats.org/officeDocument/2006/relationships" xmlns:m="http://schemas.openxmlformats.org/officeDocument/2006/math" xmlns:v="urn:schemas-microsoft-com:vml" xmlns:wp14="http://schemas.microsoft.com/office/word/2010/wordprocessingDrawing" xmlns:wp="http://schemas.openxmlformats.org/drawingml/2006/wordprocessingDrawing" xmlns:w10="urn:schemas-microsoft-com:office:word" xmlns:w="http://schemas.openxmlformats.org/wordprocessingml/2006/main" xmlns:w14="http://schemas.microsoft.com/office/word/2010/wordml" xmlns:w15="http://schemas.microsoft.com/office/word/2012/wordml" xmlns:wpg="http://schemas.microsoft.com/office/word/2010/wordprocessingGroup" xmlns:wpi="http://schemas.microsoft.com/office/word/2010/wordprocessingInk" xmlns:wne="http://schemas.microsoft.com/office/word/2006/wordml" xmlns:wps="http://schemas.microsoft.com/office/word/2010/wordprocessingShape" mc:Ignorable="w14 w15 wp14">
   <w:body>
     <w:p>
       <w:pPr>
@@ -1180,8 +1180,6 @@
         </w:rPr>
         <w:t>The list below contains known errors that will result in page-specific invalid conditions (may not be exhaustive).</w:t>
       </w:r>
-      <w:bookmarkStart w:id="0" w:name="_GoBack"/>
-      <w:bookmarkEnd w:id="0"/>
     </w:p>
     <w:p>
       <w:pPr>
@@ -2567,6 +2565,12 @@
                 <w:rFonts w:ascii="Arial" w:hAnsi="Arial" w:cs="Arial"/>
               </w:rPr>
             </w:pPr>
+            <w:r>
+              <w:rPr>
+                <w:rFonts w:ascii="Arial" w:hAnsi="Arial" w:cs="Arial"/>
+              </w:rPr>
+              <w:t>Ceftriaxone 500mg - GC</w:t>
+            </w:r>
           </w:p>
         </w:tc>
         <w:tc>
@@ -2619,6 +2623,12 @@
                 <w:rFonts w:ascii="Arial" w:hAnsi="Arial" w:cs="Arial"/>
               </w:rPr>
             </w:pPr>
+            <w:r>
+              <w:rPr>
+                <w:rFonts w:ascii="Arial" w:hAnsi="Arial" w:cs="Arial"/>
+              </w:rPr>
+              <w:t>DT: Ceftriaxone/Doxycycline (Special cases only)</w:t>
+            </w:r>
           </w:p>
         </w:tc>
         <w:tc>
@@ -2687,7 +2697,7 @@
               <w:rPr>
                 <w:rFonts w:ascii="Arial" w:hAnsi="Arial" w:cs="Arial"/>
               </w:rPr>
-              <w:t>Ceftriaxone 500mg - GC</w:t>
+              <w:t>Ceftriaxone 1gm - GC</w:t>
             </w:r>
           </w:p>
         </w:tc>
@@ -2731,50 +2741,6 @@
               <w:rPr>
                 <w:rFonts w:ascii="Arial" w:hAnsi="Arial" w:cs="Arial"/>
               </w:rPr>
-              <w:t>Ceftriaxone 1gm - GC</w:t>
-            </w:r>
-          </w:p>
-        </w:tc>
-      </w:tr>
-      <w:tr>
-        <w:tc>
-          <w:tcPr>
-            <w:tcW w:w="4526" w:type="dxa"/>
-            <w:tcBorders>
-              <w:top w:val="single" w:sz="4" w:space="0" w:color="auto"/>
-              <w:bottom w:val="single" w:sz="4" w:space="0" w:color="auto"/>
-            </w:tcBorders>
-          </w:tcPr>
-          <w:p>
-            <w:pPr>
-              <w:rPr>
-                <w:rFonts w:ascii="Arial" w:hAnsi="Arial" w:cs="Arial"/>
-              </w:rPr>
-            </w:pPr>
-          </w:p>
-        </w:tc>
-        <w:tc>
-          <w:tcPr>
-            <w:tcW w:w="4824" w:type="dxa"/>
-            <w:tcBorders>
-              <w:top w:val="single" w:sz="4" w:space="0" w:color="auto"/>
-              <w:left w:val="nil"/>
-              <w:bottom w:val="single" w:sz="4" w:space="0" w:color="auto"/>
-              <w:right w:val="single" w:sz="4" w:space="0" w:color="auto"/>
-            </w:tcBorders>
-            <w:shd w:val="clear" w:color="000000" w:fill="FFFFFF"/>
-            <w:vAlign w:val="center"/>
-          </w:tcPr>
-          <w:p>
-            <w:pPr>
-              <w:rPr>
-                <w:rFonts w:ascii="Arial" w:hAnsi="Arial" w:cs="Arial"/>
-              </w:rPr>
-            </w:pPr>
-            <w:r>
-              <w:rPr>
-                <w:rFonts w:ascii="Arial" w:hAnsi="Arial" w:cs="Arial"/>
-              </w:rPr>
               <w:t>DT: </w:t>
             </w:r>
             <w:proofErr w:type="spellStart"/>
@@ -2793,50 +2759,8 @@
             </w:r>
           </w:p>
         </w:tc>
-      </w:tr>
-      <w:tr>
-        <w:tc>
-          <w:tcPr>
-            <w:tcW w:w="4526" w:type="dxa"/>
-            <w:tcBorders>
-              <w:top w:val="single" w:sz="4" w:space="0" w:color="auto"/>
-              <w:bottom w:val="single" w:sz="4" w:space="0" w:color="auto"/>
-            </w:tcBorders>
-          </w:tcPr>
-          <w:p>
-            <w:pPr>
-              <w:rPr>
-                <w:rFonts w:ascii="Arial" w:hAnsi="Arial" w:cs="Arial"/>
-              </w:rPr>
-            </w:pPr>
-          </w:p>
-        </w:tc>
-        <w:tc>
-          <w:tcPr>
-            <w:tcW w:w="4824" w:type="dxa"/>
-            <w:tcBorders>
-              <w:top w:val="single" w:sz="4" w:space="0" w:color="auto"/>
-              <w:left w:val="nil"/>
-              <w:bottom w:val="single" w:sz="4" w:space="0" w:color="auto"/>
-              <w:right w:val="single" w:sz="4" w:space="0" w:color="auto"/>
-            </w:tcBorders>
-            <w:shd w:val="clear" w:color="000000" w:fill="FFFFFF"/>
-            <w:vAlign w:val="center"/>
-          </w:tcPr>
-          <w:p>
-            <w:pPr>
-              <w:rPr>
-                <w:rFonts w:ascii="Arial" w:hAnsi="Arial" w:cs="Arial"/>
-              </w:rPr>
-            </w:pPr>
-            <w:r>
-              <w:rPr>
-                <w:rFonts w:ascii="Arial" w:hAnsi="Arial" w:cs="Arial"/>
-              </w:rPr>
-              <w:t>DT: Ceftriaxone/Doxycycline (Special cases only)</w:t>
-            </w:r>
-          </w:p>
-        </w:tc>
+        <w:bookmarkStart w:id="0" w:name="_GoBack"/>
+        <w:bookmarkEnd w:id="0"/>
       </w:tr>
       <w:tr>
         <w:tc>
@@ -3541,7 +3465,7 @@
 </file>
 
 <file path=word/numbering.xml><?xml version="1.0" encoding="utf-8"?>
-<w:numbering xmlns:wpc="http://schemas.microsoft.com/office/word/2010/wordprocessingCanvas" xmlns:cx="http://schemas.microsoft.com/office/drawing/2014/chartex" xmlns:cx1="http://schemas.microsoft.com/office/drawing/2015/9/8/chartex" xmlns:mc="http://schemas.openxmlformats.org/markup-compatibility/2006" xmlns:o="urn:schemas-microsoft-com:office:office" xmlns:r="http://schemas.openxmlformats.org/officeDocument/2006/relationships" xmlns:m="http://schemas.openxmlformats.org/officeDocument/2006/math" xmlns:v="urn:schemas-microsoft-com:vml" xmlns:wp14="http://schemas.microsoft.com/office/word/2010/wordprocessingDrawing" xmlns:wp="http://schemas.openxmlformats.org/drawingml/2006/wordprocessingDrawing" xmlns:w10="urn:schemas-microsoft-com:office:word" xmlns:w="http://schemas.openxmlformats.org/wordprocessingml/2006/main" xmlns:w14="http://schemas.microsoft.com/office/word/2010/wordml" xmlns:w15="http://schemas.microsoft.com/office/word/2012/wordml" xmlns:w16se="http://schemas.microsoft.com/office/word/2015/wordml/symex" xmlns:wpg="http://schemas.microsoft.com/office/word/2010/wordprocessingGroup" xmlns:wpi="http://schemas.microsoft.com/office/word/2010/wordprocessingInk" xmlns:wne="http://schemas.microsoft.com/office/word/2006/wordml" xmlns:wps="http://schemas.microsoft.com/office/word/2010/wordprocessingShape" mc:Ignorable="w14 w15 w16se wp14">
+<w:numbering xmlns:wpc="http://schemas.microsoft.com/office/word/2010/wordprocessingCanvas" xmlns:mc="http://schemas.openxmlformats.org/markup-compatibility/2006" xmlns:o="urn:schemas-microsoft-com:office:office" xmlns:r="http://schemas.openxmlformats.org/officeDocument/2006/relationships" xmlns:m="http://schemas.openxmlformats.org/officeDocument/2006/math" xmlns:v="urn:schemas-microsoft-com:vml" xmlns:wp14="http://schemas.microsoft.com/office/word/2010/wordprocessingDrawing" xmlns:wp="http://schemas.openxmlformats.org/drawingml/2006/wordprocessingDrawing" xmlns:w10="urn:schemas-microsoft-com:office:word" xmlns:w="http://schemas.openxmlformats.org/wordprocessingml/2006/main" xmlns:w14="http://schemas.microsoft.com/office/word/2010/wordml" xmlns:w15="http://schemas.microsoft.com/office/word/2012/wordml" xmlns:wpg="http://schemas.microsoft.com/office/word/2010/wordprocessingGroup" xmlns:wpi="http://schemas.microsoft.com/office/word/2010/wordprocessingInk" xmlns:wne="http://schemas.microsoft.com/office/word/2006/wordml" xmlns:wps="http://schemas.microsoft.com/office/word/2010/wordprocessingShape" mc:Ignorable="w14 w15 wp14">
   <w:abstractNum w:abstractNumId="0" w15:restartNumberingAfterBreak="0">
     <w:nsid w:val="012B750C"/>
     <w:multiLevelType w:val="hybridMultilevel"/>
@@ -4309,7 +4233,7 @@
 </file>
 
 <file path=word/styles.xml><?xml version="1.0" encoding="utf-8"?>
-<w:styles xmlns:mc="http://schemas.openxmlformats.org/markup-compatibility/2006" xmlns:r="http://schemas.openxmlformats.org/officeDocument/2006/relationships" xmlns:w="http://schemas.openxmlformats.org/wordprocessingml/2006/main" xmlns:w14="http://schemas.microsoft.com/office/word/2010/wordml" xmlns:w15="http://schemas.microsoft.com/office/word/2012/wordml" xmlns:w16se="http://schemas.microsoft.com/office/word/2015/wordml/symex" mc:Ignorable="w14 w15 w16se">
+<w:styles xmlns:mc="http://schemas.openxmlformats.org/markup-compatibility/2006" xmlns:r="http://schemas.openxmlformats.org/officeDocument/2006/relationships" xmlns:w="http://schemas.openxmlformats.org/wordprocessingml/2006/main" xmlns:w14="http://schemas.microsoft.com/office/word/2010/wordml" xmlns:w15="http://schemas.microsoft.com/office/word/2012/wordml" mc:Ignorable="w14 w15">
   <w:docDefaults>
     <w:rPrDefault>
       <w:rPr>

</xml_diff>

<commit_message>
save diagnosis provider and update accepted rx
</commit_message>
<xml_diff>
--- a/STI Automatic Case Closure Processing Rules.docx
+++ b/STI Automatic Case Closure Processing Rules.docx
@@ -1,6 +1,6 @@
 
 <file path=word/document.xml><?xml version="1.0" encoding="utf-8"?>
-<w:document xmlns:wpc="http://schemas.microsoft.com/office/word/2010/wordprocessingCanvas" xmlns:mc="http://schemas.openxmlformats.org/markup-compatibility/2006" xmlns:o="urn:schemas-microsoft-com:office:office" xmlns:r="http://schemas.openxmlformats.org/officeDocument/2006/relationships" xmlns:m="http://schemas.openxmlformats.org/officeDocument/2006/math" xmlns:v="urn:schemas-microsoft-com:vml" xmlns:wp14="http://schemas.microsoft.com/office/word/2010/wordprocessingDrawing" xmlns:wp="http://schemas.openxmlformats.org/drawingml/2006/wordprocessingDrawing" xmlns:w10="urn:schemas-microsoft-com:office:word" xmlns:w="http://schemas.openxmlformats.org/wordprocessingml/2006/main" xmlns:w14="http://schemas.microsoft.com/office/word/2010/wordml" xmlns:w15="http://schemas.microsoft.com/office/word/2012/wordml" xmlns:wpg="http://schemas.microsoft.com/office/word/2010/wordprocessingGroup" xmlns:wpi="http://schemas.microsoft.com/office/word/2010/wordprocessingInk" xmlns:wne="http://schemas.microsoft.com/office/word/2006/wordml" xmlns:wps="http://schemas.microsoft.com/office/word/2010/wordprocessingShape" mc:Ignorable="w14 w15 wp14">
+<w:document xmlns:wpc="http://schemas.microsoft.com/office/word/2010/wordprocessingCanvas" xmlns:cx="http://schemas.microsoft.com/office/drawing/2014/chartex" xmlns:cx1="http://schemas.microsoft.com/office/drawing/2015/9/8/chartex" xmlns:cx2="http://schemas.microsoft.com/office/drawing/2015/10/21/chartex" xmlns:cx3="http://schemas.microsoft.com/office/drawing/2016/5/9/chartex" xmlns:cx4="http://schemas.microsoft.com/office/drawing/2016/5/10/chartex" xmlns:cx5="http://schemas.microsoft.com/office/drawing/2016/5/11/chartex" xmlns:cx6="http://schemas.microsoft.com/office/drawing/2016/5/12/chartex" xmlns:cx7="http://schemas.microsoft.com/office/drawing/2016/5/13/chartex" xmlns:cx8="http://schemas.microsoft.com/office/drawing/2016/5/14/chartex" xmlns:mc="http://schemas.openxmlformats.org/markup-compatibility/2006" xmlns:aink="http://schemas.microsoft.com/office/drawing/2016/ink" xmlns:am3d="http://schemas.microsoft.com/office/drawing/2017/model3d" xmlns:o="urn:schemas-microsoft-com:office:office" xmlns:r="http://schemas.openxmlformats.org/officeDocument/2006/relationships" xmlns:m="http://schemas.openxmlformats.org/officeDocument/2006/math" xmlns:v="urn:schemas-microsoft-com:vml" xmlns:wp14="http://schemas.microsoft.com/office/word/2010/wordprocessingDrawing" xmlns:wp="http://schemas.openxmlformats.org/drawingml/2006/wordprocessingDrawing" xmlns:w10="urn:schemas-microsoft-com:office:word" xmlns:w="http://schemas.openxmlformats.org/wordprocessingml/2006/main" xmlns:w14="http://schemas.microsoft.com/office/word/2010/wordml" xmlns:w15="http://schemas.microsoft.com/office/word/2012/wordml" xmlns:w16cex="http://schemas.microsoft.com/office/word/2018/wordml/cex" xmlns:w16cid="http://schemas.microsoft.com/office/word/2016/wordml/cid" xmlns:w16="http://schemas.microsoft.com/office/word/2018/wordml" xmlns:w16sdtdh="http://schemas.microsoft.com/office/word/2020/wordml/sdtdatahash" xmlns:w16se="http://schemas.microsoft.com/office/word/2015/wordml/symex" xmlns:wpg="http://schemas.microsoft.com/office/word/2010/wordprocessingGroup" xmlns:wpi="http://schemas.microsoft.com/office/word/2010/wordprocessingInk" xmlns:wne="http://schemas.microsoft.com/office/word/2006/wordml" xmlns:wps="http://schemas.microsoft.com/office/word/2010/wordprocessingShape" mc:Ignorable="w14 w15 w16se w16cid w16 w16cex w16sdtdh wp14">
   <w:body>
     <w:p>
       <w:pPr>
@@ -1302,8 +1302,8 @@
         <w:tblLook w:val="04A0" w:firstRow="1" w:lastRow="0" w:firstColumn="1" w:lastColumn="0" w:noHBand="0" w:noVBand="1"/>
       </w:tblPr>
       <w:tblGrid>
-        <w:gridCol w:w="4526"/>
-        <w:gridCol w:w="4824"/>
+        <w:gridCol w:w="4555"/>
+        <w:gridCol w:w="4795"/>
       </w:tblGrid>
       <w:tr>
         <w:tc>
@@ -1333,7 +1333,7 @@
       <w:tr>
         <w:tc>
           <w:tcPr>
-            <w:tcW w:w="4526" w:type="dxa"/>
+            <w:tcW w:w="4555" w:type="dxa"/>
           </w:tcPr>
           <w:p>
             <w:pPr>
@@ -1354,7 +1354,7 @@
         </w:tc>
         <w:tc>
           <w:tcPr>
-            <w:tcW w:w="4824" w:type="dxa"/>
+            <w:tcW w:w="4795" w:type="dxa"/>
           </w:tcPr>
           <w:p>
             <w:pPr>
@@ -1377,7 +1377,7 @@
       <w:tr>
         <w:tc>
           <w:tcPr>
-            <w:tcW w:w="4526" w:type="dxa"/>
+            <w:tcW w:w="4555" w:type="dxa"/>
             <w:tcBorders>
               <w:top w:val="single" w:sz="4" w:space="0" w:color="auto"/>
               <w:bottom w:val="single" w:sz="4" w:space="0" w:color="auto"/>
@@ -1399,7 +1399,7 @@
         </w:tc>
         <w:tc>
           <w:tcPr>
-            <w:tcW w:w="4824" w:type="dxa"/>
+            <w:tcW w:w="4795" w:type="dxa"/>
             <w:tcBorders>
               <w:top w:val="single" w:sz="4" w:space="0" w:color="auto"/>
               <w:left w:val="nil"/>
@@ -1427,30 +1427,30 @@
       <w:tr>
         <w:tc>
           <w:tcPr>
-            <w:tcW w:w="4526" w:type="dxa"/>
-            <w:tcBorders>
-              <w:top w:val="single" w:sz="4" w:space="0" w:color="auto"/>
-              <w:bottom w:val="single" w:sz="4" w:space="0" w:color="auto"/>
-            </w:tcBorders>
-            <w:vAlign w:val="center"/>
-          </w:tcPr>
-          <w:p>
-            <w:pPr>
-              <w:rPr>
-                <w:rFonts w:ascii="Arial" w:hAnsi="Arial" w:cs="Arial"/>
-              </w:rPr>
-            </w:pPr>
-            <w:r>
-              <w:rPr>
-                <w:rFonts w:ascii="Arial" w:hAnsi="Arial" w:cs="Arial"/>
-              </w:rPr>
-              <w:t>Doxycycline 100mg BID X 7 Days - CT</w:t>
-            </w:r>
-          </w:p>
-        </w:tc>
-        <w:tc>
-          <w:tcPr>
-            <w:tcW w:w="4824" w:type="dxa"/>
+            <w:tcW w:w="4555" w:type="dxa"/>
+            <w:tcBorders>
+              <w:top w:val="single" w:sz="4" w:space="0" w:color="auto"/>
+              <w:bottom w:val="single" w:sz="4" w:space="0" w:color="auto"/>
+            </w:tcBorders>
+            <w:vAlign w:val="center"/>
+          </w:tcPr>
+          <w:p>
+            <w:pPr>
+              <w:rPr>
+                <w:rFonts w:ascii="Arial" w:hAnsi="Arial" w:cs="Arial"/>
+              </w:rPr>
+            </w:pPr>
+            <w:r>
+              <w:rPr>
+                <w:rFonts w:ascii="Arial" w:hAnsi="Arial" w:cs="Arial"/>
+              </w:rPr>
+              <w:t>Azithromycin 2gm - GC (For special cases only)</w:t>
+            </w:r>
+          </w:p>
+        </w:tc>
+        <w:tc>
+          <w:tcPr>
+            <w:tcW w:w="4795" w:type="dxa"/>
             <w:tcBorders>
               <w:top w:val="single" w:sz="4" w:space="0" w:color="auto"/>
               <w:left w:val="nil"/>
@@ -1470,7 +1470,7 @@
               <w:rPr>
                 <w:rFonts w:ascii="Arial" w:hAnsi="Arial" w:cs="Arial"/>
               </w:rPr>
-              <w:t>Azithromycin 2gm - GC (For special cases only)</w:t>
+              <w:t>Cefixime 400mg - GC</w:t>
             </w:r>
           </w:p>
         </w:tc>
@@ -1478,30 +1478,30 @@
       <w:tr>
         <w:tc>
           <w:tcPr>
-            <w:tcW w:w="4526" w:type="dxa"/>
-            <w:tcBorders>
-              <w:top w:val="single" w:sz="4" w:space="0" w:color="auto"/>
-              <w:bottom w:val="single" w:sz="4" w:space="0" w:color="auto"/>
-            </w:tcBorders>
-            <w:vAlign w:val="center"/>
-          </w:tcPr>
-          <w:p>
-            <w:pPr>
-              <w:rPr>
-                <w:rFonts w:ascii="Arial" w:hAnsi="Arial" w:cs="Arial"/>
-              </w:rPr>
-            </w:pPr>
-            <w:r>
-              <w:rPr>
-                <w:rFonts w:ascii="Arial" w:hAnsi="Arial" w:cs="Arial"/>
-              </w:rPr>
-              <w:t>Doxycycline 100mg BID X 10 Days - CT</w:t>
-            </w:r>
-          </w:p>
-        </w:tc>
-        <w:tc>
-          <w:tcPr>
-            <w:tcW w:w="4824" w:type="dxa"/>
+            <w:tcW w:w="4555" w:type="dxa"/>
+            <w:tcBorders>
+              <w:top w:val="single" w:sz="4" w:space="0" w:color="auto"/>
+              <w:bottom w:val="single" w:sz="4" w:space="0" w:color="auto"/>
+            </w:tcBorders>
+            <w:vAlign w:val="center"/>
+          </w:tcPr>
+          <w:p>
+            <w:pPr>
+              <w:rPr>
+                <w:rFonts w:ascii="Arial" w:hAnsi="Arial" w:cs="Arial"/>
+              </w:rPr>
+            </w:pPr>
+            <w:r>
+              <w:rPr>
+                <w:rFonts w:ascii="Arial" w:hAnsi="Arial" w:cs="Arial"/>
+              </w:rPr>
+              <w:t>Doxycycline 100mg BID X 7 Days - CT</w:t>
+            </w:r>
+          </w:p>
+        </w:tc>
+        <w:tc>
+          <w:tcPr>
+            <w:tcW w:w="4795" w:type="dxa"/>
             <w:tcBorders>
               <w:top w:val="single" w:sz="4" w:space="0" w:color="auto"/>
               <w:left w:val="nil"/>
@@ -1517,19 +1517,11 @@
                 <w:rFonts w:ascii="Arial" w:hAnsi="Arial" w:cs="Arial"/>
               </w:rPr>
             </w:pPr>
-            <w:proofErr w:type="spellStart"/>
-            <w:r>
-              <w:rPr>
-                <w:rFonts w:ascii="Arial" w:hAnsi="Arial" w:cs="Arial"/>
-              </w:rPr>
-              <w:t>Cefixime</w:t>
-            </w:r>
-            <w:proofErr w:type="spellEnd"/>
-            <w:r>
-              <w:rPr>
-                <w:rFonts w:ascii="Arial" w:hAnsi="Arial" w:cs="Arial"/>
-              </w:rPr>
-              <w:t> 400mg - GC</w:t>
+            <w:r>
+              <w:rPr>
+                <w:rFonts w:ascii="Arial" w:hAnsi="Arial" w:cs="Arial"/>
+              </w:rPr>
+              <w:t>Ceftriaxone 250mg - GC</w:t>
             </w:r>
           </w:p>
         </w:tc>
@@ -1537,30 +1529,30 @@
       <w:tr>
         <w:tc>
           <w:tcPr>
-            <w:tcW w:w="4526" w:type="dxa"/>
-            <w:tcBorders>
-              <w:top w:val="single" w:sz="4" w:space="0" w:color="auto"/>
-              <w:bottom w:val="single" w:sz="4" w:space="0" w:color="auto"/>
-            </w:tcBorders>
-            <w:vAlign w:val="center"/>
-          </w:tcPr>
-          <w:p>
-            <w:pPr>
-              <w:rPr>
-                <w:rFonts w:ascii="Arial" w:hAnsi="Arial" w:cs="Arial"/>
-              </w:rPr>
-            </w:pPr>
-            <w:r>
-              <w:rPr>
-                <w:rFonts w:ascii="Arial" w:hAnsi="Arial" w:cs="Arial"/>
-              </w:rPr>
-              <w:t>Doxycycline 100mg BID X 14 Days - CT</w:t>
-            </w:r>
-          </w:p>
-        </w:tc>
-        <w:tc>
-          <w:tcPr>
-            <w:tcW w:w="4824" w:type="dxa"/>
+            <w:tcW w:w="4555" w:type="dxa"/>
+            <w:tcBorders>
+              <w:top w:val="single" w:sz="4" w:space="0" w:color="auto"/>
+              <w:bottom w:val="single" w:sz="4" w:space="0" w:color="auto"/>
+            </w:tcBorders>
+            <w:vAlign w:val="center"/>
+          </w:tcPr>
+          <w:p>
+            <w:pPr>
+              <w:rPr>
+                <w:rFonts w:ascii="Arial" w:hAnsi="Arial" w:cs="Arial"/>
+              </w:rPr>
+            </w:pPr>
+            <w:r>
+              <w:rPr>
+                <w:rFonts w:ascii="Arial" w:hAnsi="Arial" w:cs="Arial"/>
+              </w:rPr>
+              <w:t>Doxycycline 100mg BID X 10 Days - CT</w:t>
+            </w:r>
+          </w:p>
+        </w:tc>
+        <w:tc>
+          <w:tcPr>
+            <w:tcW w:w="4795" w:type="dxa"/>
             <w:tcBorders>
               <w:top w:val="single" w:sz="4" w:space="0" w:color="auto"/>
               <w:left w:val="nil"/>
@@ -1580,7 +1572,7 @@
               <w:rPr>
                 <w:rFonts w:ascii="Arial" w:hAnsi="Arial" w:cs="Arial"/>
               </w:rPr>
-              <w:t>Ceftriaxone 250mg - GC</w:t>
+              <w:t>Ceftriaxone 500mg - GC</w:t>
             </w:r>
           </w:p>
         </w:tc>
@@ -1588,30 +1580,30 @@
       <w:tr>
         <w:tc>
           <w:tcPr>
-            <w:tcW w:w="4526" w:type="dxa"/>
-            <w:tcBorders>
-              <w:top w:val="single" w:sz="4" w:space="0" w:color="auto"/>
-              <w:bottom w:val="single" w:sz="4" w:space="0" w:color="auto"/>
-            </w:tcBorders>
-            <w:vAlign w:val="center"/>
-          </w:tcPr>
-          <w:p>
-            <w:pPr>
-              <w:rPr>
-                <w:rFonts w:ascii="Arial" w:hAnsi="Arial" w:cs="Arial"/>
-              </w:rPr>
-            </w:pPr>
-            <w:r>
-              <w:rPr>
-                <w:rFonts w:ascii="Arial" w:hAnsi="Arial" w:cs="Arial"/>
-              </w:rPr>
-              <w:t>Amoxicillin 500mg TID X 7 Days - CT</w:t>
-            </w:r>
-          </w:p>
-        </w:tc>
-        <w:tc>
-          <w:tcPr>
-            <w:tcW w:w="4824" w:type="dxa"/>
+            <w:tcW w:w="4555" w:type="dxa"/>
+            <w:tcBorders>
+              <w:top w:val="single" w:sz="4" w:space="0" w:color="auto"/>
+              <w:bottom w:val="single" w:sz="4" w:space="0" w:color="auto"/>
+            </w:tcBorders>
+            <w:vAlign w:val="center"/>
+          </w:tcPr>
+          <w:p>
+            <w:pPr>
+              <w:rPr>
+                <w:rFonts w:ascii="Arial" w:hAnsi="Arial" w:cs="Arial"/>
+              </w:rPr>
+            </w:pPr>
+            <w:r>
+              <w:rPr>
+                <w:rFonts w:ascii="Arial" w:hAnsi="Arial" w:cs="Arial"/>
+              </w:rPr>
+              <w:t>Doxycycline 100mg BID X 14 Days - CT</w:t>
+            </w:r>
+          </w:p>
+        </w:tc>
+        <w:tc>
+          <w:tcPr>
+            <w:tcW w:w="4795" w:type="dxa"/>
             <w:tcBorders>
               <w:top w:val="single" w:sz="4" w:space="0" w:color="auto"/>
               <w:left w:val="nil"/>
@@ -1631,7 +1623,7 @@
               <w:rPr>
                 <w:rFonts w:ascii="Arial" w:hAnsi="Arial" w:cs="Arial"/>
               </w:rPr>
-              <w:t>Ceftriaxone 500mg - GC</w:t>
+              <w:t>Ceftriaxone 1gm - GC</w:t>
             </w:r>
           </w:p>
         </w:tc>
@@ -1639,30 +1631,30 @@
       <w:tr>
         <w:tc>
           <w:tcPr>
-            <w:tcW w:w="4526" w:type="dxa"/>
-            <w:tcBorders>
-              <w:top w:val="single" w:sz="4" w:space="0" w:color="auto"/>
-              <w:bottom w:val="single" w:sz="4" w:space="0" w:color="auto"/>
-            </w:tcBorders>
-            <w:vAlign w:val="center"/>
-          </w:tcPr>
-          <w:p>
-            <w:pPr>
-              <w:rPr>
-                <w:rFonts w:ascii="Arial" w:hAnsi="Arial" w:cs="Arial"/>
-              </w:rPr>
-            </w:pPr>
-            <w:r>
-              <w:rPr>
-                <w:rFonts w:ascii="Arial" w:hAnsi="Arial" w:cs="Arial"/>
-              </w:rPr>
-              <w:t>Erythromycin Base 500mg QID X 7 Days - CT</w:t>
-            </w:r>
-          </w:p>
-        </w:tc>
-        <w:tc>
-          <w:tcPr>
-            <w:tcW w:w="4824" w:type="dxa"/>
+            <w:tcW w:w="4555" w:type="dxa"/>
+            <w:tcBorders>
+              <w:top w:val="single" w:sz="4" w:space="0" w:color="auto"/>
+              <w:bottom w:val="single" w:sz="4" w:space="0" w:color="auto"/>
+            </w:tcBorders>
+            <w:vAlign w:val="center"/>
+          </w:tcPr>
+          <w:p>
+            <w:pPr>
+              <w:rPr>
+                <w:rFonts w:ascii="Arial" w:hAnsi="Arial" w:cs="Arial"/>
+              </w:rPr>
+            </w:pPr>
+            <w:r>
+              <w:rPr>
+                <w:rFonts w:ascii="Arial" w:hAnsi="Arial" w:cs="Arial"/>
+              </w:rPr>
+              <w:t>Amoxicillin 500mg TID X 7 Days - CT</w:t>
+            </w:r>
+          </w:p>
+        </w:tc>
+        <w:tc>
+          <w:tcPr>
+            <w:tcW w:w="4795" w:type="dxa"/>
             <w:tcBorders>
               <w:top w:val="single" w:sz="4" w:space="0" w:color="auto"/>
               <w:left w:val="nil"/>
@@ -1682,7 +1674,7 @@
               <w:rPr>
                 <w:rFonts w:ascii="Arial" w:hAnsi="Arial" w:cs="Arial"/>
               </w:rPr>
-              <w:t>Ceftriaxone 1gm - GC</w:t>
+              <w:t>DT: Cefixime/Doxycycline (For special cases only)</w:t>
             </w:r>
           </w:p>
         </w:tc>
@@ -1690,30 +1682,24 @@
       <w:tr>
         <w:tc>
           <w:tcPr>
-            <w:tcW w:w="4526" w:type="dxa"/>
-            <w:tcBorders>
-              <w:top w:val="single" w:sz="4" w:space="0" w:color="auto"/>
-              <w:bottom w:val="single" w:sz="4" w:space="0" w:color="auto"/>
-            </w:tcBorders>
-            <w:vAlign w:val="center"/>
-          </w:tcPr>
-          <w:p>
-            <w:pPr>
-              <w:rPr>
-                <w:rFonts w:ascii="Arial" w:hAnsi="Arial" w:cs="Arial"/>
-              </w:rPr>
-            </w:pPr>
-            <w:r>
-              <w:rPr>
-                <w:rFonts w:ascii="Arial" w:hAnsi="Arial" w:cs="Arial"/>
-              </w:rPr>
-              <w:t>Erythromycin Base 250mg QID X 14 Days - CT</w:t>
-            </w:r>
-          </w:p>
-        </w:tc>
-        <w:tc>
-          <w:tcPr>
-            <w:tcW w:w="4824" w:type="dxa"/>
+            <w:tcW w:w="4555" w:type="dxa"/>
+            <w:tcBorders>
+              <w:top w:val="single" w:sz="4" w:space="0" w:color="auto"/>
+              <w:bottom w:val="single" w:sz="4" w:space="0" w:color="auto"/>
+            </w:tcBorders>
+            <w:vAlign w:val="center"/>
+          </w:tcPr>
+          <w:p>
+            <w:pPr>
+              <w:rPr>
+                <w:rFonts w:ascii="Arial" w:hAnsi="Arial" w:cs="Arial"/>
+              </w:rPr>
+            </w:pPr>
+          </w:p>
+        </w:tc>
+        <w:tc>
+          <w:tcPr>
+            <w:tcW w:w="4795" w:type="dxa"/>
             <w:tcBorders>
               <w:top w:val="single" w:sz="4" w:space="0" w:color="auto"/>
               <w:left w:val="nil"/>
@@ -1733,21 +1719,7 @@
               <w:rPr>
                 <w:rFonts w:ascii="Arial" w:hAnsi="Arial" w:cs="Arial"/>
               </w:rPr>
-              <w:t>DT: </w:t>
-            </w:r>
-            <w:proofErr w:type="spellStart"/>
-            <w:r>
-              <w:rPr>
-                <w:rFonts w:ascii="Arial" w:hAnsi="Arial" w:cs="Arial"/>
-              </w:rPr>
-              <w:t>Cefixime</w:t>
-            </w:r>
-            <w:proofErr w:type="spellEnd"/>
-            <w:r>
-              <w:rPr>
-                <w:rFonts w:ascii="Arial" w:hAnsi="Arial" w:cs="Arial"/>
-              </w:rPr>
-              <w:t>/Doxycycline (For special cases only)</w:t>
+              <w:t>DT: Ceftriaxone/Doxycycline (Special cases only)</w:t>
             </w:r>
           </w:p>
         </w:tc>
@@ -1755,58 +1727,47 @@
       <w:tr>
         <w:tc>
           <w:tcPr>
-            <w:tcW w:w="4526" w:type="dxa"/>
-            <w:tcBorders>
-              <w:top w:val="single" w:sz="4" w:space="0" w:color="auto"/>
-              <w:bottom w:val="single" w:sz="4" w:space="0" w:color="auto"/>
-            </w:tcBorders>
-            <w:vAlign w:val="center"/>
-          </w:tcPr>
-          <w:p>
-            <w:pPr>
-              <w:rPr>
-                <w:rFonts w:ascii="Arial" w:hAnsi="Arial" w:cs="Arial"/>
-              </w:rPr>
-            </w:pPr>
-            <w:proofErr w:type="spellStart"/>
-            <w:r>
-              <w:rPr>
-                <w:rFonts w:ascii="Arial" w:hAnsi="Arial" w:cs="Arial"/>
-              </w:rPr>
-              <w:t>Ofloxacin</w:t>
-            </w:r>
-            <w:proofErr w:type="spellEnd"/>
-            <w:r>
-              <w:rPr>
-                <w:rFonts w:ascii="Arial" w:hAnsi="Arial" w:cs="Arial"/>
-              </w:rPr>
-              <w:t> 300mg BID X 7 Days - CT</w:t>
-            </w:r>
-          </w:p>
-        </w:tc>
-        <w:tc>
-          <w:tcPr>
-            <w:tcW w:w="4824" w:type="dxa"/>
-            <w:tcBorders>
-              <w:top w:val="single" w:sz="4" w:space="0" w:color="auto"/>
-              <w:left w:val="nil"/>
-              <w:bottom w:val="single" w:sz="4" w:space="0" w:color="auto"/>
-              <w:right w:val="single" w:sz="4" w:space="0" w:color="auto"/>
-            </w:tcBorders>
-            <w:shd w:val="clear" w:color="000000" w:fill="FFFFFF"/>
-            <w:vAlign w:val="center"/>
-          </w:tcPr>
-          <w:p>
-            <w:pPr>
-              <w:rPr>
-                <w:rFonts w:ascii="Arial" w:hAnsi="Arial" w:cs="Arial"/>
-              </w:rPr>
-            </w:pPr>
-            <w:r>
-              <w:rPr>
-                <w:rFonts w:ascii="Arial" w:hAnsi="Arial" w:cs="Arial"/>
-              </w:rPr>
-              <w:t>DT: Ceftriaxone/Doxycycline (Special cases only)</w:t>
+            <w:tcW w:w="4555" w:type="dxa"/>
+            <w:tcBorders>
+              <w:top w:val="single" w:sz="4" w:space="0" w:color="auto"/>
+              <w:bottom w:val="single" w:sz="4" w:space="0" w:color="auto"/>
+            </w:tcBorders>
+            <w:vAlign w:val="center"/>
+          </w:tcPr>
+          <w:p>
+            <w:pPr>
+              <w:rPr>
+                <w:rFonts w:ascii="Arial" w:hAnsi="Arial" w:cs="Arial"/>
+              </w:rPr>
+            </w:pPr>
+            <w:r>
+              <w:rPr>
+                <w:rFonts w:ascii="Arial" w:hAnsi="Arial" w:cs="Arial"/>
+              </w:rPr>
+              <w:t>Ofloxacin 300mg BID X 7 Days - CT</w:t>
+            </w:r>
+          </w:p>
+        </w:tc>
+        <w:tc>
+          <w:tcPr>
+            <w:tcW w:w="4795" w:type="dxa"/>
+            <w:tcBorders>
+              <w:top w:val="single" w:sz="4" w:space="0" w:color="auto"/>
+              <w:bottom w:val="single" w:sz="4" w:space="0" w:color="auto"/>
+            </w:tcBorders>
+            <w:vAlign w:val="center"/>
+          </w:tcPr>
+          <w:p>
+            <w:pPr>
+              <w:rPr>
+                <w:rFonts w:ascii="Arial" w:hAnsi="Arial" w:cs="Arial"/>
+              </w:rPr>
+            </w:pPr>
+            <w:r>
+              <w:rPr>
+                <w:rFonts w:ascii="Arial" w:hAnsi="Arial" w:cs="Arial"/>
+              </w:rPr>
+              <w:t>Erythromycin Base 500mg QID X 7 Days - CT</w:t>
             </w:r>
           </w:p>
         </w:tc>
@@ -1814,7 +1775,7 @@
       <w:tr>
         <w:tc>
           <w:tcPr>
-            <w:tcW w:w="4526" w:type="dxa"/>
+            <w:tcW w:w="4555" w:type="dxa"/>
             <w:tcBorders>
               <w:top w:val="single" w:sz="4" w:space="0" w:color="auto"/>
               <w:bottom w:val="single" w:sz="4" w:space="0" w:color="auto"/>
@@ -1836,27 +1797,24 @@
         </w:tc>
         <w:tc>
           <w:tcPr>
-            <w:tcW w:w="4824" w:type="dxa"/>
-            <w:tcBorders>
-              <w:top w:val="single" w:sz="4" w:space="0" w:color="auto"/>
-              <w:left w:val="nil"/>
-              <w:bottom w:val="single" w:sz="4" w:space="0" w:color="auto"/>
-              <w:right w:val="single" w:sz="4" w:space="0" w:color="auto"/>
-            </w:tcBorders>
-            <w:shd w:val="clear" w:color="000000" w:fill="FFFFFF"/>
-            <w:vAlign w:val="center"/>
-          </w:tcPr>
-          <w:p>
-            <w:pPr>
-              <w:rPr>
-                <w:rFonts w:ascii="Arial" w:hAnsi="Arial" w:cs="Arial"/>
-              </w:rPr>
-            </w:pPr>
-            <w:r>
-              <w:rPr>
-                <w:rFonts w:ascii="Arial" w:hAnsi="Arial" w:cs="Arial"/>
-              </w:rPr>
-              <w:t>Erythromycin ES 800mg QID X 7 Days - CT</w:t>
+            <w:tcW w:w="4795" w:type="dxa"/>
+            <w:tcBorders>
+              <w:top w:val="single" w:sz="4" w:space="0" w:color="auto"/>
+              <w:bottom w:val="single" w:sz="4" w:space="0" w:color="auto"/>
+            </w:tcBorders>
+            <w:vAlign w:val="center"/>
+          </w:tcPr>
+          <w:p>
+            <w:pPr>
+              <w:rPr>
+                <w:rFonts w:ascii="Arial" w:hAnsi="Arial" w:cs="Arial"/>
+              </w:rPr>
+            </w:pPr>
+            <w:r>
+              <w:rPr>
+                <w:rFonts w:ascii="Arial" w:hAnsi="Arial" w:cs="Arial"/>
+              </w:rPr>
+              <w:t>Erythromycin Base 250mg QID X 14 Days - CT</w:t>
             </w:r>
           </w:p>
         </w:tc>
@@ -1864,44 +1822,30 @@
       <w:tr>
         <w:tc>
           <w:tcPr>
-            <w:tcW w:w="4526" w:type="dxa"/>
-            <w:tcBorders>
-              <w:top w:val="single" w:sz="4" w:space="0" w:color="auto"/>
-              <w:bottom w:val="single" w:sz="4" w:space="0" w:color="auto"/>
-            </w:tcBorders>
-            <w:vAlign w:val="center"/>
-          </w:tcPr>
-          <w:p>
-            <w:pPr>
-              <w:rPr>
-                <w:rFonts w:ascii="Arial" w:hAnsi="Arial" w:cs="Arial"/>
-              </w:rPr>
-            </w:pPr>
-            <w:r>
-              <w:rPr>
-                <w:rFonts w:ascii="Arial" w:hAnsi="Arial" w:cs="Arial"/>
-              </w:rPr>
-              <w:t>DT: </w:t>
-            </w:r>
-            <w:proofErr w:type="spellStart"/>
-            <w:r>
-              <w:rPr>
-                <w:rFonts w:ascii="Arial" w:hAnsi="Arial" w:cs="Arial"/>
-              </w:rPr>
-              <w:t>Cefixime</w:t>
-            </w:r>
-            <w:proofErr w:type="spellEnd"/>
-            <w:r>
-              <w:rPr>
-                <w:rFonts w:ascii="Arial" w:hAnsi="Arial" w:cs="Arial"/>
-              </w:rPr>
-              <w:t>/Azithromycin</w:t>
-            </w:r>
-          </w:p>
-        </w:tc>
-        <w:tc>
-          <w:tcPr>
-            <w:tcW w:w="4824" w:type="dxa"/>
+            <w:tcW w:w="4555" w:type="dxa"/>
+            <w:tcBorders>
+              <w:top w:val="single" w:sz="4" w:space="0" w:color="auto"/>
+              <w:bottom w:val="single" w:sz="4" w:space="0" w:color="auto"/>
+            </w:tcBorders>
+            <w:vAlign w:val="center"/>
+          </w:tcPr>
+          <w:p>
+            <w:pPr>
+              <w:rPr>
+                <w:rFonts w:ascii="Arial" w:hAnsi="Arial" w:cs="Arial"/>
+              </w:rPr>
+            </w:pPr>
+            <w:r>
+              <w:rPr>
+                <w:rFonts w:ascii="Arial" w:hAnsi="Arial" w:cs="Arial"/>
+              </w:rPr>
+              <w:t>DT: Cefixime/Azithromycin</w:t>
+            </w:r>
+          </w:p>
+        </w:tc>
+        <w:tc>
+          <w:tcPr>
+            <w:tcW w:w="4795" w:type="dxa"/>
             <w:tcBorders>
               <w:top w:val="single" w:sz="4" w:space="0" w:color="auto"/>
               <w:left w:val="nil"/>
@@ -1921,7 +1865,7 @@
               <w:rPr>
                 <w:rFonts w:ascii="Arial" w:hAnsi="Arial" w:cs="Arial"/>
               </w:rPr>
-              <w:t>Erythromycin ES 400mg QID X 14 Days - CT</w:t>
+              <w:t>Erythromycin ES 800mg QID X 7 Days - CT</w:t>
             </w:r>
           </w:p>
         </w:tc>
@@ -1929,7 +1873,7 @@
       <w:tr>
         <w:tc>
           <w:tcPr>
-            <w:tcW w:w="4526" w:type="dxa"/>
+            <w:tcW w:w="4555" w:type="dxa"/>
             <w:tcBorders>
               <w:top w:val="single" w:sz="4" w:space="0" w:color="auto"/>
               <w:bottom w:val="single" w:sz="4" w:space="0" w:color="auto"/>
@@ -1952,7 +1896,7 @@
         </w:tc>
         <w:tc>
           <w:tcPr>
-            <w:tcW w:w="4824" w:type="dxa"/>
+            <w:tcW w:w="4795" w:type="dxa"/>
             <w:tcBorders>
               <w:top w:val="single" w:sz="4" w:space="0" w:color="auto"/>
               <w:left w:val="nil"/>
@@ -1968,19 +1912,11 @@
                 <w:rFonts w:ascii="Arial" w:hAnsi="Arial" w:cs="Arial"/>
               </w:rPr>
             </w:pPr>
-            <w:proofErr w:type="spellStart"/>
-            <w:r>
-              <w:rPr>
-                <w:rFonts w:ascii="Arial" w:hAnsi="Arial" w:cs="Arial"/>
-              </w:rPr>
-              <w:t>Gemifloxacin</w:t>
-            </w:r>
-            <w:proofErr w:type="spellEnd"/>
-            <w:r>
-              <w:rPr>
-                <w:rFonts w:ascii="Arial" w:hAnsi="Arial" w:cs="Arial"/>
-              </w:rPr>
-              <w:t> 320mg - GC (For special cases only)</w:t>
+            <w:r>
+              <w:rPr>
+                <w:rFonts w:ascii="Arial" w:hAnsi="Arial" w:cs="Arial"/>
+              </w:rPr>
+              <w:t>Erythromycin ES 400mg QID X 14 Days - CT</w:t>
             </w:r>
           </w:p>
         </w:tc>
@@ -1988,43 +1924,29 @@
       <w:tr>
         <w:tc>
           <w:tcPr>
-            <w:tcW w:w="4526" w:type="dxa"/>
-            <w:tcBorders>
-              <w:top w:val="single" w:sz="4" w:space="0" w:color="auto"/>
-              <w:bottom w:val="single" w:sz="4" w:space="0" w:color="auto"/>
-            </w:tcBorders>
-          </w:tcPr>
-          <w:p>
-            <w:pPr>
-              <w:rPr>
-                <w:rFonts w:ascii="Arial" w:hAnsi="Arial" w:cs="Arial"/>
-              </w:rPr>
-            </w:pPr>
-            <w:r>
-              <w:rPr>
-                <w:rFonts w:ascii="Arial" w:hAnsi="Arial" w:cs="Arial"/>
-              </w:rPr>
-              <w:t>DT: </w:t>
-            </w:r>
-            <w:proofErr w:type="spellStart"/>
-            <w:r>
-              <w:rPr>
-                <w:rFonts w:ascii="Arial" w:hAnsi="Arial" w:cs="Arial"/>
-              </w:rPr>
-              <w:t>Gemifloxacin</w:t>
-            </w:r>
-            <w:proofErr w:type="spellEnd"/>
-            <w:r>
-              <w:rPr>
-                <w:rFonts w:ascii="Arial" w:hAnsi="Arial" w:cs="Arial"/>
-              </w:rPr>
-              <w:t> 320mg/Azithromycin 2g</w:t>
-            </w:r>
-          </w:p>
-        </w:tc>
-        <w:tc>
-          <w:tcPr>
-            <w:tcW w:w="4824" w:type="dxa"/>
+            <w:tcW w:w="4555" w:type="dxa"/>
+            <w:tcBorders>
+              <w:top w:val="single" w:sz="4" w:space="0" w:color="auto"/>
+              <w:bottom w:val="single" w:sz="4" w:space="0" w:color="auto"/>
+            </w:tcBorders>
+          </w:tcPr>
+          <w:p>
+            <w:pPr>
+              <w:rPr>
+                <w:rFonts w:ascii="Arial" w:hAnsi="Arial" w:cs="Arial"/>
+              </w:rPr>
+            </w:pPr>
+            <w:r>
+              <w:rPr>
+                <w:rFonts w:ascii="Arial" w:hAnsi="Arial" w:cs="Arial"/>
+              </w:rPr>
+              <w:t>DT: Gemifloxacin 320mg/Azithromycin 2g</w:t>
+            </w:r>
+          </w:p>
+        </w:tc>
+        <w:tc>
+          <w:tcPr>
+            <w:tcW w:w="4795" w:type="dxa"/>
             <w:tcBorders>
               <w:top w:val="single" w:sz="4" w:space="0" w:color="auto"/>
               <w:left w:val="nil"/>
@@ -2044,7 +1966,7 @@
               <w:rPr>
                 <w:rFonts w:ascii="Arial" w:hAnsi="Arial" w:cs="Arial"/>
               </w:rPr>
-              <w:t>Gentamicin 240mg - GC (For special cases only)</w:t>
+              <w:t>Gemifloxacin 320mg - GC (For special cases only)</w:t>
             </w:r>
           </w:p>
         </w:tc>
@@ -2052,7 +1974,7 @@
       <w:tr>
         <w:tc>
           <w:tcPr>
-            <w:tcW w:w="4526" w:type="dxa"/>
+            <w:tcW w:w="4555" w:type="dxa"/>
             <w:tcBorders>
               <w:top w:val="single" w:sz="4" w:space="0" w:color="auto"/>
               <w:bottom w:val="single" w:sz="4" w:space="0" w:color="auto"/>
@@ -2075,7 +1997,7 @@
         </w:tc>
         <w:tc>
           <w:tcPr>
-            <w:tcW w:w="4824" w:type="dxa"/>
+            <w:tcW w:w="4795" w:type="dxa"/>
             <w:tcBorders>
               <w:top w:val="single" w:sz="4" w:space="0" w:color="auto"/>
               <w:left w:val="nil"/>
@@ -2095,7 +2017,7 @@
               <w:rPr>
                 <w:rFonts w:ascii="Arial" w:hAnsi="Arial" w:cs="Arial"/>
               </w:rPr>
-              <w:t>IV Therapy - Both</w:t>
+              <w:t>Gentamicin 240mg - GC (For special cases only)</w:t>
             </w:r>
           </w:p>
         </w:tc>
@@ -2103,23 +2025,23 @@
       <w:tr>
         <w:tc>
           <w:tcPr>
-            <w:tcW w:w="4526" w:type="dxa"/>
-            <w:tcBorders>
-              <w:top w:val="single" w:sz="4" w:space="0" w:color="auto"/>
-              <w:bottom w:val="single" w:sz="4" w:space="0" w:color="auto"/>
-            </w:tcBorders>
-          </w:tcPr>
-          <w:p>
-            <w:pPr>
-              <w:rPr>
-                <w:rFonts w:ascii="Arial" w:hAnsi="Arial" w:cs="Arial"/>
-              </w:rPr>
-            </w:pPr>
-          </w:p>
-        </w:tc>
-        <w:tc>
-          <w:tcPr>
-            <w:tcW w:w="4824" w:type="dxa"/>
+            <w:tcW w:w="4555" w:type="dxa"/>
+            <w:tcBorders>
+              <w:top w:val="single" w:sz="4" w:space="0" w:color="auto"/>
+              <w:bottom w:val="single" w:sz="4" w:space="0" w:color="auto"/>
+            </w:tcBorders>
+          </w:tcPr>
+          <w:p>
+            <w:pPr>
+              <w:rPr>
+                <w:rFonts w:ascii="Arial" w:hAnsi="Arial" w:cs="Arial"/>
+              </w:rPr>
+            </w:pPr>
+          </w:p>
+        </w:tc>
+        <w:tc>
+          <w:tcPr>
+            <w:tcW w:w="4795" w:type="dxa"/>
             <w:tcBorders>
               <w:top w:val="single" w:sz="4" w:space="0" w:color="auto"/>
               <w:left w:val="nil"/>
@@ -2139,7 +2061,7 @@
               <w:rPr>
                 <w:rFonts w:ascii="Arial" w:hAnsi="Arial" w:cs="Arial"/>
               </w:rPr>
-              <w:t>Pediatric Treatment - CT</w:t>
+              <w:t>IV Therapy - Both</w:t>
             </w:r>
           </w:p>
         </w:tc>
@@ -2147,23 +2069,23 @@
       <w:tr>
         <w:tc>
           <w:tcPr>
-            <w:tcW w:w="4526" w:type="dxa"/>
-            <w:tcBorders>
-              <w:top w:val="single" w:sz="4" w:space="0" w:color="auto"/>
-              <w:bottom w:val="single" w:sz="4" w:space="0" w:color="auto"/>
-            </w:tcBorders>
-          </w:tcPr>
-          <w:p>
-            <w:pPr>
-              <w:rPr>
-                <w:rFonts w:ascii="Arial" w:hAnsi="Arial" w:cs="Arial"/>
-              </w:rPr>
-            </w:pPr>
-          </w:p>
-        </w:tc>
-        <w:tc>
-          <w:tcPr>
-            <w:tcW w:w="4824" w:type="dxa"/>
+            <w:tcW w:w="4555" w:type="dxa"/>
+            <w:tcBorders>
+              <w:top w:val="single" w:sz="4" w:space="0" w:color="auto"/>
+              <w:bottom w:val="single" w:sz="4" w:space="0" w:color="auto"/>
+            </w:tcBorders>
+          </w:tcPr>
+          <w:p>
+            <w:pPr>
+              <w:rPr>
+                <w:rFonts w:ascii="Arial" w:hAnsi="Arial" w:cs="Arial"/>
+              </w:rPr>
+            </w:pPr>
+          </w:p>
+        </w:tc>
+        <w:tc>
+          <w:tcPr>
+            <w:tcW w:w="4795" w:type="dxa"/>
             <w:tcBorders>
               <w:top w:val="single" w:sz="4" w:space="0" w:color="auto"/>
               <w:left w:val="nil"/>
@@ -2183,7 +2105,7 @@
               <w:rPr>
                 <w:rFonts w:ascii="Arial" w:hAnsi="Arial" w:cs="Arial"/>
               </w:rPr>
-              <w:t>Pediatric Treatment - GC</w:t>
+              <w:t>Pediatric Treatment - CT</w:t>
             </w:r>
           </w:p>
         </w:tc>
@@ -2191,23 +2113,67 @@
       <w:tr>
         <w:tc>
           <w:tcPr>
-            <w:tcW w:w="4526" w:type="dxa"/>
-            <w:tcBorders>
-              <w:top w:val="single" w:sz="4" w:space="0" w:color="auto"/>
-              <w:bottom w:val="single" w:sz="4" w:space="0" w:color="auto"/>
-            </w:tcBorders>
-          </w:tcPr>
-          <w:p>
-            <w:pPr>
-              <w:rPr>
-                <w:rFonts w:ascii="Arial" w:hAnsi="Arial" w:cs="Arial"/>
-              </w:rPr>
-            </w:pPr>
-          </w:p>
-        </w:tc>
-        <w:tc>
-          <w:tcPr>
-            <w:tcW w:w="4824" w:type="dxa"/>
+            <w:tcW w:w="4555" w:type="dxa"/>
+            <w:tcBorders>
+              <w:top w:val="single" w:sz="4" w:space="0" w:color="auto"/>
+              <w:bottom w:val="single" w:sz="4" w:space="0" w:color="auto"/>
+            </w:tcBorders>
+          </w:tcPr>
+          <w:p>
+            <w:pPr>
+              <w:rPr>
+                <w:rFonts w:ascii="Arial" w:hAnsi="Arial" w:cs="Arial"/>
+              </w:rPr>
+            </w:pPr>
+          </w:p>
+        </w:tc>
+        <w:tc>
+          <w:tcPr>
+            <w:tcW w:w="4795" w:type="dxa"/>
+            <w:tcBorders>
+              <w:top w:val="single" w:sz="4" w:space="0" w:color="auto"/>
+              <w:left w:val="nil"/>
+              <w:bottom w:val="single" w:sz="4" w:space="0" w:color="auto"/>
+              <w:right w:val="single" w:sz="4" w:space="0" w:color="auto"/>
+            </w:tcBorders>
+            <w:shd w:val="clear" w:color="000000" w:fill="FFFFFF"/>
+            <w:vAlign w:val="center"/>
+          </w:tcPr>
+          <w:p>
+            <w:pPr>
+              <w:rPr>
+                <w:rFonts w:ascii="Arial" w:hAnsi="Arial" w:cs="Arial"/>
+              </w:rPr>
+            </w:pPr>
+            <w:r>
+              <w:rPr>
+                <w:rFonts w:ascii="Arial" w:hAnsi="Arial" w:cs="Arial"/>
+              </w:rPr>
+              <w:t>Pediatric Treatment - GC</w:t>
+            </w:r>
+          </w:p>
+        </w:tc>
+      </w:tr>
+      <w:tr>
+        <w:tc>
+          <w:tcPr>
+            <w:tcW w:w="4555" w:type="dxa"/>
+            <w:tcBorders>
+              <w:top w:val="single" w:sz="4" w:space="0" w:color="auto"/>
+              <w:bottom w:val="single" w:sz="4" w:space="0" w:color="auto"/>
+            </w:tcBorders>
+          </w:tcPr>
+          <w:p>
+            <w:pPr>
+              <w:rPr>
+                <w:rFonts w:ascii="Arial" w:hAnsi="Arial" w:cs="Arial"/>
+              </w:rPr>
+            </w:pPr>
+          </w:p>
+        </w:tc>
+        <w:tc>
+          <w:tcPr>
+            <w:tcW w:w="4795" w:type="dxa"/>
             <w:tcBorders>
               <w:top w:val="single" w:sz="4" w:space="0" w:color="auto"/>
               <w:left w:val="nil"/>
@@ -2278,7 +2244,7 @@
       <w:tr>
         <w:tc>
           <w:tcPr>
-            <w:tcW w:w="4526" w:type="dxa"/>
+            <w:tcW w:w="4555" w:type="dxa"/>
           </w:tcPr>
           <w:p>
             <w:pPr>
@@ -2299,7 +2265,7 @@
         </w:tc>
         <w:tc>
           <w:tcPr>
-            <w:tcW w:w="4824" w:type="dxa"/>
+            <w:tcW w:w="4795" w:type="dxa"/>
           </w:tcPr>
           <w:p>
             <w:pPr>
@@ -2322,44 +2288,30 @@
       <w:tr>
         <w:tc>
           <w:tcPr>
-            <w:tcW w:w="4526" w:type="dxa"/>
-            <w:tcBorders>
-              <w:top w:val="single" w:sz="4" w:space="0" w:color="auto"/>
-              <w:bottom w:val="single" w:sz="4" w:space="0" w:color="auto"/>
-            </w:tcBorders>
-            <w:vAlign w:val="center"/>
-          </w:tcPr>
-          <w:p>
-            <w:pPr>
-              <w:rPr>
-                <w:rFonts w:ascii="Arial" w:hAnsi="Arial" w:cs="Arial"/>
-              </w:rPr>
-            </w:pPr>
-            <w:r>
-              <w:rPr>
-                <w:rFonts w:ascii="Arial" w:hAnsi="Arial" w:cs="Arial"/>
-              </w:rPr>
-              <w:t>DT: </w:t>
-            </w:r>
-            <w:proofErr w:type="spellStart"/>
-            <w:r>
-              <w:rPr>
-                <w:rFonts w:ascii="Arial" w:hAnsi="Arial" w:cs="Arial"/>
-              </w:rPr>
-              <w:t>Cefixime</w:t>
-            </w:r>
-            <w:proofErr w:type="spellEnd"/>
-            <w:r>
-              <w:rPr>
-                <w:rFonts w:ascii="Arial" w:hAnsi="Arial" w:cs="Arial"/>
-              </w:rPr>
-              <w:t>/Azithromycin</w:t>
-            </w:r>
-          </w:p>
-        </w:tc>
-        <w:tc>
-          <w:tcPr>
-            <w:tcW w:w="4824" w:type="dxa"/>
+            <w:tcW w:w="4555" w:type="dxa"/>
+            <w:tcBorders>
+              <w:top w:val="single" w:sz="4" w:space="0" w:color="auto"/>
+              <w:bottom w:val="single" w:sz="4" w:space="0" w:color="auto"/>
+            </w:tcBorders>
+            <w:vAlign w:val="center"/>
+          </w:tcPr>
+          <w:p>
+            <w:pPr>
+              <w:rPr>
+                <w:rFonts w:ascii="Arial" w:hAnsi="Arial" w:cs="Arial"/>
+              </w:rPr>
+            </w:pPr>
+            <w:r>
+              <w:rPr>
+                <w:rFonts w:ascii="Arial" w:hAnsi="Arial" w:cs="Arial"/>
+              </w:rPr>
+              <w:t>DT: Cefixime/Azithromycin</w:t>
+            </w:r>
+          </w:p>
+        </w:tc>
+        <w:tc>
+          <w:tcPr>
+            <w:tcW w:w="4795" w:type="dxa"/>
             <w:tcBorders>
               <w:top w:val="single" w:sz="4" w:space="0" w:color="auto"/>
               <w:left w:val="nil"/>
@@ -2387,7 +2339,7 @@
       <w:tr>
         <w:tc>
           <w:tcPr>
-            <w:tcW w:w="4526" w:type="dxa"/>
+            <w:tcW w:w="4555" w:type="dxa"/>
             <w:tcBorders>
               <w:top w:val="single" w:sz="4" w:space="0" w:color="auto"/>
               <w:bottom w:val="single" w:sz="4" w:space="0" w:color="auto"/>
@@ -2410,7 +2362,7 @@
         </w:tc>
         <w:tc>
           <w:tcPr>
-            <w:tcW w:w="4824" w:type="dxa"/>
+            <w:tcW w:w="4795" w:type="dxa"/>
             <w:tcBorders>
               <w:top w:val="single" w:sz="4" w:space="0" w:color="auto"/>
               <w:left w:val="nil"/>
@@ -2438,43 +2390,30 @@
       <w:tr>
         <w:tc>
           <w:tcPr>
-            <w:tcW w:w="4526" w:type="dxa"/>
-            <w:tcBorders>
-              <w:top w:val="single" w:sz="4" w:space="0" w:color="auto"/>
-              <w:bottom w:val="single" w:sz="4" w:space="0" w:color="auto"/>
-            </w:tcBorders>
-          </w:tcPr>
-          <w:p>
-            <w:pPr>
-              <w:rPr>
-                <w:rFonts w:ascii="Arial" w:hAnsi="Arial" w:cs="Arial"/>
-              </w:rPr>
-            </w:pPr>
-            <w:r>
-              <w:rPr>
-                <w:rFonts w:ascii="Arial" w:hAnsi="Arial" w:cs="Arial"/>
-              </w:rPr>
-              <w:t>DT: </w:t>
-            </w:r>
-            <w:proofErr w:type="spellStart"/>
-            <w:r>
-              <w:rPr>
-                <w:rFonts w:ascii="Arial" w:hAnsi="Arial" w:cs="Arial"/>
-              </w:rPr>
-              <w:t>Gemifloxacin</w:t>
-            </w:r>
-            <w:proofErr w:type="spellEnd"/>
-            <w:r>
-              <w:rPr>
-                <w:rFonts w:ascii="Arial" w:hAnsi="Arial" w:cs="Arial"/>
-              </w:rPr>
-              <w:t> 320mg/Azithromycin 2g</w:t>
-            </w:r>
-          </w:p>
-        </w:tc>
-        <w:tc>
-          <w:tcPr>
-            <w:tcW w:w="4824" w:type="dxa"/>
+            <w:tcW w:w="4555" w:type="dxa"/>
+            <w:tcBorders>
+              <w:top w:val="single" w:sz="4" w:space="0" w:color="auto"/>
+              <w:bottom w:val="single" w:sz="4" w:space="0" w:color="auto"/>
+            </w:tcBorders>
+            <w:vAlign w:val="center"/>
+          </w:tcPr>
+          <w:p>
+            <w:pPr>
+              <w:rPr>
+                <w:rFonts w:ascii="Arial" w:hAnsi="Arial" w:cs="Arial"/>
+              </w:rPr>
+            </w:pPr>
+            <w:r>
+              <w:rPr>
+                <w:rFonts w:ascii="Arial" w:hAnsi="Arial" w:cs="Arial"/>
+              </w:rPr>
+              <w:t>DT: Gentamicin 240mg/Azithromycin 2g</w:t>
+            </w:r>
+          </w:p>
+        </w:tc>
+        <w:tc>
+          <w:tcPr>
+            <w:tcW w:w="4795" w:type="dxa"/>
             <w:tcBorders>
               <w:top w:val="single" w:sz="4" w:space="0" w:color="auto"/>
               <w:left w:val="nil"/>
@@ -2502,30 +2441,29 @@
       <w:tr>
         <w:tc>
           <w:tcPr>
-            <w:tcW w:w="4526" w:type="dxa"/>
-            <w:tcBorders>
-              <w:top w:val="single" w:sz="4" w:space="0" w:color="auto"/>
-              <w:bottom w:val="single" w:sz="4" w:space="0" w:color="auto"/>
-            </w:tcBorders>
-            <w:vAlign w:val="center"/>
-          </w:tcPr>
-          <w:p>
-            <w:pPr>
-              <w:rPr>
-                <w:rFonts w:ascii="Arial" w:hAnsi="Arial" w:cs="Arial"/>
-              </w:rPr>
-            </w:pPr>
-            <w:r>
-              <w:rPr>
-                <w:rFonts w:ascii="Arial" w:hAnsi="Arial" w:cs="Arial"/>
-              </w:rPr>
-              <w:t>DT: Gentamicin 240mg/Azithromycin 2g</w:t>
-            </w:r>
-          </w:p>
-        </w:tc>
-        <w:tc>
-          <w:tcPr>
-            <w:tcW w:w="4824" w:type="dxa"/>
+            <w:tcW w:w="4555" w:type="dxa"/>
+            <w:tcBorders>
+              <w:top w:val="single" w:sz="4" w:space="0" w:color="auto"/>
+              <w:bottom w:val="single" w:sz="4" w:space="0" w:color="auto"/>
+            </w:tcBorders>
+          </w:tcPr>
+          <w:p>
+            <w:pPr>
+              <w:rPr>
+                <w:rFonts w:ascii="Arial" w:hAnsi="Arial" w:cs="Arial"/>
+              </w:rPr>
+            </w:pPr>
+            <w:r>
+              <w:rPr>
+                <w:rFonts w:ascii="Arial" w:hAnsi="Arial" w:cs="Arial"/>
+              </w:rPr>
+              <w:t>Ceftriaxone 500mg - GC</w:t>
+            </w:r>
+          </w:p>
+        </w:tc>
+        <w:tc>
+          <w:tcPr>
+            <w:tcW w:w="4795" w:type="dxa"/>
             <w:tcBorders>
               <w:top w:val="single" w:sz="4" w:space="0" w:color="auto"/>
               <w:left w:val="nil"/>
@@ -2553,29 +2491,41 @@
       <w:tr>
         <w:tc>
           <w:tcPr>
-            <w:tcW w:w="4526" w:type="dxa"/>
-            <w:tcBorders>
-              <w:top w:val="single" w:sz="4" w:space="0" w:color="auto"/>
-              <w:bottom w:val="single" w:sz="4" w:space="0" w:color="auto"/>
-            </w:tcBorders>
-          </w:tcPr>
-          <w:p>
-            <w:pPr>
-              <w:rPr>
-                <w:rFonts w:ascii="Arial" w:hAnsi="Arial" w:cs="Arial"/>
-              </w:rPr>
-            </w:pPr>
-            <w:r>
-              <w:rPr>
-                <w:rFonts w:ascii="Arial" w:hAnsi="Arial" w:cs="Arial"/>
-              </w:rPr>
-              <w:t>Ceftriaxone 500mg - GC</w:t>
-            </w:r>
-          </w:p>
-        </w:tc>
-        <w:tc>
-          <w:tcPr>
-            <w:tcW w:w="4824" w:type="dxa"/>
+            <w:tcW w:w="4555" w:type="dxa"/>
+            <w:tcBorders>
+              <w:top w:val="single" w:sz="4" w:space="0" w:color="auto"/>
+              <w:bottom w:val="single" w:sz="4" w:space="0" w:color="auto"/>
+            </w:tcBorders>
+          </w:tcPr>
+          <w:p>
+            <w:pPr>
+              <w:rPr>
+                <w:rFonts w:ascii="Arial" w:hAnsi="Arial" w:cs="Arial"/>
+              </w:rPr>
+            </w:pPr>
+            <w:r>
+              <w:rPr>
+                <w:rFonts w:ascii="Arial" w:hAnsi="Arial" w:cs="Arial"/>
+              </w:rPr>
+              <w:t xml:space="preserve">Cefixime </w:t>
+            </w:r>
+            <w:r>
+              <w:rPr>
+                <w:rFonts w:ascii="Arial" w:hAnsi="Arial" w:cs="Arial"/>
+              </w:rPr>
+              <w:t>8</w:t>
+            </w:r>
+            <w:r>
+              <w:rPr>
+                <w:rFonts w:ascii="Arial" w:hAnsi="Arial" w:cs="Arial"/>
+              </w:rPr>
+              <w:t>00mg - GC</w:t>
+            </w:r>
+          </w:p>
+        </w:tc>
+        <w:tc>
+          <w:tcPr>
+            <w:tcW w:w="4795" w:type="dxa"/>
             <w:tcBorders>
               <w:top w:val="single" w:sz="4" w:space="0" w:color="auto"/>
               <w:left w:val="nil"/>
@@ -2591,19 +2541,11 @@
                 <w:rFonts w:ascii="Arial" w:hAnsi="Arial" w:cs="Arial"/>
               </w:rPr>
             </w:pPr>
-            <w:proofErr w:type="spellStart"/>
-            <w:r>
-              <w:rPr>
-                <w:rFonts w:ascii="Arial" w:hAnsi="Arial" w:cs="Arial"/>
-              </w:rPr>
-              <w:t>Cefixime</w:t>
-            </w:r>
-            <w:proofErr w:type="spellEnd"/>
-            <w:r>
-              <w:rPr>
-                <w:rFonts w:ascii="Arial" w:hAnsi="Arial" w:cs="Arial"/>
-              </w:rPr>
-              <w:t> 400mg - GC</w:t>
+            <w:r>
+              <w:rPr>
+                <w:rFonts w:ascii="Arial" w:hAnsi="Arial" w:cs="Arial"/>
+              </w:rPr>
+              <w:t>Cefixime 400mg - GC</w:t>
             </w:r>
           </w:p>
         </w:tc>
@@ -2611,7 +2553,7 @@
       <w:tr>
         <w:tc>
           <w:tcPr>
-            <w:tcW w:w="4526" w:type="dxa"/>
+            <w:tcW w:w="4555" w:type="dxa"/>
             <w:tcBorders>
               <w:top w:val="single" w:sz="4" w:space="0" w:color="auto"/>
               <w:bottom w:val="single" w:sz="4" w:space="0" w:color="auto"/>
@@ -2633,7 +2575,7 @@
         </w:tc>
         <w:tc>
           <w:tcPr>
-            <w:tcW w:w="4824" w:type="dxa"/>
+            <w:tcW w:w="4795" w:type="dxa"/>
             <w:tcBorders>
               <w:top w:val="single" w:sz="4" w:space="0" w:color="auto"/>
               <w:left w:val="nil"/>
@@ -2661,23 +2603,23 @@
       <w:tr>
         <w:tc>
           <w:tcPr>
-            <w:tcW w:w="4526" w:type="dxa"/>
-            <w:tcBorders>
-              <w:top w:val="single" w:sz="4" w:space="0" w:color="auto"/>
-              <w:bottom w:val="single" w:sz="4" w:space="0" w:color="auto"/>
-            </w:tcBorders>
-          </w:tcPr>
-          <w:p>
-            <w:pPr>
-              <w:rPr>
-                <w:rFonts w:ascii="Arial" w:hAnsi="Arial" w:cs="Arial"/>
-              </w:rPr>
-            </w:pPr>
-          </w:p>
-        </w:tc>
-        <w:tc>
-          <w:tcPr>
-            <w:tcW w:w="4824" w:type="dxa"/>
+            <w:tcW w:w="4555" w:type="dxa"/>
+            <w:tcBorders>
+              <w:top w:val="single" w:sz="4" w:space="0" w:color="auto"/>
+              <w:bottom w:val="single" w:sz="4" w:space="0" w:color="auto"/>
+            </w:tcBorders>
+          </w:tcPr>
+          <w:p>
+            <w:pPr>
+              <w:rPr>
+                <w:rFonts w:ascii="Arial" w:hAnsi="Arial" w:cs="Arial"/>
+              </w:rPr>
+            </w:pPr>
+          </w:p>
+        </w:tc>
+        <w:tc>
+          <w:tcPr>
+            <w:tcW w:w="4795" w:type="dxa"/>
             <w:tcBorders>
               <w:top w:val="single" w:sz="4" w:space="0" w:color="auto"/>
               <w:left w:val="nil"/>
@@ -2705,23 +2647,23 @@
       <w:tr>
         <w:tc>
           <w:tcPr>
-            <w:tcW w:w="4526" w:type="dxa"/>
-            <w:tcBorders>
-              <w:top w:val="single" w:sz="4" w:space="0" w:color="auto"/>
-              <w:bottom w:val="single" w:sz="4" w:space="0" w:color="auto"/>
-            </w:tcBorders>
-          </w:tcPr>
-          <w:p>
-            <w:pPr>
-              <w:rPr>
-                <w:rFonts w:ascii="Arial" w:hAnsi="Arial" w:cs="Arial"/>
-              </w:rPr>
-            </w:pPr>
-          </w:p>
-        </w:tc>
-        <w:tc>
-          <w:tcPr>
-            <w:tcW w:w="4824" w:type="dxa"/>
+            <w:tcW w:w="4555" w:type="dxa"/>
+            <w:tcBorders>
+              <w:top w:val="single" w:sz="4" w:space="0" w:color="auto"/>
+              <w:bottom w:val="single" w:sz="4" w:space="0" w:color="auto"/>
+            </w:tcBorders>
+          </w:tcPr>
+          <w:p>
+            <w:pPr>
+              <w:rPr>
+                <w:rFonts w:ascii="Arial" w:hAnsi="Arial" w:cs="Arial"/>
+              </w:rPr>
+            </w:pPr>
+          </w:p>
+        </w:tc>
+        <w:tc>
+          <w:tcPr>
+            <w:tcW w:w="4795" w:type="dxa"/>
             <w:tcBorders>
               <w:top w:val="single" w:sz="4" w:space="0" w:color="auto"/>
               <w:left w:val="nil"/>
@@ -2741,47 +2683,31 @@
               <w:rPr>
                 <w:rFonts w:ascii="Arial" w:hAnsi="Arial" w:cs="Arial"/>
               </w:rPr>
-              <w:t>DT: </w:t>
-            </w:r>
-            <w:proofErr w:type="spellStart"/>
-            <w:r>
-              <w:rPr>
-                <w:rFonts w:ascii="Arial" w:hAnsi="Arial" w:cs="Arial"/>
-              </w:rPr>
-              <w:t>Cefixime</w:t>
-            </w:r>
-            <w:proofErr w:type="spellEnd"/>
-            <w:r>
-              <w:rPr>
-                <w:rFonts w:ascii="Arial" w:hAnsi="Arial" w:cs="Arial"/>
-              </w:rPr>
-              <w:t>/Doxycycline (For special cases only)</w:t>
-            </w:r>
-          </w:p>
-        </w:tc>
-        <w:bookmarkStart w:id="0" w:name="_GoBack"/>
-        <w:bookmarkEnd w:id="0"/>
+              <w:t>DT: Cefixime/Doxycycline (For special cases only)</w:t>
+            </w:r>
+          </w:p>
+        </w:tc>
       </w:tr>
       <w:tr>
         <w:tc>
           <w:tcPr>
-            <w:tcW w:w="4526" w:type="dxa"/>
-            <w:tcBorders>
-              <w:top w:val="single" w:sz="4" w:space="0" w:color="auto"/>
-              <w:bottom w:val="single" w:sz="4" w:space="0" w:color="auto"/>
-            </w:tcBorders>
-          </w:tcPr>
-          <w:p>
-            <w:pPr>
-              <w:rPr>
-                <w:rFonts w:ascii="Arial" w:hAnsi="Arial" w:cs="Arial"/>
-              </w:rPr>
-            </w:pPr>
-          </w:p>
-        </w:tc>
-        <w:tc>
-          <w:tcPr>
-            <w:tcW w:w="4824" w:type="dxa"/>
+            <w:tcW w:w="4555" w:type="dxa"/>
+            <w:tcBorders>
+              <w:top w:val="single" w:sz="4" w:space="0" w:color="auto"/>
+              <w:bottom w:val="single" w:sz="4" w:space="0" w:color="auto"/>
+            </w:tcBorders>
+          </w:tcPr>
+          <w:p>
+            <w:pPr>
+              <w:rPr>
+                <w:rFonts w:ascii="Arial" w:hAnsi="Arial" w:cs="Arial"/>
+              </w:rPr>
+            </w:pPr>
+          </w:p>
+        </w:tc>
+        <w:tc>
+          <w:tcPr>
+            <w:tcW w:w="4795" w:type="dxa"/>
             <w:tcBorders>
               <w:top w:val="single" w:sz="4" w:space="0" w:color="auto"/>
               <w:left w:val="nil"/>
@@ -2801,7 +2727,7 @@
               <w:rPr>
                 <w:rFonts w:ascii="Arial" w:hAnsi="Arial" w:cs="Arial"/>
               </w:rPr>
-              <w:t>Doxycycline 100mg BID X 7 Days - CT</w:t>
+              <w:t>DT: Gemifloxacin 320mg/Azithromycin 2g</w:t>
             </w:r>
           </w:p>
         </w:tc>
@@ -2809,23 +2735,23 @@
       <w:tr>
         <w:tc>
           <w:tcPr>
-            <w:tcW w:w="4526" w:type="dxa"/>
-            <w:tcBorders>
-              <w:top w:val="single" w:sz="4" w:space="0" w:color="auto"/>
-              <w:bottom w:val="single" w:sz="4" w:space="0" w:color="auto"/>
-            </w:tcBorders>
-          </w:tcPr>
-          <w:p>
-            <w:pPr>
-              <w:rPr>
-                <w:rFonts w:ascii="Arial" w:hAnsi="Arial" w:cs="Arial"/>
-              </w:rPr>
-            </w:pPr>
-          </w:p>
-        </w:tc>
-        <w:tc>
-          <w:tcPr>
-            <w:tcW w:w="4824" w:type="dxa"/>
+            <w:tcW w:w="4555" w:type="dxa"/>
+            <w:tcBorders>
+              <w:top w:val="single" w:sz="4" w:space="0" w:color="auto"/>
+              <w:bottom w:val="single" w:sz="4" w:space="0" w:color="auto"/>
+            </w:tcBorders>
+          </w:tcPr>
+          <w:p>
+            <w:pPr>
+              <w:rPr>
+                <w:rFonts w:ascii="Arial" w:hAnsi="Arial" w:cs="Arial"/>
+              </w:rPr>
+            </w:pPr>
+          </w:p>
+        </w:tc>
+        <w:tc>
+          <w:tcPr>
+            <w:tcW w:w="4795" w:type="dxa"/>
             <w:tcBorders>
               <w:top w:val="single" w:sz="4" w:space="0" w:color="auto"/>
               <w:left w:val="nil"/>
@@ -2845,7 +2771,7 @@
               <w:rPr>
                 <w:rFonts w:ascii="Arial" w:hAnsi="Arial" w:cs="Arial"/>
               </w:rPr>
-              <w:t>Doxycycline 100mg BID X 10 Days - CT</w:t>
+              <w:t>Doxycycline 100mg BID X 7 Days - CT</w:t>
             </w:r>
           </w:p>
         </w:tc>
@@ -2853,23 +2779,23 @@
       <w:tr>
         <w:tc>
           <w:tcPr>
-            <w:tcW w:w="4526" w:type="dxa"/>
-            <w:tcBorders>
-              <w:top w:val="single" w:sz="4" w:space="0" w:color="auto"/>
-              <w:bottom w:val="single" w:sz="4" w:space="0" w:color="auto"/>
-            </w:tcBorders>
-          </w:tcPr>
-          <w:p>
-            <w:pPr>
-              <w:rPr>
-                <w:rFonts w:ascii="Arial" w:hAnsi="Arial" w:cs="Arial"/>
-              </w:rPr>
-            </w:pPr>
-          </w:p>
-        </w:tc>
-        <w:tc>
-          <w:tcPr>
-            <w:tcW w:w="4824" w:type="dxa"/>
+            <w:tcW w:w="4555" w:type="dxa"/>
+            <w:tcBorders>
+              <w:top w:val="single" w:sz="4" w:space="0" w:color="auto"/>
+              <w:bottom w:val="single" w:sz="4" w:space="0" w:color="auto"/>
+            </w:tcBorders>
+          </w:tcPr>
+          <w:p>
+            <w:pPr>
+              <w:rPr>
+                <w:rFonts w:ascii="Arial" w:hAnsi="Arial" w:cs="Arial"/>
+              </w:rPr>
+            </w:pPr>
+          </w:p>
+        </w:tc>
+        <w:tc>
+          <w:tcPr>
+            <w:tcW w:w="4795" w:type="dxa"/>
             <w:tcBorders>
               <w:top w:val="single" w:sz="4" w:space="0" w:color="auto"/>
               <w:left w:val="nil"/>
@@ -2889,7 +2815,7 @@
               <w:rPr>
                 <w:rFonts w:ascii="Arial" w:hAnsi="Arial" w:cs="Arial"/>
               </w:rPr>
-              <w:t>Doxycycline 100mg BID X 14 Days - CT</w:t>
+              <w:t>Doxycycline 100mg BID X 10 Days - CT</w:t>
             </w:r>
           </w:p>
         </w:tc>
@@ -2897,23 +2823,23 @@
       <w:tr>
         <w:tc>
           <w:tcPr>
-            <w:tcW w:w="4526" w:type="dxa"/>
-            <w:tcBorders>
-              <w:top w:val="single" w:sz="4" w:space="0" w:color="auto"/>
-              <w:bottom w:val="single" w:sz="4" w:space="0" w:color="auto"/>
-            </w:tcBorders>
-          </w:tcPr>
-          <w:p>
-            <w:pPr>
-              <w:rPr>
-                <w:rFonts w:ascii="Arial" w:hAnsi="Arial" w:cs="Arial"/>
-              </w:rPr>
-            </w:pPr>
-          </w:p>
-        </w:tc>
-        <w:tc>
-          <w:tcPr>
-            <w:tcW w:w="4824" w:type="dxa"/>
+            <w:tcW w:w="4555" w:type="dxa"/>
+            <w:tcBorders>
+              <w:top w:val="single" w:sz="4" w:space="0" w:color="auto"/>
+              <w:bottom w:val="single" w:sz="4" w:space="0" w:color="auto"/>
+            </w:tcBorders>
+          </w:tcPr>
+          <w:p>
+            <w:pPr>
+              <w:rPr>
+                <w:rFonts w:ascii="Arial" w:hAnsi="Arial" w:cs="Arial"/>
+              </w:rPr>
+            </w:pPr>
+          </w:p>
+        </w:tc>
+        <w:tc>
+          <w:tcPr>
+            <w:tcW w:w="4795" w:type="dxa"/>
             <w:tcBorders>
               <w:top w:val="single" w:sz="4" w:space="0" w:color="auto"/>
               <w:left w:val="nil"/>
@@ -2933,7 +2859,7 @@
               <w:rPr>
                 <w:rFonts w:ascii="Arial" w:hAnsi="Arial" w:cs="Arial"/>
               </w:rPr>
-              <w:t>Erythromycin Base 500mg QID X 7 Days - CT</w:t>
+              <w:t>Doxycycline 100mg BID X 14 Days - CT</w:t>
             </w:r>
           </w:p>
         </w:tc>
@@ -2941,23 +2867,23 @@
       <w:tr>
         <w:tc>
           <w:tcPr>
-            <w:tcW w:w="4526" w:type="dxa"/>
-            <w:tcBorders>
-              <w:top w:val="single" w:sz="4" w:space="0" w:color="auto"/>
-              <w:bottom w:val="single" w:sz="4" w:space="0" w:color="auto"/>
-            </w:tcBorders>
-          </w:tcPr>
-          <w:p>
-            <w:pPr>
-              <w:rPr>
-                <w:rFonts w:ascii="Arial" w:hAnsi="Arial" w:cs="Arial"/>
-              </w:rPr>
-            </w:pPr>
-          </w:p>
-        </w:tc>
-        <w:tc>
-          <w:tcPr>
-            <w:tcW w:w="4824" w:type="dxa"/>
+            <w:tcW w:w="4555" w:type="dxa"/>
+            <w:tcBorders>
+              <w:top w:val="single" w:sz="4" w:space="0" w:color="auto"/>
+              <w:bottom w:val="single" w:sz="4" w:space="0" w:color="auto"/>
+            </w:tcBorders>
+          </w:tcPr>
+          <w:p>
+            <w:pPr>
+              <w:rPr>
+                <w:rFonts w:ascii="Arial" w:hAnsi="Arial" w:cs="Arial"/>
+              </w:rPr>
+            </w:pPr>
+          </w:p>
+        </w:tc>
+        <w:tc>
+          <w:tcPr>
+            <w:tcW w:w="4795" w:type="dxa"/>
             <w:tcBorders>
               <w:top w:val="single" w:sz="4" w:space="0" w:color="auto"/>
               <w:left w:val="nil"/>
@@ -2977,7 +2903,7 @@
               <w:rPr>
                 <w:rFonts w:ascii="Arial" w:hAnsi="Arial" w:cs="Arial"/>
               </w:rPr>
-              <w:t>Erythromycin Base 250mg QID X 14 Days - CT</w:t>
+              <w:t>Erythromycin Base 500mg QID X 7 Days - CT</w:t>
             </w:r>
           </w:p>
         </w:tc>
@@ -2985,23 +2911,23 @@
       <w:tr>
         <w:tc>
           <w:tcPr>
-            <w:tcW w:w="4526" w:type="dxa"/>
-            <w:tcBorders>
-              <w:top w:val="single" w:sz="4" w:space="0" w:color="auto"/>
-              <w:bottom w:val="single" w:sz="4" w:space="0" w:color="auto"/>
-            </w:tcBorders>
-          </w:tcPr>
-          <w:p>
-            <w:pPr>
-              <w:rPr>
-                <w:rFonts w:ascii="Arial" w:hAnsi="Arial" w:cs="Arial"/>
-              </w:rPr>
-            </w:pPr>
-          </w:p>
-        </w:tc>
-        <w:tc>
-          <w:tcPr>
-            <w:tcW w:w="4824" w:type="dxa"/>
+            <w:tcW w:w="4555" w:type="dxa"/>
+            <w:tcBorders>
+              <w:top w:val="single" w:sz="4" w:space="0" w:color="auto"/>
+              <w:bottom w:val="single" w:sz="4" w:space="0" w:color="auto"/>
+            </w:tcBorders>
+          </w:tcPr>
+          <w:p>
+            <w:pPr>
+              <w:rPr>
+                <w:rFonts w:ascii="Arial" w:hAnsi="Arial" w:cs="Arial"/>
+              </w:rPr>
+            </w:pPr>
+          </w:p>
+        </w:tc>
+        <w:tc>
+          <w:tcPr>
+            <w:tcW w:w="4795" w:type="dxa"/>
             <w:tcBorders>
               <w:top w:val="single" w:sz="4" w:space="0" w:color="auto"/>
               <w:left w:val="nil"/>
@@ -3021,7 +2947,7 @@
               <w:rPr>
                 <w:rFonts w:ascii="Arial" w:hAnsi="Arial" w:cs="Arial"/>
               </w:rPr>
-              <w:t>Erythromycin ES 800mg QID X 7 Days - CT</w:t>
+              <w:t>Erythromycin Base 250mg QID X 14 Days - CT</w:t>
             </w:r>
           </w:p>
         </w:tc>
@@ -3029,23 +2955,23 @@
       <w:tr>
         <w:tc>
           <w:tcPr>
-            <w:tcW w:w="4526" w:type="dxa"/>
-            <w:tcBorders>
-              <w:top w:val="single" w:sz="4" w:space="0" w:color="auto"/>
-              <w:bottom w:val="single" w:sz="4" w:space="0" w:color="auto"/>
-            </w:tcBorders>
-          </w:tcPr>
-          <w:p>
-            <w:pPr>
-              <w:rPr>
-                <w:rFonts w:ascii="Arial" w:hAnsi="Arial" w:cs="Arial"/>
-              </w:rPr>
-            </w:pPr>
-          </w:p>
-        </w:tc>
-        <w:tc>
-          <w:tcPr>
-            <w:tcW w:w="4824" w:type="dxa"/>
+            <w:tcW w:w="4555" w:type="dxa"/>
+            <w:tcBorders>
+              <w:top w:val="single" w:sz="4" w:space="0" w:color="auto"/>
+              <w:bottom w:val="single" w:sz="4" w:space="0" w:color="auto"/>
+            </w:tcBorders>
+          </w:tcPr>
+          <w:p>
+            <w:pPr>
+              <w:rPr>
+                <w:rFonts w:ascii="Arial" w:hAnsi="Arial" w:cs="Arial"/>
+              </w:rPr>
+            </w:pPr>
+          </w:p>
+        </w:tc>
+        <w:tc>
+          <w:tcPr>
+            <w:tcW w:w="4795" w:type="dxa"/>
             <w:tcBorders>
               <w:top w:val="single" w:sz="4" w:space="0" w:color="auto"/>
               <w:left w:val="nil"/>
@@ -3065,7 +2991,7 @@
               <w:rPr>
                 <w:rFonts w:ascii="Arial" w:hAnsi="Arial" w:cs="Arial"/>
               </w:rPr>
-              <w:t>Erythromycin ES 400mg QID X 14 Days - CT</w:t>
+              <w:t>Erythromycin ES 800mg QID X 7 Days - CT</w:t>
             </w:r>
           </w:p>
         </w:tc>
@@ -3073,23 +2999,23 @@
       <w:tr>
         <w:tc>
           <w:tcPr>
-            <w:tcW w:w="4526" w:type="dxa"/>
-            <w:tcBorders>
-              <w:top w:val="single" w:sz="4" w:space="0" w:color="auto"/>
-              <w:bottom w:val="single" w:sz="4" w:space="0" w:color="auto"/>
-            </w:tcBorders>
-          </w:tcPr>
-          <w:p>
-            <w:pPr>
-              <w:rPr>
-                <w:rFonts w:ascii="Arial" w:hAnsi="Arial" w:cs="Arial"/>
-              </w:rPr>
-            </w:pPr>
-          </w:p>
-        </w:tc>
-        <w:tc>
-          <w:tcPr>
-            <w:tcW w:w="4824" w:type="dxa"/>
+            <w:tcW w:w="4555" w:type="dxa"/>
+            <w:tcBorders>
+              <w:top w:val="single" w:sz="4" w:space="0" w:color="auto"/>
+              <w:bottom w:val="single" w:sz="4" w:space="0" w:color="auto"/>
+            </w:tcBorders>
+          </w:tcPr>
+          <w:p>
+            <w:pPr>
+              <w:rPr>
+                <w:rFonts w:ascii="Arial" w:hAnsi="Arial" w:cs="Arial"/>
+              </w:rPr>
+            </w:pPr>
+          </w:p>
+        </w:tc>
+        <w:tc>
+          <w:tcPr>
+            <w:tcW w:w="4795" w:type="dxa"/>
             <w:tcBorders>
               <w:top w:val="single" w:sz="4" w:space="0" w:color="auto"/>
               <w:left w:val="nil"/>
@@ -3105,19 +3031,11 @@
                 <w:rFonts w:ascii="Arial" w:hAnsi="Arial" w:cs="Arial"/>
               </w:rPr>
             </w:pPr>
-            <w:proofErr w:type="spellStart"/>
-            <w:r>
-              <w:rPr>
-                <w:rFonts w:ascii="Arial" w:hAnsi="Arial" w:cs="Arial"/>
-              </w:rPr>
-              <w:t>Gemifloxacin</w:t>
-            </w:r>
-            <w:proofErr w:type="spellEnd"/>
-            <w:r>
-              <w:rPr>
-                <w:rFonts w:ascii="Arial" w:hAnsi="Arial" w:cs="Arial"/>
-              </w:rPr>
-              <w:t> 320mg - GC (For special cases only)</w:t>
+            <w:r>
+              <w:rPr>
+                <w:rFonts w:ascii="Arial" w:hAnsi="Arial" w:cs="Arial"/>
+              </w:rPr>
+              <w:t>Erythromycin ES 400mg QID X 14 Days - CT</w:t>
             </w:r>
           </w:p>
         </w:tc>
@@ -3125,23 +3043,23 @@
       <w:tr>
         <w:tc>
           <w:tcPr>
-            <w:tcW w:w="4526" w:type="dxa"/>
-            <w:tcBorders>
-              <w:top w:val="single" w:sz="4" w:space="0" w:color="auto"/>
-              <w:bottom w:val="single" w:sz="4" w:space="0" w:color="auto"/>
-            </w:tcBorders>
-          </w:tcPr>
-          <w:p>
-            <w:pPr>
-              <w:rPr>
-                <w:rFonts w:ascii="Arial" w:hAnsi="Arial" w:cs="Arial"/>
-              </w:rPr>
-            </w:pPr>
-          </w:p>
-        </w:tc>
-        <w:tc>
-          <w:tcPr>
-            <w:tcW w:w="4824" w:type="dxa"/>
+            <w:tcW w:w="4555" w:type="dxa"/>
+            <w:tcBorders>
+              <w:top w:val="single" w:sz="4" w:space="0" w:color="auto"/>
+              <w:bottom w:val="single" w:sz="4" w:space="0" w:color="auto"/>
+            </w:tcBorders>
+          </w:tcPr>
+          <w:p>
+            <w:pPr>
+              <w:rPr>
+                <w:rFonts w:ascii="Arial" w:hAnsi="Arial" w:cs="Arial"/>
+              </w:rPr>
+            </w:pPr>
+          </w:p>
+        </w:tc>
+        <w:tc>
+          <w:tcPr>
+            <w:tcW w:w="4795" w:type="dxa"/>
             <w:tcBorders>
               <w:top w:val="single" w:sz="4" w:space="0" w:color="auto"/>
               <w:left w:val="nil"/>
@@ -3161,7 +3079,7 @@
               <w:rPr>
                 <w:rFonts w:ascii="Arial" w:hAnsi="Arial" w:cs="Arial"/>
               </w:rPr>
-              <w:t>Gentamicin 240mg - GC (For special cases only)</w:t>
+              <w:t>Gemifloxacin 320mg - GC (For special cases only)</w:t>
             </w:r>
           </w:p>
         </w:tc>
@@ -3169,23 +3087,23 @@
       <w:tr>
         <w:tc>
           <w:tcPr>
-            <w:tcW w:w="4526" w:type="dxa"/>
-            <w:tcBorders>
-              <w:top w:val="single" w:sz="4" w:space="0" w:color="auto"/>
-              <w:bottom w:val="single" w:sz="4" w:space="0" w:color="auto"/>
-            </w:tcBorders>
-          </w:tcPr>
-          <w:p>
-            <w:pPr>
-              <w:rPr>
-                <w:rFonts w:ascii="Arial" w:hAnsi="Arial" w:cs="Arial"/>
-              </w:rPr>
-            </w:pPr>
-          </w:p>
-        </w:tc>
-        <w:tc>
-          <w:tcPr>
-            <w:tcW w:w="4824" w:type="dxa"/>
+            <w:tcW w:w="4555" w:type="dxa"/>
+            <w:tcBorders>
+              <w:top w:val="single" w:sz="4" w:space="0" w:color="auto"/>
+              <w:bottom w:val="single" w:sz="4" w:space="0" w:color="auto"/>
+            </w:tcBorders>
+          </w:tcPr>
+          <w:p>
+            <w:pPr>
+              <w:rPr>
+                <w:rFonts w:ascii="Arial" w:hAnsi="Arial" w:cs="Arial"/>
+              </w:rPr>
+            </w:pPr>
+          </w:p>
+        </w:tc>
+        <w:tc>
+          <w:tcPr>
+            <w:tcW w:w="4795" w:type="dxa"/>
             <w:tcBorders>
               <w:top w:val="single" w:sz="4" w:space="0" w:color="auto"/>
               <w:left w:val="nil"/>
@@ -3205,7 +3123,7 @@
               <w:rPr>
                 <w:rFonts w:ascii="Arial" w:hAnsi="Arial" w:cs="Arial"/>
               </w:rPr>
-              <w:t>IV Therapy - Both</w:t>
+              <w:t>Gentamicin 240mg - GC (For special cases only)</w:t>
             </w:r>
           </w:p>
         </w:tc>
@@ -3213,23 +3131,23 @@
       <w:tr>
         <w:tc>
           <w:tcPr>
-            <w:tcW w:w="4526" w:type="dxa"/>
-            <w:tcBorders>
-              <w:top w:val="single" w:sz="4" w:space="0" w:color="auto"/>
-              <w:bottom w:val="single" w:sz="4" w:space="0" w:color="auto"/>
-            </w:tcBorders>
-          </w:tcPr>
-          <w:p>
-            <w:pPr>
-              <w:rPr>
-                <w:rFonts w:ascii="Arial" w:hAnsi="Arial" w:cs="Arial"/>
-              </w:rPr>
-            </w:pPr>
-          </w:p>
-        </w:tc>
-        <w:tc>
-          <w:tcPr>
-            <w:tcW w:w="4824" w:type="dxa"/>
+            <w:tcW w:w="4555" w:type="dxa"/>
+            <w:tcBorders>
+              <w:top w:val="single" w:sz="4" w:space="0" w:color="auto"/>
+              <w:bottom w:val="single" w:sz="4" w:space="0" w:color="auto"/>
+            </w:tcBorders>
+          </w:tcPr>
+          <w:p>
+            <w:pPr>
+              <w:rPr>
+                <w:rFonts w:ascii="Arial" w:hAnsi="Arial" w:cs="Arial"/>
+              </w:rPr>
+            </w:pPr>
+          </w:p>
+        </w:tc>
+        <w:tc>
+          <w:tcPr>
+            <w:tcW w:w="4795" w:type="dxa"/>
             <w:tcBorders>
               <w:top w:val="single" w:sz="4" w:space="0" w:color="auto"/>
               <w:left w:val="nil"/>
@@ -3249,7 +3167,7 @@
               <w:rPr>
                 <w:rFonts w:ascii="Arial" w:hAnsi="Arial" w:cs="Arial"/>
               </w:rPr>
-              <w:t>Levofloxacin 500mg Daily X 7 Days - CT</w:t>
+              <w:t>IV Therapy - Both</w:t>
             </w:r>
           </w:p>
         </w:tc>
@@ -3257,23 +3175,23 @@
       <w:tr>
         <w:tc>
           <w:tcPr>
-            <w:tcW w:w="4526" w:type="dxa"/>
-            <w:tcBorders>
-              <w:top w:val="single" w:sz="4" w:space="0" w:color="auto"/>
-              <w:bottom w:val="single" w:sz="4" w:space="0" w:color="auto"/>
-            </w:tcBorders>
-          </w:tcPr>
-          <w:p>
-            <w:pPr>
-              <w:rPr>
-                <w:rFonts w:ascii="Arial" w:hAnsi="Arial" w:cs="Arial"/>
-              </w:rPr>
-            </w:pPr>
-          </w:p>
-        </w:tc>
-        <w:tc>
-          <w:tcPr>
-            <w:tcW w:w="4824" w:type="dxa"/>
+            <w:tcW w:w="4555" w:type="dxa"/>
+            <w:tcBorders>
+              <w:top w:val="single" w:sz="4" w:space="0" w:color="auto"/>
+              <w:bottom w:val="single" w:sz="4" w:space="0" w:color="auto"/>
+            </w:tcBorders>
+          </w:tcPr>
+          <w:p>
+            <w:pPr>
+              <w:rPr>
+                <w:rFonts w:ascii="Arial" w:hAnsi="Arial" w:cs="Arial"/>
+              </w:rPr>
+            </w:pPr>
+          </w:p>
+        </w:tc>
+        <w:tc>
+          <w:tcPr>
+            <w:tcW w:w="4795" w:type="dxa"/>
             <w:tcBorders>
               <w:top w:val="single" w:sz="4" w:space="0" w:color="auto"/>
               <w:left w:val="nil"/>
@@ -3289,19 +3207,11 @@
                 <w:rFonts w:ascii="Arial" w:hAnsi="Arial" w:cs="Arial"/>
               </w:rPr>
             </w:pPr>
-            <w:proofErr w:type="spellStart"/>
-            <w:r>
-              <w:rPr>
-                <w:rFonts w:ascii="Arial" w:hAnsi="Arial" w:cs="Arial"/>
-              </w:rPr>
-              <w:t>Ofloxacin</w:t>
-            </w:r>
-            <w:proofErr w:type="spellEnd"/>
-            <w:r>
-              <w:rPr>
-                <w:rFonts w:ascii="Arial" w:hAnsi="Arial" w:cs="Arial"/>
-              </w:rPr>
-              <w:t> 300mg BID X 7 Days - CT</w:t>
+            <w:r>
+              <w:rPr>
+                <w:rFonts w:ascii="Arial" w:hAnsi="Arial" w:cs="Arial"/>
+              </w:rPr>
+              <w:t>Levofloxacin 500mg Daily X 7 Days - CT</w:t>
             </w:r>
           </w:p>
         </w:tc>
@@ -3309,23 +3219,23 @@
       <w:tr>
         <w:tc>
           <w:tcPr>
-            <w:tcW w:w="4526" w:type="dxa"/>
-            <w:tcBorders>
-              <w:top w:val="single" w:sz="4" w:space="0" w:color="auto"/>
-              <w:bottom w:val="single" w:sz="4" w:space="0" w:color="auto"/>
-            </w:tcBorders>
-          </w:tcPr>
-          <w:p>
-            <w:pPr>
-              <w:rPr>
-                <w:rFonts w:ascii="Arial" w:hAnsi="Arial" w:cs="Arial"/>
-              </w:rPr>
-            </w:pPr>
-          </w:p>
-        </w:tc>
-        <w:tc>
-          <w:tcPr>
-            <w:tcW w:w="4824" w:type="dxa"/>
+            <w:tcW w:w="4555" w:type="dxa"/>
+            <w:tcBorders>
+              <w:top w:val="single" w:sz="4" w:space="0" w:color="auto"/>
+              <w:bottom w:val="single" w:sz="4" w:space="0" w:color="auto"/>
+            </w:tcBorders>
+          </w:tcPr>
+          <w:p>
+            <w:pPr>
+              <w:rPr>
+                <w:rFonts w:ascii="Arial" w:hAnsi="Arial" w:cs="Arial"/>
+              </w:rPr>
+            </w:pPr>
+          </w:p>
+        </w:tc>
+        <w:tc>
+          <w:tcPr>
+            <w:tcW w:w="4795" w:type="dxa"/>
             <w:tcBorders>
               <w:top w:val="single" w:sz="4" w:space="0" w:color="auto"/>
               <w:left w:val="nil"/>
@@ -3345,7 +3255,7 @@
               <w:rPr>
                 <w:rFonts w:ascii="Arial" w:hAnsi="Arial" w:cs="Arial"/>
               </w:rPr>
-              <w:t>Pediatric Treatment - CT</w:t>
+              <w:t>Ofloxacin 300mg BID X 7 Days - CT</w:t>
             </w:r>
           </w:p>
         </w:tc>
@@ -3353,23 +3263,23 @@
       <w:tr>
         <w:tc>
           <w:tcPr>
-            <w:tcW w:w="4526" w:type="dxa"/>
-            <w:tcBorders>
-              <w:top w:val="single" w:sz="4" w:space="0" w:color="auto"/>
-              <w:bottom w:val="single" w:sz="4" w:space="0" w:color="auto"/>
-            </w:tcBorders>
-          </w:tcPr>
-          <w:p>
-            <w:pPr>
-              <w:rPr>
-                <w:rFonts w:ascii="Arial" w:hAnsi="Arial" w:cs="Arial"/>
-              </w:rPr>
-            </w:pPr>
-          </w:p>
-        </w:tc>
-        <w:tc>
-          <w:tcPr>
-            <w:tcW w:w="4824" w:type="dxa"/>
+            <w:tcW w:w="4555" w:type="dxa"/>
+            <w:tcBorders>
+              <w:top w:val="single" w:sz="4" w:space="0" w:color="auto"/>
+              <w:bottom w:val="single" w:sz="4" w:space="0" w:color="auto"/>
+            </w:tcBorders>
+          </w:tcPr>
+          <w:p>
+            <w:pPr>
+              <w:rPr>
+                <w:rFonts w:ascii="Arial" w:hAnsi="Arial" w:cs="Arial"/>
+              </w:rPr>
+            </w:pPr>
+          </w:p>
+        </w:tc>
+        <w:tc>
+          <w:tcPr>
+            <w:tcW w:w="4795" w:type="dxa"/>
             <w:tcBorders>
               <w:top w:val="single" w:sz="4" w:space="0" w:color="auto"/>
               <w:left w:val="nil"/>
@@ -3389,7 +3299,7 @@
               <w:rPr>
                 <w:rFonts w:ascii="Arial" w:hAnsi="Arial" w:cs="Arial"/>
               </w:rPr>
-              <w:t>Pediatric Treatment - GC</w:t>
+              <w:t>Pediatric Treatment - CT</w:t>
             </w:r>
           </w:p>
         </w:tc>
@@ -3397,23 +3307,23 @@
       <w:tr>
         <w:tc>
           <w:tcPr>
-            <w:tcW w:w="4526" w:type="dxa"/>
-            <w:tcBorders>
-              <w:top w:val="single" w:sz="4" w:space="0" w:color="auto"/>
-              <w:bottom w:val="single" w:sz="4" w:space="0" w:color="auto"/>
-            </w:tcBorders>
-          </w:tcPr>
-          <w:p>
-            <w:pPr>
-              <w:rPr>
-                <w:rFonts w:ascii="Arial" w:hAnsi="Arial" w:cs="Arial"/>
-              </w:rPr>
-            </w:pPr>
-          </w:p>
-        </w:tc>
-        <w:tc>
-          <w:tcPr>
-            <w:tcW w:w="4824" w:type="dxa"/>
+            <w:tcW w:w="4555" w:type="dxa"/>
+            <w:tcBorders>
+              <w:top w:val="single" w:sz="4" w:space="0" w:color="auto"/>
+              <w:bottom w:val="single" w:sz="4" w:space="0" w:color="auto"/>
+            </w:tcBorders>
+          </w:tcPr>
+          <w:p>
+            <w:pPr>
+              <w:rPr>
+                <w:rFonts w:ascii="Arial" w:hAnsi="Arial" w:cs="Arial"/>
+              </w:rPr>
+            </w:pPr>
+          </w:p>
+        </w:tc>
+        <w:tc>
+          <w:tcPr>
+            <w:tcW w:w="4795" w:type="dxa"/>
             <w:tcBorders>
               <w:top w:val="single" w:sz="4" w:space="0" w:color="auto"/>
               <w:left w:val="nil"/>
@@ -3433,8 +3343,90 @@
               <w:rPr>
                 <w:rFonts w:ascii="Arial" w:hAnsi="Arial" w:cs="Arial"/>
               </w:rPr>
+              <w:t>Pediatric Treatment - GC</w:t>
+            </w:r>
+          </w:p>
+        </w:tc>
+      </w:tr>
+      <w:tr>
+        <w:tc>
+          <w:tcPr>
+            <w:tcW w:w="4555" w:type="dxa"/>
+            <w:tcBorders>
+              <w:top w:val="single" w:sz="4" w:space="0" w:color="auto"/>
+              <w:bottom w:val="single" w:sz="4" w:space="0" w:color="auto"/>
+            </w:tcBorders>
+          </w:tcPr>
+          <w:p>
+            <w:pPr>
+              <w:rPr>
+                <w:rFonts w:ascii="Arial" w:hAnsi="Arial" w:cs="Arial"/>
+              </w:rPr>
+            </w:pPr>
+          </w:p>
+        </w:tc>
+        <w:tc>
+          <w:tcPr>
+            <w:tcW w:w="4795" w:type="dxa"/>
+            <w:tcBorders>
+              <w:top w:val="single" w:sz="4" w:space="0" w:color="auto"/>
+              <w:left w:val="nil"/>
+              <w:bottom w:val="single" w:sz="4" w:space="0" w:color="auto"/>
+              <w:right w:val="single" w:sz="4" w:space="0" w:color="auto"/>
+            </w:tcBorders>
+            <w:shd w:val="clear" w:color="000000" w:fill="FFFFFF"/>
+            <w:vAlign w:val="center"/>
+          </w:tcPr>
+          <w:p>
+            <w:pPr>
+              <w:rPr>
+                <w:rFonts w:ascii="Arial" w:hAnsi="Arial" w:cs="Arial"/>
+              </w:rPr>
+            </w:pPr>
+            <w:r>
+              <w:rPr>
+                <w:rFonts w:ascii="Arial" w:hAnsi="Arial" w:cs="Arial"/>
+              </w:rPr>
               <w:t>Other Treatment - Both</w:t>
             </w:r>
+          </w:p>
+        </w:tc>
+      </w:tr>
+      <w:tr>
+        <w:tc>
+          <w:tcPr>
+            <w:tcW w:w="4555" w:type="dxa"/>
+            <w:tcBorders>
+              <w:top w:val="single" w:sz="4" w:space="0" w:color="auto"/>
+              <w:bottom w:val="single" w:sz="4" w:space="0" w:color="auto"/>
+            </w:tcBorders>
+          </w:tcPr>
+          <w:p>
+            <w:pPr>
+              <w:rPr>
+                <w:rFonts w:ascii="Arial" w:hAnsi="Arial" w:cs="Arial"/>
+              </w:rPr>
+            </w:pPr>
+          </w:p>
+        </w:tc>
+        <w:tc>
+          <w:tcPr>
+            <w:tcW w:w="4795" w:type="dxa"/>
+            <w:tcBorders>
+              <w:top w:val="single" w:sz="4" w:space="0" w:color="auto"/>
+              <w:left w:val="nil"/>
+              <w:bottom w:val="single" w:sz="4" w:space="0" w:color="auto"/>
+              <w:right w:val="single" w:sz="4" w:space="0" w:color="auto"/>
+            </w:tcBorders>
+            <w:shd w:val="clear" w:color="000000" w:fill="FFFFFF"/>
+            <w:vAlign w:val="center"/>
+          </w:tcPr>
+          <w:p>
+            <w:pPr>
+              <w:rPr>
+                <w:rFonts w:ascii="Arial" w:hAnsi="Arial" w:cs="Arial"/>
+              </w:rPr>
+            </w:pPr>
           </w:p>
         </w:tc>
       </w:tr>
@@ -3465,7 +3457,7 @@
 </file>
 
 <file path=word/numbering.xml><?xml version="1.0" encoding="utf-8"?>
-<w:numbering xmlns:wpc="http://schemas.microsoft.com/office/word/2010/wordprocessingCanvas" xmlns:mc="http://schemas.openxmlformats.org/markup-compatibility/2006" xmlns:o="urn:schemas-microsoft-com:office:office" xmlns:r="http://schemas.openxmlformats.org/officeDocument/2006/relationships" xmlns:m="http://schemas.openxmlformats.org/officeDocument/2006/math" xmlns:v="urn:schemas-microsoft-com:vml" xmlns:wp14="http://schemas.microsoft.com/office/word/2010/wordprocessingDrawing" xmlns:wp="http://schemas.openxmlformats.org/drawingml/2006/wordprocessingDrawing" xmlns:w10="urn:schemas-microsoft-com:office:word" xmlns:w="http://schemas.openxmlformats.org/wordprocessingml/2006/main" xmlns:w14="http://schemas.microsoft.com/office/word/2010/wordml" xmlns:w15="http://schemas.microsoft.com/office/word/2012/wordml" xmlns:wpg="http://schemas.microsoft.com/office/word/2010/wordprocessingGroup" xmlns:wpi="http://schemas.microsoft.com/office/word/2010/wordprocessingInk" xmlns:wne="http://schemas.microsoft.com/office/word/2006/wordml" xmlns:wps="http://schemas.microsoft.com/office/word/2010/wordprocessingShape" mc:Ignorable="w14 w15 wp14">
+<w:numbering xmlns:wpc="http://schemas.microsoft.com/office/word/2010/wordprocessingCanvas" xmlns:cx="http://schemas.microsoft.com/office/drawing/2014/chartex" xmlns:cx1="http://schemas.microsoft.com/office/drawing/2015/9/8/chartex" xmlns:cx2="http://schemas.microsoft.com/office/drawing/2015/10/21/chartex" xmlns:cx3="http://schemas.microsoft.com/office/drawing/2016/5/9/chartex" xmlns:cx4="http://schemas.microsoft.com/office/drawing/2016/5/10/chartex" xmlns:cx5="http://schemas.microsoft.com/office/drawing/2016/5/11/chartex" xmlns:cx6="http://schemas.microsoft.com/office/drawing/2016/5/12/chartex" xmlns:cx7="http://schemas.microsoft.com/office/drawing/2016/5/13/chartex" xmlns:cx8="http://schemas.microsoft.com/office/drawing/2016/5/14/chartex" xmlns:mc="http://schemas.openxmlformats.org/markup-compatibility/2006" xmlns:aink="http://schemas.microsoft.com/office/drawing/2016/ink" xmlns:am3d="http://schemas.microsoft.com/office/drawing/2017/model3d" xmlns:o="urn:schemas-microsoft-com:office:office" xmlns:r="http://schemas.openxmlformats.org/officeDocument/2006/relationships" xmlns:m="http://schemas.openxmlformats.org/officeDocument/2006/math" xmlns:v="urn:schemas-microsoft-com:vml" xmlns:wp14="http://schemas.microsoft.com/office/word/2010/wordprocessingDrawing" xmlns:wp="http://schemas.openxmlformats.org/drawingml/2006/wordprocessingDrawing" xmlns:w10="urn:schemas-microsoft-com:office:word" xmlns:w="http://schemas.openxmlformats.org/wordprocessingml/2006/main" xmlns:w14="http://schemas.microsoft.com/office/word/2010/wordml" xmlns:w15="http://schemas.microsoft.com/office/word/2012/wordml" xmlns:w16cex="http://schemas.microsoft.com/office/word/2018/wordml/cex" xmlns:w16cid="http://schemas.microsoft.com/office/word/2016/wordml/cid" xmlns:w16="http://schemas.microsoft.com/office/word/2018/wordml" xmlns:w16sdtdh="http://schemas.microsoft.com/office/word/2020/wordml/sdtdatahash" xmlns:w16se="http://schemas.microsoft.com/office/word/2015/wordml/symex" xmlns:wpg="http://schemas.microsoft.com/office/word/2010/wordprocessingGroup" xmlns:wpi="http://schemas.microsoft.com/office/word/2010/wordprocessingInk" xmlns:wne="http://schemas.microsoft.com/office/word/2006/wordml" xmlns:wps="http://schemas.microsoft.com/office/word/2010/wordprocessingShape" mc:Ignorable="w14 w15 w16se w16cid w16 w16cex w16sdtdh wp14">
   <w:abstractNum w:abstractNumId="0" w15:restartNumberingAfterBreak="0">
     <w:nsid w:val="012B750C"/>
     <w:multiLevelType w:val="hybridMultilevel"/>
@@ -4233,7 +4225,7 @@
 </file>
 
 <file path=word/styles.xml><?xml version="1.0" encoding="utf-8"?>
-<w:styles xmlns:mc="http://schemas.openxmlformats.org/markup-compatibility/2006" xmlns:r="http://schemas.openxmlformats.org/officeDocument/2006/relationships" xmlns:w="http://schemas.openxmlformats.org/wordprocessingml/2006/main" xmlns:w14="http://schemas.microsoft.com/office/word/2010/wordml" xmlns:w15="http://schemas.microsoft.com/office/word/2012/wordml" mc:Ignorable="w14 w15">
+<w:styles xmlns:mc="http://schemas.openxmlformats.org/markup-compatibility/2006" xmlns:r="http://schemas.openxmlformats.org/officeDocument/2006/relationships" xmlns:w="http://schemas.openxmlformats.org/wordprocessingml/2006/main" xmlns:w14="http://schemas.microsoft.com/office/word/2010/wordml" xmlns:w15="http://schemas.microsoft.com/office/word/2012/wordml" xmlns:w16cex="http://schemas.microsoft.com/office/word/2018/wordml/cex" xmlns:w16cid="http://schemas.microsoft.com/office/word/2016/wordml/cid" xmlns:w16="http://schemas.microsoft.com/office/word/2018/wordml" xmlns:w16sdtdh="http://schemas.microsoft.com/office/word/2020/wordml/sdtdatahash" xmlns:w16se="http://schemas.microsoft.com/office/word/2015/wordml/symex" mc:Ignorable="w14 w15 w16se w16cid w16 w16cex w16sdtdh">
   <w:docDefaults>
     <w:rPrDefault>
       <w:rPr>
@@ -4249,7 +4241,7 @@
       </w:pPr>
     </w:pPrDefault>
   </w:docDefaults>
-  <w:latentStyles w:defLockedState="0" w:defUIPriority="99" w:defSemiHidden="0" w:defUnhideWhenUsed="0" w:defQFormat="0" w:count="371">
+  <w:latentStyles w:defLockedState="0" w:defUIPriority="99" w:defSemiHidden="0" w:defUnhideWhenUsed="0" w:defQFormat="0" w:count="376">
     <w:lsdException w:name="Normal" w:uiPriority="0" w:qFormat="1"/>
     <w:lsdException w:name="heading 1" w:uiPriority="0" w:qFormat="1"/>
     <w:lsdException w:name="heading 2" w:semiHidden="1" w:uiPriority="0" w:unhideWhenUsed="1" w:qFormat="1"/>
@@ -4355,7 +4347,6 @@
     <w:lsdException w:name="HTML Sample" w:semiHidden="1" w:unhideWhenUsed="1"/>
     <w:lsdException w:name="HTML Typewriter" w:semiHidden="1" w:unhideWhenUsed="1"/>
     <w:lsdException w:name="HTML Variable" w:semiHidden="1" w:unhideWhenUsed="1"/>
-    <w:lsdException w:name="Normal Table" w:semiHidden="1" w:unhideWhenUsed="1"/>
     <w:lsdException w:name="annotation subject" w:semiHidden="1" w:unhideWhenUsed="1"/>
     <w:lsdException w:name="No List" w:semiHidden="1" w:unhideWhenUsed="1"/>
     <w:lsdException w:name="Outline List 1" w:semiHidden="1" w:unhideWhenUsed="1"/>
@@ -4398,11 +4389,8 @@
     <w:lsdException w:name="Table Contemporary" w:semiHidden="1" w:unhideWhenUsed="1"/>
     <w:lsdException w:name="Table Elegant" w:semiHidden="1" w:unhideWhenUsed="1"/>
     <w:lsdException w:name="Table Professional" w:semiHidden="1" w:unhideWhenUsed="1"/>
-    <w:lsdException w:name="Table Subtle 1" w:semiHidden="1" w:unhideWhenUsed="1"/>
     <w:lsdException w:name="Table Subtle 2" w:semiHidden="1" w:unhideWhenUsed="1"/>
     <w:lsdException w:name="Table Web 1" w:semiHidden="1" w:unhideWhenUsed="1"/>
-    <w:lsdException w:name="Table Web 2" w:semiHidden="1" w:unhideWhenUsed="1"/>
-    <w:lsdException w:name="Table Web 3" w:semiHidden="1" w:unhideWhenUsed="1"/>
     <w:lsdException w:name="Balloon Text" w:semiHidden="1" w:unhideWhenUsed="1"/>
     <w:lsdException w:name="Table Grid" w:uiPriority="39"/>
     <w:lsdException w:name="Table Theme" w:semiHidden="1" w:unhideWhenUsed="1"/>
@@ -4621,6 +4609,11 @@
     <w:lsdException w:name="List Table 5 Dark Accent 6" w:uiPriority="50"/>
     <w:lsdException w:name="List Table 6 Colorful Accent 6" w:uiPriority="51"/>
     <w:lsdException w:name="List Table 7 Colorful Accent 6" w:uiPriority="52"/>
+    <w:lsdException w:name="Mention" w:semiHidden="1" w:unhideWhenUsed="1"/>
+    <w:lsdException w:name="Smart Hyperlink" w:semiHidden="1" w:unhideWhenUsed="1"/>
+    <w:lsdException w:name="Hashtag" w:semiHidden="1" w:unhideWhenUsed="1"/>
+    <w:lsdException w:name="Unresolved Mention" w:semiHidden="1" w:unhideWhenUsed="1"/>
+    <w:lsdException w:name="Smart Link" w:semiHidden="1" w:unhideWhenUsed="1"/>
   </w:latentStyles>
   <w:style w:type="paragraph" w:default="1" w:styleId="Normal">
     <w:name w:val="Normal"/>

</xml_diff>

<commit_message>
update rx lists, update sti contact number, update staff notifications for followup
</commit_message>
<xml_diff>
--- a/STI Automatic Case Closure Processing Rules.docx
+++ b/STI Automatic Case Closure Processing Rules.docx
@@ -800,7 +800,13 @@
         <w:rPr>
           <w:rFonts w:ascii="Arial" w:hAnsi="Arial" w:cs="Arial"/>
         </w:rPr>
-        <w:t>is missing or inadequate</w:t>
+        <w:t xml:space="preserve">is missing or </w:t>
+      </w:r>
+      <w:r>
+        <w:rPr>
+          <w:rFonts w:ascii="Arial" w:hAnsi="Arial" w:cs="Arial"/>
+        </w:rPr>
+        <w:t>not a standard therapy</w:t>
       </w:r>
       <w:r>
         <w:rPr>
@@ -824,7 +830,19 @@
         <w:rPr>
           <w:rFonts w:ascii="Arial" w:hAnsi="Arial" w:cs="Arial"/>
         </w:rPr>
-        <w:t xml:space="preserve"> If treatment is adequate but start date missing, leave case for surveillance staff follow up.</w:t>
+        <w:t xml:space="preserve"> If treatment is </w:t>
+      </w:r>
+      <w:r>
+        <w:rPr>
+          <w:rFonts w:ascii="Arial" w:hAnsi="Arial" w:cs="Arial"/>
+        </w:rPr>
+        <w:t>standard</w:t>
+      </w:r>
+      <w:r>
+        <w:rPr>
+          <w:rFonts w:ascii="Arial" w:hAnsi="Arial" w:cs="Arial"/>
+        </w:rPr>
+        <w:t xml:space="preserve"> but start date missing, leave case for surveillance staff follow up.</w:t>
       </w:r>
     </w:p>
     <w:p>
@@ -1302,8 +1320,8 @@
         <w:tblLook w:val="04A0" w:firstRow="1" w:lastRow="0" w:firstColumn="1" w:lastColumn="0" w:noHBand="0" w:noVBand="1"/>
       </w:tblPr>
       <w:tblGrid>
-        <w:gridCol w:w="4555"/>
-        <w:gridCol w:w="4795"/>
+        <w:gridCol w:w="4219"/>
+        <w:gridCol w:w="5131"/>
       </w:tblGrid>
       <w:tr>
         <w:tc>
@@ -1333,7 +1351,7 @@
       <w:tr>
         <w:tc>
           <w:tcPr>
-            <w:tcW w:w="4555" w:type="dxa"/>
+            <w:tcW w:w="4219" w:type="dxa"/>
           </w:tcPr>
           <w:p>
             <w:pPr>
@@ -1354,7 +1372,7 @@
         </w:tc>
         <w:tc>
           <w:tcPr>
-            <w:tcW w:w="4795" w:type="dxa"/>
+            <w:tcW w:w="5131" w:type="dxa"/>
           </w:tcPr>
           <w:p>
             <w:pPr>
@@ -1377,7 +1395,7 @@
       <w:tr>
         <w:tc>
           <w:tcPr>
-            <w:tcW w:w="4555" w:type="dxa"/>
+            <w:tcW w:w="4219" w:type="dxa"/>
             <w:tcBorders>
               <w:top w:val="single" w:sz="4" w:space="0" w:color="auto"/>
               <w:bottom w:val="single" w:sz="4" w:space="0" w:color="auto"/>
@@ -1399,7 +1417,7 @@
         </w:tc>
         <w:tc>
           <w:tcPr>
-            <w:tcW w:w="4795" w:type="dxa"/>
+            <w:tcW w:w="5131" w:type="dxa"/>
             <w:tcBorders>
               <w:top w:val="single" w:sz="4" w:space="0" w:color="auto"/>
               <w:left w:val="nil"/>
@@ -1427,11 +1445,37 @@
       <w:tr>
         <w:tc>
           <w:tcPr>
-            <w:tcW w:w="4555" w:type="dxa"/>
-            <w:tcBorders>
-              <w:top w:val="single" w:sz="4" w:space="0" w:color="auto"/>
-              <w:bottom w:val="single" w:sz="4" w:space="0" w:color="auto"/>
-            </w:tcBorders>
+            <w:tcW w:w="4219" w:type="dxa"/>
+            <w:tcBorders>
+              <w:top w:val="single" w:sz="4" w:space="0" w:color="auto"/>
+              <w:bottom w:val="single" w:sz="4" w:space="0" w:color="auto"/>
+            </w:tcBorders>
+            <w:vAlign w:val="center"/>
+          </w:tcPr>
+          <w:p>
+            <w:pPr>
+              <w:rPr>
+                <w:rFonts w:ascii="Arial" w:hAnsi="Arial" w:cs="Arial"/>
+              </w:rPr>
+            </w:pPr>
+            <w:r>
+              <w:rPr>
+                <w:rFonts w:ascii="Arial" w:hAnsi="Arial" w:cs="Arial"/>
+              </w:rPr>
+              <w:t>Doxycycline 100mg BID X 7 Days - CT</w:t>
+            </w:r>
+          </w:p>
+        </w:tc>
+        <w:tc>
+          <w:tcPr>
+            <w:tcW w:w="5131" w:type="dxa"/>
+            <w:tcBorders>
+              <w:top w:val="single" w:sz="4" w:space="0" w:color="auto"/>
+              <w:left w:val="nil"/>
+              <w:bottom w:val="single" w:sz="4" w:space="0" w:color="auto"/>
+              <w:right w:val="single" w:sz="4" w:space="0" w:color="auto"/>
+            </w:tcBorders>
+            <w:shd w:val="clear" w:color="000000" w:fill="FFFFFF"/>
             <w:vAlign w:val="center"/>
           </w:tcPr>
           <w:p>
@@ -1445,32 +1489,6 @@
                 <w:rFonts w:ascii="Arial" w:hAnsi="Arial" w:cs="Arial"/>
               </w:rPr>
               <w:t>Azithromycin 2gm - GC (For special cases only)</w:t>
-            </w:r>
-          </w:p>
-        </w:tc>
-        <w:tc>
-          <w:tcPr>
-            <w:tcW w:w="4795" w:type="dxa"/>
-            <w:tcBorders>
-              <w:top w:val="single" w:sz="4" w:space="0" w:color="auto"/>
-              <w:left w:val="nil"/>
-              <w:bottom w:val="single" w:sz="4" w:space="0" w:color="auto"/>
-              <w:right w:val="single" w:sz="4" w:space="0" w:color="auto"/>
-            </w:tcBorders>
-            <w:shd w:val="clear" w:color="000000" w:fill="FFFFFF"/>
-            <w:vAlign w:val="center"/>
-          </w:tcPr>
-          <w:p>
-            <w:pPr>
-              <w:rPr>
-                <w:rFonts w:ascii="Arial" w:hAnsi="Arial" w:cs="Arial"/>
-              </w:rPr>
-            </w:pPr>
-            <w:r>
-              <w:rPr>
-                <w:rFonts w:ascii="Arial" w:hAnsi="Arial" w:cs="Arial"/>
-              </w:rPr>
-              <w:t>Cefixime 400mg - GC</w:t>
             </w:r>
           </w:p>
         </w:tc>
@@ -1478,30 +1496,30 @@
       <w:tr>
         <w:tc>
           <w:tcPr>
-            <w:tcW w:w="4555" w:type="dxa"/>
-            <w:tcBorders>
-              <w:top w:val="single" w:sz="4" w:space="0" w:color="auto"/>
-              <w:bottom w:val="single" w:sz="4" w:space="0" w:color="auto"/>
-            </w:tcBorders>
-            <w:vAlign w:val="center"/>
-          </w:tcPr>
-          <w:p>
-            <w:pPr>
-              <w:rPr>
-                <w:rFonts w:ascii="Arial" w:hAnsi="Arial" w:cs="Arial"/>
-              </w:rPr>
-            </w:pPr>
-            <w:r>
-              <w:rPr>
-                <w:rFonts w:ascii="Arial" w:hAnsi="Arial" w:cs="Arial"/>
-              </w:rPr>
-              <w:t>Doxycycline 100mg BID X 7 Days - CT</w:t>
-            </w:r>
-          </w:p>
-        </w:tc>
-        <w:tc>
-          <w:tcPr>
-            <w:tcW w:w="4795" w:type="dxa"/>
+            <w:tcW w:w="4219" w:type="dxa"/>
+            <w:tcBorders>
+              <w:top w:val="single" w:sz="4" w:space="0" w:color="auto"/>
+              <w:bottom w:val="single" w:sz="4" w:space="0" w:color="auto"/>
+            </w:tcBorders>
+            <w:vAlign w:val="center"/>
+          </w:tcPr>
+          <w:p>
+            <w:pPr>
+              <w:rPr>
+                <w:rFonts w:ascii="Arial" w:hAnsi="Arial" w:cs="Arial"/>
+              </w:rPr>
+            </w:pPr>
+            <w:r>
+              <w:rPr>
+                <w:rFonts w:ascii="Arial" w:hAnsi="Arial" w:cs="Arial"/>
+              </w:rPr>
+              <w:t>Doxycycline 100mg BID X 10 Days - CT</w:t>
+            </w:r>
+          </w:p>
+        </w:tc>
+        <w:tc>
+          <w:tcPr>
+            <w:tcW w:w="5131" w:type="dxa"/>
             <w:tcBorders>
               <w:top w:val="single" w:sz="4" w:space="0" w:color="auto"/>
               <w:left w:val="nil"/>
@@ -1521,7 +1539,7 @@
               <w:rPr>
                 <w:rFonts w:ascii="Arial" w:hAnsi="Arial" w:cs="Arial"/>
               </w:rPr>
-              <w:t>Ceftriaxone 250mg - GC</w:t>
+              <w:t>Cefixime 400mg - GC</w:t>
             </w:r>
           </w:p>
         </w:tc>
@@ -1529,30 +1547,30 @@
       <w:tr>
         <w:tc>
           <w:tcPr>
-            <w:tcW w:w="4555" w:type="dxa"/>
-            <w:tcBorders>
-              <w:top w:val="single" w:sz="4" w:space="0" w:color="auto"/>
-              <w:bottom w:val="single" w:sz="4" w:space="0" w:color="auto"/>
-            </w:tcBorders>
-            <w:vAlign w:val="center"/>
-          </w:tcPr>
-          <w:p>
-            <w:pPr>
-              <w:rPr>
-                <w:rFonts w:ascii="Arial" w:hAnsi="Arial" w:cs="Arial"/>
-              </w:rPr>
-            </w:pPr>
-            <w:r>
-              <w:rPr>
-                <w:rFonts w:ascii="Arial" w:hAnsi="Arial" w:cs="Arial"/>
-              </w:rPr>
-              <w:t>Doxycycline 100mg BID X 10 Days - CT</w:t>
-            </w:r>
-          </w:p>
-        </w:tc>
-        <w:tc>
-          <w:tcPr>
-            <w:tcW w:w="4795" w:type="dxa"/>
+            <w:tcW w:w="4219" w:type="dxa"/>
+            <w:tcBorders>
+              <w:top w:val="single" w:sz="4" w:space="0" w:color="auto"/>
+              <w:bottom w:val="single" w:sz="4" w:space="0" w:color="auto"/>
+            </w:tcBorders>
+            <w:vAlign w:val="center"/>
+          </w:tcPr>
+          <w:p>
+            <w:pPr>
+              <w:rPr>
+                <w:rFonts w:ascii="Arial" w:hAnsi="Arial" w:cs="Arial"/>
+              </w:rPr>
+            </w:pPr>
+            <w:r>
+              <w:rPr>
+                <w:rFonts w:ascii="Arial" w:hAnsi="Arial" w:cs="Arial"/>
+              </w:rPr>
+              <w:t>Doxycycline 100mg BID X 14 Days - CT</w:t>
+            </w:r>
+          </w:p>
+        </w:tc>
+        <w:tc>
+          <w:tcPr>
+            <w:tcW w:w="5131" w:type="dxa"/>
             <w:tcBorders>
               <w:top w:val="single" w:sz="4" w:space="0" w:color="auto"/>
               <w:left w:val="nil"/>
@@ -1572,7 +1590,7 @@
               <w:rPr>
                 <w:rFonts w:ascii="Arial" w:hAnsi="Arial" w:cs="Arial"/>
               </w:rPr>
-              <w:t>Ceftriaxone 500mg - GC</w:t>
+              <w:t>Ceftriaxone 250mg - GC</w:t>
             </w:r>
           </w:p>
         </w:tc>
@@ -1580,30 +1598,30 @@
       <w:tr>
         <w:tc>
           <w:tcPr>
-            <w:tcW w:w="4555" w:type="dxa"/>
-            <w:tcBorders>
-              <w:top w:val="single" w:sz="4" w:space="0" w:color="auto"/>
-              <w:bottom w:val="single" w:sz="4" w:space="0" w:color="auto"/>
-            </w:tcBorders>
-            <w:vAlign w:val="center"/>
-          </w:tcPr>
-          <w:p>
-            <w:pPr>
-              <w:rPr>
-                <w:rFonts w:ascii="Arial" w:hAnsi="Arial" w:cs="Arial"/>
-              </w:rPr>
-            </w:pPr>
-            <w:r>
-              <w:rPr>
-                <w:rFonts w:ascii="Arial" w:hAnsi="Arial" w:cs="Arial"/>
-              </w:rPr>
-              <w:t>Doxycycline 100mg BID X 14 Days - CT</w:t>
-            </w:r>
-          </w:p>
-        </w:tc>
-        <w:tc>
-          <w:tcPr>
-            <w:tcW w:w="4795" w:type="dxa"/>
+            <w:tcW w:w="4219" w:type="dxa"/>
+            <w:tcBorders>
+              <w:top w:val="single" w:sz="4" w:space="0" w:color="auto"/>
+              <w:bottom w:val="single" w:sz="4" w:space="0" w:color="auto"/>
+            </w:tcBorders>
+            <w:vAlign w:val="center"/>
+          </w:tcPr>
+          <w:p>
+            <w:pPr>
+              <w:rPr>
+                <w:rFonts w:ascii="Arial" w:hAnsi="Arial" w:cs="Arial"/>
+              </w:rPr>
+            </w:pPr>
+            <w:r>
+              <w:rPr>
+                <w:rFonts w:ascii="Arial" w:hAnsi="Arial" w:cs="Arial"/>
+              </w:rPr>
+              <w:t>Amoxicillin 500mg TID X 7 Days - CT</w:t>
+            </w:r>
+          </w:p>
+        </w:tc>
+        <w:tc>
+          <w:tcPr>
+            <w:tcW w:w="5131" w:type="dxa"/>
             <w:tcBorders>
               <w:top w:val="single" w:sz="4" w:space="0" w:color="auto"/>
               <w:left w:val="nil"/>
@@ -1623,7 +1641,7 @@
               <w:rPr>
                 <w:rFonts w:ascii="Arial" w:hAnsi="Arial" w:cs="Arial"/>
               </w:rPr>
-              <w:t>Ceftriaxone 1gm - GC</w:t>
+              <w:t>Ceftriaxone 500mg - GC</w:t>
             </w:r>
           </w:p>
         </w:tc>
@@ -1631,30 +1649,30 @@
       <w:tr>
         <w:tc>
           <w:tcPr>
-            <w:tcW w:w="4555" w:type="dxa"/>
-            <w:tcBorders>
-              <w:top w:val="single" w:sz="4" w:space="0" w:color="auto"/>
-              <w:bottom w:val="single" w:sz="4" w:space="0" w:color="auto"/>
-            </w:tcBorders>
-            <w:vAlign w:val="center"/>
-          </w:tcPr>
-          <w:p>
-            <w:pPr>
-              <w:rPr>
-                <w:rFonts w:ascii="Arial" w:hAnsi="Arial" w:cs="Arial"/>
-              </w:rPr>
-            </w:pPr>
-            <w:r>
-              <w:rPr>
-                <w:rFonts w:ascii="Arial" w:hAnsi="Arial" w:cs="Arial"/>
-              </w:rPr>
-              <w:t>Amoxicillin 500mg TID X 7 Days - CT</w:t>
-            </w:r>
-          </w:p>
-        </w:tc>
-        <w:tc>
-          <w:tcPr>
-            <w:tcW w:w="4795" w:type="dxa"/>
+            <w:tcW w:w="4219" w:type="dxa"/>
+            <w:tcBorders>
+              <w:top w:val="single" w:sz="4" w:space="0" w:color="auto"/>
+              <w:bottom w:val="single" w:sz="4" w:space="0" w:color="auto"/>
+            </w:tcBorders>
+            <w:vAlign w:val="center"/>
+          </w:tcPr>
+          <w:p>
+            <w:pPr>
+              <w:rPr>
+                <w:rFonts w:ascii="Arial" w:hAnsi="Arial" w:cs="Arial"/>
+              </w:rPr>
+            </w:pPr>
+            <w:r>
+              <w:rPr>
+                <w:rFonts w:ascii="Arial" w:hAnsi="Arial" w:cs="Arial"/>
+              </w:rPr>
+              <w:t>Ofloxacin 300mg BID X 7 Days - CT</w:t>
+            </w:r>
+          </w:p>
+        </w:tc>
+        <w:tc>
+          <w:tcPr>
+            <w:tcW w:w="5131" w:type="dxa"/>
             <w:tcBorders>
               <w:top w:val="single" w:sz="4" w:space="0" w:color="auto"/>
               <w:left w:val="nil"/>
@@ -1674,7 +1692,7 @@
               <w:rPr>
                 <w:rFonts w:ascii="Arial" w:hAnsi="Arial" w:cs="Arial"/>
               </w:rPr>
-              <w:t>DT: Cefixime/Doxycycline (For special cases only)</w:t>
+              <w:t>Ceftriaxone 1gm - GC</w:t>
             </w:r>
           </w:p>
         </w:tc>
@@ -1682,24 +1700,29 @@
       <w:tr>
         <w:tc>
           <w:tcPr>
-            <w:tcW w:w="4555" w:type="dxa"/>
-            <w:tcBorders>
-              <w:top w:val="single" w:sz="4" w:space="0" w:color="auto"/>
-              <w:bottom w:val="single" w:sz="4" w:space="0" w:color="auto"/>
-            </w:tcBorders>
-            <w:vAlign w:val="center"/>
-          </w:tcPr>
-          <w:p>
-            <w:pPr>
-              <w:rPr>
-                <w:rFonts w:ascii="Arial" w:hAnsi="Arial" w:cs="Arial"/>
-              </w:rPr>
-            </w:pPr>
-          </w:p>
-        </w:tc>
-        <w:tc>
-          <w:tcPr>
-            <w:tcW w:w="4795" w:type="dxa"/>
+            <w:tcW w:w="4219" w:type="dxa"/>
+            <w:tcBorders>
+              <w:top w:val="single" w:sz="4" w:space="0" w:color="auto"/>
+              <w:bottom w:val="single" w:sz="4" w:space="0" w:color="auto"/>
+            </w:tcBorders>
+          </w:tcPr>
+          <w:p>
+            <w:pPr>
+              <w:rPr>
+                <w:rFonts w:ascii="Arial" w:hAnsi="Arial" w:cs="Arial"/>
+              </w:rPr>
+            </w:pPr>
+            <w:r>
+              <w:rPr>
+                <w:rFonts w:ascii="Arial" w:hAnsi="Arial" w:cs="Arial"/>
+              </w:rPr>
+              <w:t>Levofloxacin 500mg Daily X 7 Days - CT</w:t>
+            </w:r>
+          </w:p>
+        </w:tc>
+        <w:tc>
+          <w:tcPr>
+            <w:tcW w:w="5131" w:type="dxa"/>
             <w:tcBorders>
               <w:top w:val="single" w:sz="4" w:space="0" w:color="auto"/>
               <w:left w:val="nil"/>
@@ -1719,7 +1742,7 @@
               <w:rPr>
                 <w:rFonts w:ascii="Arial" w:hAnsi="Arial" w:cs="Arial"/>
               </w:rPr>
-              <w:t>DT: Ceftriaxone/Doxycycline (Special cases only)</w:t>
+              <w:t>DT: Cefixime/Doxycycline (For special cases only)</w:t>
             </w:r>
           </w:p>
         </w:tc>
@@ -1727,34 +1750,37 @@
       <w:tr>
         <w:tc>
           <w:tcPr>
-            <w:tcW w:w="4555" w:type="dxa"/>
-            <w:tcBorders>
-              <w:top w:val="single" w:sz="4" w:space="0" w:color="auto"/>
-              <w:bottom w:val="single" w:sz="4" w:space="0" w:color="auto"/>
-            </w:tcBorders>
-            <w:vAlign w:val="center"/>
-          </w:tcPr>
-          <w:p>
-            <w:pPr>
-              <w:rPr>
-                <w:rFonts w:ascii="Arial" w:hAnsi="Arial" w:cs="Arial"/>
-              </w:rPr>
-            </w:pPr>
-            <w:r>
-              <w:rPr>
-                <w:rFonts w:ascii="Arial" w:hAnsi="Arial" w:cs="Arial"/>
-              </w:rPr>
-              <w:t>Ofloxacin 300mg BID X 7 Days - CT</w:t>
-            </w:r>
-          </w:p>
-        </w:tc>
-        <w:tc>
-          <w:tcPr>
-            <w:tcW w:w="4795" w:type="dxa"/>
-            <w:tcBorders>
-              <w:top w:val="single" w:sz="4" w:space="0" w:color="auto"/>
-              <w:bottom w:val="single" w:sz="4" w:space="0" w:color="auto"/>
-            </w:tcBorders>
+            <w:tcW w:w="4219" w:type="dxa"/>
+            <w:tcBorders>
+              <w:top w:val="single" w:sz="4" w:space="0" w:color="auto"/>
+              <w:bottom w:val="single" w:sz="4" w:space="0" w:color="auto"/>
+            </w:tcBorders>
+            <w:vAlign w:val="center"/>
+          </w:tcPr>
+          <w:p>
+            <w:pPr>
+              <w:rPr>
+                <w:rFonts w:ascii="Arial" w:hAnsi="Arial" w:cs="Arial"/>
+              </w:rPr>
+            </w:pPr>
+            <w:r>
+              <w:rPr>
+                <w:rFonts w:ascii="Arial" w:hAnsi="Arial" w:cs="Arial"/>
+              </w:rPr>
+              <w:t>DT: Cefixime/Azithromycin</w:t>
+            </w:r>
+          </w:p>
+        </w:tc>
+        <w:tc>
+          <w:tcPr>
+            <w:tcW w:w="5131" w:type="dxa"/>
+            <w:tcBorders>
+              <w:top w:val="single" w:sz="4" w:space="0" w:color="auto"/>
+              <w:left w:val="nil"/>
+              <w:bottom w:val="single" w:sz="4" w:space="0" w:color="auto"/>
+              <w:right w:val="single" w:sz="4" w:space="0" w:color="auto"/>
+            </w:tcBorders>
+            <w:shd w:val="clear" w:color="000000" w:fill="FFFFFF"/>
             <w:vAlign w:val="center"/>
           </w:tcPr>
           <w:p>
@@ -1775,46 +1801,47 @@
       <w:tr>
         <w:tc>
           <w:tcPr>
-            <w:tcW w:w="4555" w:type="dxa"/>
-            <w:tcBorders>
-              <w:top w:val="single" w:sz="4" w:space="0" w:color="auto"/>
-              <w:bottom w:val="single" w:sz="4" w:space="0" w:color="auto"/>
-            </w:tcBorders>
-          </w:tcPr>
-          <w:p>
-            <w:pPr>
-              <w:rPr>
-                <w:rFonts w:ascii="Arial" w:hAnsi="Arial" w:cs="Arial"/>
-              </w:rPr>
-            </w:pPr>
-            <w:r>
-              <w:rPr>
-                <w:rFonts w:ascii="Arial" w:hAnsi="Arial" w:cs="Arial"/>
-              </w:rPr>
-              <w:t>Levofloxacin 500mg Daily X 7 Days - CT</w:t>
-            </w:r>
-          </w:p>
-        </w:tc>
-        <w:tc>
-          <w:tcPr>
-            <w:tcW w:w="4795" w:type="dxa"/>
-            <w:tcBorders>
-              <w:top w:val="single" w:sz="4" w:space="0" w:color="auto"/>
-              <w:bottom w:val="single" w:sz="4" w:space="0" w:color="auto"/>
-            </w:tcBorders>
-            <w:vAlign w:val="center"/>
-          </w:tcPr>
-          <w:p>
-            <w:pPr>
-              <w:rPr>
-                <w:rFonts w:ascii="Arial" w:hAnsi="Arial" w:cs="Arial"/>
-              </w:rPr>
-            </w:pPr>
-            <w:r>
-              <w:rPr>
-                <w:rFonts w:ascii="Arial" w:hAnsi="Arial" w:cs="Arial"/>
-              </w:rPr>
-              <w:t>Erythromycin Base 250mg QID X 14 Days - CT</w:t>
+            <w:tcW w:w="4219" w:type="dxa"/>
+            <w:tcBorders>
+              <w:top w:val="single" w:sz="4" w:space="0" w:color="auto"/>
+              <w:bottom w:val="single" w:sz="4" w:space="0" w:color="auto"/>
+            </w:tcBorders>
+            <w:vAlign w:val="center"/>
+          </w:tcPr>
+          <w:p>
+            <w:pPr>
+              <w:rPr>
+                <w:rFonts w:ascii="Arial" w:hAnsi="Arial" w:cs="Arial"/>
+              </w:rPr>
+            </w:pPr>
+            <w:r>
+              <w:rPr>
+                <w:rFonts w:ascii="Arial" w:hAnsi="Arial" w:cs="Arial"/>
+              </w:rPr>
+              <w:t>DT: Ceftriaxone/Azithromycin</w:t>
+            </w:r>
+          </w:p>
+        </w:tc>
+        <w:tc>
+          <w:tcPr>
+            <w:tcW w:w="5131" w:type="dxa"/>
+            <w:tcBorders>
+              <w:top w:val="single" w:sz="4" w:space="0" w:color="auto"/>
+              <w:bottom w:val="single" w:sz="4" w:space="0" w:color="auto"/>
+            </w:tcBorders>
+            <w:vAlign w:val="center"/>
+          </w:tcPr>
+          <w:p>
+            <w:pPr>
+              <w:rPr>
+                <w:rFonts w:ascii="Arial" w:hAnsi="Arial" w:cs="Arial"/>
+              </w:rPr>
+            </w:pPr>
+            <w:r>
+              <w:rPr>
+                <w:rFonts w:ascii="Arial" w:hAnsi="Arial" w:cs="Arial"/>
+              </w:rPr>
+              <w:t>DT: Gemifloxacin 320mg/Azithromycin 2g</w:t>
             </w:r>
           </w:p>
         </w:tc>
@@ -1822,50 +1849,46 @@
       <w:tr>
         <w:tc>
           <w:tcPr>
-            <w:tcW w:w="4555" w:type="dxa"/>
-            <w:tcBorders>
-              <w:top w:val="single" w:sz="4" w:space="0" w:color="auto"/>
-              <w:bottom w:val="single" w:sz="4" w:space="0" w:color="auto"/>
-            </w:tcBorders>
-            <w:vAlign w:val="center"/>
-          </w:tcPr>
-          <w:p>
-            <w:pPr>
-              <w:rPr>
-                <w:rFonts w:ascii="Arial" w:hAnsi="Arial" w:cs="Arial"/>
-              </w:rPr>
-            </w:pPr>
-            <w:r>
-              <w:rPr>
-                <w:rFonts w:ascii="Arial" w:hAnsi="Arial" w:cs="Arial"/>
-              </w:rPr>
-              <w:t>DT: Cefixime/Azithromycin</w:t>
-            </w:r>
-          </w:p>
-        </w:tc>
-        <w:tc>
-          <w:tcPr>
-            <w:tcW w:w="4795" w:type="dxa"/>
-            <w:tcBorders>
-              <w:top w:val="single" w:sz="4" w:space="0" w:color="auto"/>
-              <w:left w:val="nil"/>
-              <w:bottom w:val="single" w:sz="4" w:space="0" w:color="auto"/>
-              <w:right w:val="single" w:sz="4" w:space="0" w:color="auto"/>
-            </w:tcBorders>
-            <w:shd w:val="clear" w:color="000000" w:fill="FFFFFF"/>
-            <w:vAlign w:val="center"/>
-          </w:tcPr>
-          <w:p>
-            <w:pPr>
-              <w:rPr>
-                <w:rFonts w:ascii="Arial" w:hAnsi="Arial" w:cs="Arial"/>
-              </w:rPr>
-            </w:pPr>
-            <w:r>
-              <w:rPr>
-                <w:rFonts w:ascii="Arial" w:hAnsi="Arial" w:cs="Arial"/>
-              </w:rPr>
-              <w:t>Erythromycin ES 800mg QID X 7 Days - CT</w:t>
+            <w:tcW w:w="4219" w:type="dxa"/>
+            <w:tcBorders>
+              <w:top w:val="single" w:sz="4" w:space="0" w:color="auto"/>
+              <w:bottom w:val="single" w:sz="4" w:space="0" w:color="auto"/>
+            </w:tcBorders>
+          </w:tcPr>
+          <w:p>
+            <w:pPr>
+              <w:rPr>
+                <w:rFonts w:ascii="Arial" w:hAnsi="Arial" w:cs="Arial"/>
+              </w:rPr>
+            </w:pPr>
+            <w:r>
+              <w:rPr>
+                <w:rFonts w:ascii="Arial" w:hAnsi="Arial" w:cs="Arial"/>
+              </w:rPr>
+              <w:t>DT: Ceftriaxone/Doxycycline (Special cases only)</w:t>
+            </w:r>
+          </w:p>
+        </w:tc>
+        <w:tc>
+          <w:tcPr>
+            <w:tcW w:w="5131" w:type="dxa"/>
+            <w:tcBorders>
+              <w:top w:val="single" w:sz="4" w:space="0" w:color="auto"/>
+              <w:bottom w:val="single" w:sz="4" w:space="0" w:color="auto"/>
+            </w:tcBorders>
+            <w:vAlign w:val="center"/>
+          </w:tcPr>
+          <w:p>
+            <w:pPr>
+              <w:rPr>
+                <w:rFonts w:ascii="Arial" w:hAnsi="Arial" w:cs="Arial"/>
+              </w:rPr>
+            </w:pPr>
+            <w:r>
+              <w:rPr>
+                <w:rFonts w:ascii="Arial" w:hAnsi="Arial" w:cs="Arial"/>
+              </w:rPr>
+              <w:t>Erythromycin Base 250mg QID X 14 Days - CT</w:t>
             </w:r>
           </w:p>
         </w:tc>
@@ -1873,50 +1896,47 @@
       <w:tr>
         <w:tc>
           <w:tcPr>
-            <w:tcW w:w="4555" w:type="dxa"/>
-            <w:tcBorders>
-              <w:top w:val="single" w:sz="4" w:space="0" w:color="auto"/>
-              <w:bottom w:val="single" w:sz="4" w:space="0" w:color="auto"/>
-            </w:tcBorders>
-            <w:vAlign w:val="center"/>
-          </w:tcPr>
-          <w:p>
-            <w:pPr>
-              <w:rPr>
-                <w:rFonts w:ascii="Arial" w:hAnsi="Arial" w:cs="Arial"/>
-              </w:rPr>
-            </w:pPr>
-            <w:r>
-              <w:rPr>
-                <w:rFonts w:ascii="Arial" w:hAnsi="Arial" w:cs="Arial"/>
-              </w:rPr>
-              <w:t>DT: Ceftriaxone/Azithromycin</w:t>
-            </w:r>
-          </w:p>
-        </w:tc>
-        <w:tc>
-          <w:tcPr>
-            <w:tcW w:w="4795" w:type="dxa"/>
-            <w:tcBorders>
-              <w:top w:val="single" w:sz="4" w:space="0" w:color="auto"/>
-              <w:left w:val="nil"/>
-              <w:bottom w:val="single" w:sz="4" w:space="0" w:color="auto"/>
-              <w:right w:val="single" w:sz="4" w:space="0" w:color="auto"/>
-            </w:tcBorders>
-            <w:shd w:val="clear" w:color="000000" w:fill="FFFFFF"/>
-            <w:vAlign w:val="center"/>
-          </w:tcPr>
-          <w:p>
-            <w:pPr>
-              <w:rPr>
-                <w:rFonts w:ascii="Arial" w:hAnsi="Arial" w:cs="Arial"/>
-              </w:rPr>
-            </w:pPr>
-            <w:r>
-              <w:rPr>
-                <w:rFonts w:ascii="Arial" w:hAnsi="Arial" w:cs="Arial"/>
-              </w:rPr>
-              <w:t>Erythromycin ES 400mg QID X 14 Days - CT</w:t>
+            <w:tcW w:w="4219" w:type="dxa"/>
+            <w:tcBorders>
+              <w:top w:val="single" w:sz="4" w:space="0" w:color="auto"/>
+              <w:bottom w:val="single" w:sz="4" w:space="0" w:color="auto"/>
+            </w:tcBorders>
+            <w:vAlign w:val="center"/>
+          </w:tcPr>
+          <w:p>
+            <w:pPr>
+              <w:rPr>
+                <w:rFonts w:ascii="Arial" w:hAnsi="Arial" w:cs="Arial"/>
+              </w:rPr>
+            </w:pPr>
+            <w:r>
+              <w:rPr>
+                <w:rFonts w:ascii="Arial" w:hAnsi="Arial" w:cs="Arial"/>
+              </w:rPr>
+              <w:t>DT: Gentamicin 240mg/Azithromycin 2g</w:t>
+            </w:r>
+          </w:p>
+        </w:tc>
+        <w:tc>
+          <w:tcPr>
+            <w:tcW w:w="5131" w:type="dxa"/>
+            <w:tcBorders>
+              <w:top w:val="single" w:sz="4" w:space="0" w:color="auto"/>
+              <w:bottom w:val="single" w:sz="4" w:space="0" w:color="auto"/>
+            </w:tcBorders>
+            <w:vAlign w:val="center"/>
+          </w:tcPr>
+          <w:p>
+            <w:pPr>
+              <w:rPr>
+                <w:rFonts w:ascii="Arial" w:hAnsi="Arial" w:cs="Arial"/>
+              </w:rPr>
+            </w:pPr>
+            <w:r>
+              <w:rPr>
+                <w:rFonts w:ascii="Arial" w:hAnsi="Arial" w:cs="Arial"/>
+              </w:rPr>
+              <w:t>Erythromycin ES 800mg QID X 7 Days - CT</w:t>
             </w:r>
           </w:p>
         </w:tc>
@@ -1924,29 +1944,24 @@
       <w:tr>
         <w:tc>
           <w:tcPr>
-            <w:tcW w:w="4555" w:type="dxa"/>
-            <w:tcBorders>
-              <w:top w:val="single" w:sz="4" w:space="0" w:color="auto"/>
-              <w:bottom w:val="single" w:sz="4" w:space="0" w:color="auto"/>
-            </w:tcBorders>
-          </w:tcPr>
-          <w:p>
-            <w:pPr>
-              <w:rPr>
-                <w:rFonts w:ascii="Arial" w:hAnsi="Arial" w:cs="Arial"/>
-              </w:rPr>
-            </w:pPr>
-            <w:r>
-              <w:rPr>
-                <w:rFonts w:ascii="Arial" w:hAnsi="Arial" w:cs="Arial"/>
-              </w:rPr>
-              <w:t>DT: Gemifloxacin 320mg/Azithromycin 2g</w:t>
-            </w:r>
-          </w:p>
-        </w:tc>
-        <w:tc>
-          <w:tcPr>
-            <w:tcW w:w="4795" w:type="dxa"/>
+            <w:tcW w:w="4219" w:type="dxa"/>
+            <w:tcBorders>
+              <w:top w:val="single" w:sz="4" w:space="0" w:color="auto"/>
+              <w:bottom w:val="single" w:sz="4" w:space="0" w:color="auto"/>
+            </w:tcBorders>
+            <w:vAlign w:val="center"/>
+          </w:tcPr>
+          <w:p>
+            <w:pPr>
+              <w:rPr>
+                <w:rFonts w:ascii="Arial" w:hAnsi="Arial" w:cs="Arial"/>
+              </w:rPr>
+            </w:pPr>
+          </w:p>
+        </w:tc>
+        <w:tc>
+          <w:tcPr>
+            <w:tcW w:w="5131" w:type="dxa"/>
             <w:tcBorders>
               <w:top w:val="single" w:sz="4" w:space="0" w:color="auto"/>
               <w:left w:val="nil"/>
@@ -1966,7 +1981,7 @@
               <w:rPr>
                 <w:rFonts w:ascii="Arial" w:hAnsi="Arial" w:cs="Arial"/>
               </w:rPr>
-              <w:t>Gemifloxacin 320mg - GC (For special cases only)</w:t>
+              <w:t>Erythromycin ES 400mg QID X 14 Days - CT</w:t>
             </w:r>
           </w:p>
         </w:tc>
@@ -1974,30 +1989,24 @@
       <w:tr>
         <w:tc>
           <w:tcPr>
-            <w:tcW w:w="4555" w:type="dxa"/>
-            <w:tcBorders>
-              <w:top w:val="single" w:sz="4" w:space="0" w:color="auto"/>
-              <w:bottom w:val="single" w:sz="4" w:space="0" w:color="auto"/>
-            </w:tcBorders>
-            <w:vAlign w:val="center"/>
-          </w:tcPr>
-          <w:p>
-            <w:pPr>
-              <w:rPr>
-                <w:rFonts w:ascii="Arial" w:hAnsi="Arial" w:cs="Arial"/>
-              </w:rPr>
-            </w:pPr>
-            <w:r>
-              <w:rPr>
-                <w:rFonts w:ascii="Arial" w:hAnsi="Arial" w:cs="Arial"/>
-              </w:rPr>
-              <w:t>DT: Gentamicin 240mg/Azithromycin 2g</w:t>
-            </w:r>
-          </w:p>
-        </w:tc>
-        <w:tc>
-          <w:tcPr>
-            <w:tcW w:w="4795" w:type="dxa"/>
+            <w:tcW w:w="4219" w:type="dxa"/>
+            <w:tcBorders>
+              <w:top w:val="single" w:sz="4" w:space="0" w:color="auto"/>
+              <w:bottom w:val="single" w:sz="4" w:space="0" w:color="auto"/>
+            </w:tcBorders>
+            <w:vAlign w:val="center"/>
+          </w:tcPr>
+          <w:p>
+            <w:pPr>
+              <w:rPr>
+                <w:rFonts w:ascii="Arial" w:hAnsi="Arial" w:cs="Arial"/>
+              </w:rPr>
+            </w:pPr>
+          </w:p>
+        </w:tc>
+        <w:tc>
+          <w:tcPr>
+            <w:tcW w:w="5131" w:type="dxa"/>
             <w:tcBorders>
               <w:top w:val="single" w:sz="4" w:space="0" w:color="auto"/>
               <w:left w:val="nil"/>
@@ -2017,7 +2026,7 @@
               <w:rPr>
                 <w:rFonts w:ascii="Arial" w:hAnsi="Arial" w:cs="Arial"/>
               </w:rPr>
-              <w:t>Gentamicin 240mg - GC (For special cases only)</w:t>
+              <w:t>Gemifloxacin 320mg - GC (For special cases only)</w:t>
             </w:r>
           </w:p>
         </w:tc>
@@ -2025,23 +2034,23 @@
       <w:tr>
         <w:tc>
           <w:tcPr>
-            <w:tcW w:w="4555" w:type="dxa"/>
-            <w:tcBorders>
-              <w:top w:val="single" w:sz="4" w:space="0" w:color="auto"/>
-              <w:bottom w:val="single" w:sz="4" w:space="0" w:color="auto"/>
-            </w:tcBorders>
-          </w:tcPr>
-          <w:p>
-            <w:pPr>
-              <w:rPr>
-                <w:rFonts w:ascii="Arial" w:hAnsi="Arial" w:cs="Arial"/>
-              </w:rPr>
-            </w:pPr>
-          </w:p>
-        </w:tc>
-        <w:tc>
-          <w:tcPr>
-            <w:tcW w:w="4795" w:type="dxa"/>
+            <w:tcW w:w="4219" w:type="dxa"/>
+            <w:tcBorders>
+              <w:top w:val="single" w:sz="4" w:space="0" w:color="auto"/>
+              <w:bottom w:val="single" w:sz="4" w:space="0" w:color="auto"/>
+            </w:tcBorders>
+          </w:tcPr>
+          <w:p>
+            <w:pPr>
+              <w:rPr>
+                <w:rFonts w:ascii="Arial" w:hAnsi="Arial" w:cs="Arial"/>
+              </w:rPr>
+            </w:pPr>
+          </w:p>
+        </w:tc>
+        <w:tc>
+          <w:tcPr>
+            <w:tcW w:w="5131" w:type="dxa"/>
             <w:tcBorders>
               <w:top w:val="single" w:sz="4" w:space="0" w:color="auto"/>
               <w:left w:val="nil"/>
@@ -2061,7 +2070,7 @@
               <w:rPr>
                 <w:rFonts w:ascii="Arial" w:hAnsi="Arial" w:cs="Arial"/>
               </w:rPr>
-              <w:t>IV Therapy - Both</w:t>
+              <w:t>Gentamicin 240mg - GC (For special cases only)</w:t>
             </w:r>
           </w:p>
         </w:tc>
@@ -2069,23 +2078,24 @@
       <w:tr>
         <w:tc>
           <w:tcPr>
-            <w:tcW w:w="4555" w:type="dxa"/>
-            <w:tcBorders>
-              <w:top w:val="single" w:sz="4" w:space="0" w:color="auto"/>
-              <w:bottom w:val="single" w:sz="4" w:space="0" w:color="auto"/>
-            </w:tcBorders>
-          </w:tcPr>
-          <w:p>
-            <w:pPr>
-              <w:rPr>
-                <w:rFonts w:ascii="Arial" w:hAnsi="Arial" w:cs="Arial"/>
-              </w:rPr>
-            </w:pPr>
-          </w:p>
-        </w:tc>
-        <w:tc>
-          <w:tcPr>
-            <w:tcW w:w="4795" w:type="dxa"/>
+            <w:tcW w:w="4219" w:type="dxa"/>
+            <w:tcBorders>
+              <w:top w:val="single" w:sz="4" w:space="0" w:color="auto"/>
+              <w:bottom w:val="single" w:sz="4" w:space="0" w:color="auto"/>
+            </w:tcBorders>
+            <w:vAlign w:val="center"/>
+          </w:tcPr>
+          <w:p>
+            <w:pPr>
+              <w:rPr>
+                <w:rFonts w:ascii="Arial" w:hAnsi="Arial" w:cs="Arial"/>
+              </w:rPr>
+            </w:pPr>
+          </w:p>
+        </w:tc>
+        <w:tc>
+          <w:tcPr>
+            <w:tcW w:w="5131" w:type="dxa"/>
             <w:tcBorders>
               <w:top w:val="single" w:sz="4" w:space="0" w:color="auto"/>
               <w:left w:val="nil"/>
@@ -2105,7 +2115,7 @@
               <w:rPr>
                 <w:rFonts w:ascii="Arial" w:hAnsi="Arial" w:cs="Arial"/>
               </w:rPr>
-              <w:t>Pediatric Treatment - CT</w:t>
+              <w:t>IV Therapy - Both</w:t>
             </w:r>
           </w:p>
         </w:tc>
@@ -2113,23 +2123,23 @@
       <w:tr>
         <w:tc>
           <w:tcPr>
-            <w:tcW w:w="4555" w:type="dxa"/>
-            <w:tcBorders>
-              <w:top w:val="single" w:sz="4" w:space="0" w:color="auto"/>
-              <w:bottom w:val="single" w:sz="4" w:space="0" w:color="auto"/>
-            </w:tcBorders>
-          </w:tcPr>
-          <w:p>
-            <w:pPr>
-              <w:rPr>
-                <w:rFonts w:ascii="Arial" w:hAnsi="Arial" w:cs="Arial"/>
-              </w:rPr>
-            </w:pPr>
-          </w:p>
-        </w:tc>
-        <w:tc>
-          <w:tcPr>
-            <w:tcW w:w="4795" w:type="dxa"/>
+            <w:tcW w:w="4219" w:type="dxa"/>
+            <w:tcBorders>
+              <w:top w:val="single" w:sz="4" w:space="0" w:color="auto"/>
+              <w:bottom w:val="single" w:sz="4" w:space="0" w:color="auto"/>
+            </w:tcBorders>
+          </w:tcPr>
+          <w:p>
+            <w:pPr>
+              <w:rPr>
+                <w:rFonts w:ascii="Arial" w:hAnsi="Arial" w:cs="Arial"/>
+              </w:rPr>
+            </w:pPr>
+          </w:p>
+        </w:tc>
+        <w:tc>
+          <w:tcPr>
+            <w:tcW w:w="5131" w:type="dxa"/>
             <w:tcBorders>
               <w:top w:val="single" w:sz="4" w:space="0" w:color="auto"/>
               <w:left w:val="nil"/>
@@ -2149,7 +2159,7 @@
               <w:rPr>
                 <w:rFonts w:ascii="Arial" w:hAnsi="Arial" w:cs="Arial"/>
               </w:rPr>
-              <w:t>Pediatric Treatment - GC</w:t>
+              <w:t>Pediatric Treatment - CT</w:t>
             </w:r>
           </w:p>
         </w:tc>
@@ -2157,23 +2167,67 @@
       <w:tr>
         <w:tc>
           <w:tcPr>
-            <w:tcW w:w="4555" w:type="dxa"/>
-            <w:tcBorders>
-              <w:top w:val="single" w:sz="4" w:space="0" w:color="auto"/>
-              <w:bottom w:val="single" w:sz="4" w:space="0" w:color="auto"/>
-            </w:tcBorders>
-          </w:tcPr>
-          <w:p>
-            <w:pPr>
-              <w:rPr>
-                <w:rFonts w:ascii="Arial" w:hAnsi="Arial" w:cs="Arial"/>
-              </w:rPr>
-            </w:pPr>
-          </w:p>
-        </w:tc>
-        <w:tc>
-          <w:tcPr>
-            <w:tcW w:w="4795" w:type="dxa"/>
+            <w:tcW w:w="4219" w:type="dxa"/>
+            <w:tcBorders>
+              <w:top w:val="single" w:sz="4" w:space="0" w:color="auto"/>
+              <w:bottom w:val="single" w:sz="4" w:space="0" w:color="auto"/>
+            </w:tcBorders>
+          </w:tcPr>
+          <w:p>
+            <w:pPr>
+              <w:rPr>
+                <w:rFonts w:ascii="Arial" w:hAnsi="Arial" w:cs="Arial"/>
+              </w:rPr>
+            </w:pPr>
+          </w:p>
+        </w:tc>
+        <w:tc>
+          <w:tcPr>
+            <w:tcW w:w="5131" w:type="dxa"/>
+            <w:tcBorders>
+              <w:top w:val="single" w:sz="4" w:space="0" w:color="auto"/>
+              <w:left w:val="nil"/>
+              <w:bottom w:val="single" w:sz="4" w:space="0" w:color="auto"/>
+              <w:right w:val="single" w:sz="4" w:space="0" w:color="auto"/>
+            </w:tcBorders>
+            <w:shd w:val="clear" w:color="000000" w:fill="FFFFFF"/>
+            <w:vAlign w:val="center"/>
+          </w:tcPr>
+          <w:p>
+            <w:pPr>
+              <w:rPr>
+                <w:rFonts w:ascii="Arial" w:hAnsi="Arial" w:cs="Arial"/>
+              </w:rPr>
+            </w:pPr>
+            <w:r>
+              <w:rPr>
+                <w:rFonts w:ascii="Arial" w:hAnsi="Arial" w:cs="Arial"/>
+              </w:rPr>
+              <w:t>Pediatric Treatment - GC</w:t>
+            </w:r>
+          </w:p>
+        </w:tc>
+      </w:tr>
+      <w:tr>
+        <w:tc>
+          <w:tcPr>
+            <w:tcW w:w="4219" w:type="dxa"/>
+            <w:tcBorders>
+              <w:top w:val="single" w:sz="4" w:space="0" w:color="auto"/>
+              <w:bottom w:val="single" w:sz="4" w:space="0" w:color="auto"/>
+            </w:tcBorders>
+          </w:tcPr>
+          <w:p>
+            <w:pPr>
+              <w:rPr>
+                <w:rFonts w:ascii="Arial" w:hAnsi="Arial" w:cs="Arial"/>
+              </w:rPr>
+            </w:pPr>
+          </w:p>
+        </w:tc>
+        <w:tc>
+          <w:tcPr>
+            <w:tcW w:w="5131" w:type="dxa"/>
             <w:tcBorders>
               <w:top w:val="single" w:sz="4" w:space="0" w:color="auto"/>
               <w:left w:val="nil"/>
@@ -2244,7 +2298,7 @@
       <w:tr>
         <w:tc>
           <w:tcPr>
-            <w:tcW w:w="4555" w:type="dxa"/>
+            <w:tcW w:w="4219" w:type="dxa"/>
           </w:tcPr>
           <w:p>
             <w:pPr>
@@ -2265,7 +2319,7 @@
         </w:tc>
         <w:tc>
           <w:tcPr>
-            <w:tcW w:w="4795" w:type="dxa"/>
+            <w:tcW w:w="5131" w:type="dxa"/>
           </w:tcPr>
           <w:p>
             <w:pPr>
@@ -2288,7 +2342,7 @@
       <w:tr>
         <w:tc>
           <w:tcPr>
-            <w:tcW w:w="4555" w:type="dxa"/>
+            <w:tcW w:w="4219" w:type="dxa"/>
             <w:tcBorders>
               <w:top w:val="single" w:sz="4" w:space="0" w:color="auto"/>
               <w:bottom w:val="single" w:sz="4" w:space="0" w:color="auto"/>
@@ -2311,7 +2365,7 @@
         </w:tc>
         <w:tc>
           <w:tcPr>
-            <w:tcW w:w="4795" w:type="dxa"/>
+            <w:tcW w:w="5131" w:type="dxa"/>
             <w:tcBorders>
               <w:top w:val="single" w:sz="4" w:space="0" w:color="auto"/>
               <w:left w:val="nil"/>
@@ -2339,7 +2393,7 @@
       <w:tr>
         <w:tc>
           <w:tcPr>
-            <w:tcW w:w="4555" w:type="dxa"/>
+            <w:tcW w:w="4219" w:type="dxa"/>
             <w:tcBorders>
               <w:top w:val="single" w:sz="4" w:space="0" w:color="auto"/>
               <w:bottom w:val="single" w:sz="4" w:space="0" w:color="auto"/>
@@ -2362,7 +2416,7 @@
         </w:tc>
         <w:tc>
           <w:tcPr>
-            <w:tcW w:w="4795" w:type="dxa"/>
+            <w:tcW w:w="5131" w:type="dxa"/>
             <w:tcBorders>
               <w:top w:val="single" w:sz="4" w:space="0" w:color="auto"/>
               <w:left w:val="nil"/>
@@ -2390,7 +2444,7 @@
       <w:tr>
         <w:tc>
           <w:tcPr>
-            <w:tcW w:w="4555" w:type="dxa"/>
+            <w:tcW w:w="4219" w:type="dxa"/>
             <w:tcBorders>
               <w:top w:val="single" w:sz="4" w:space="0" w:color="auto"/>
               <w:bottom w:val="single" w:sz="4" w:space="0" w:color="auto"/>
@@ -2413,7 +2467,7 @@
         </w:tc>
         <w:tc>
           <w:tcPr>
-            <w:tcW w:w="4795" w:type="dxa"/>
+            <w:tcW w:w="5131" w:type="dxa"/>
             <w:tcBorders>
               <w:top w:val="single" w:sz="4" w:space="0" w:color="auto"/>
               <w:left w:val="nil"/>
@@ -2441,7 +2495,7 @@
       <w:tr>
         <w:tc>
           <w:tcPr>
-            <w:tcW w:w="4555" w:type="dxa"/>
+            <w:tcW w:w="4219" w:type="dxa"/>
             <w:tcBorders>
               <w:top w:val="single" w:sz="4" w:space="0" w:color="auto"/>
               <w:bottom w:val="single" w:sz="4" w:space="0" w:color="auto"/>
@@ -2463,7 +2517,7 @@
         </w:tc>
         <w:tc>
           <w:tcPr>
-            <w:tcW w:w="4795" w:type="dxa"/>
+            <w:tcW w:w="5131" w:type="dxa"/>
             <w:tcBorders>
               <w:top w:val="single" w:sz="4" w:space="0" w:color="auto"/>
               <w:left w:val="nil"/>
@@ -2491,41 +2545,29 @@
       <w:tr>
         <w:tc>
           <w:tcPr>
-            <w:tcW w:w="4555" w:type="dxa"/>
-            <w:tcBorders>
-              <w:top w:val="single" w:sz="4" w:space="0" w:color="auto"/>
-              <w:bottom w:val="single" w:sz="4" w:space="0" w:color="auto"/>
-            </w:tcBorders>
-          </w:tcPr>
-          <w:p>
-            <w:pPr>
-              <w:rPr>
-                <w:rFonts w:ascii="Arial" w:hAnsi="Arial" w:cs="Arial"/>
-              </w:rPr>
-            </w:pPr>
-            <w:r>
-              <w:rPr>
-                <w:rFonts w:ascii="Arial" w:hAnsi="Arial" w:cs="Arial"/>
-              </w:rPr>
-              <w:t xml:space="preserve">Cefixime </w:t>
-            </w:r>
-            <w:r>
-              <w:rPr>
-                <w:rFonts w:ascii="Arial" w:hAnsi="Arial" w:cs="Arial"/>
-              </w:rPr>
-              <w:t>8</w:t>
-            </w:r>
-            <w:r>
-              <w:rPr>
-                <w:rFonts w:ascii="Arial" w:hAnsi="Arial" w:cs="Arial"/>
-              </w:rPr>
-              <w:t>00mg - GC</w:t>
-            </w:r>
-          </w:p>
-        </w:tc>
-        <w:tc>
-          <w:tcPr>
-            <w:tcW w:w="4795" w:type="dxa"/>
+            <w:tcW w:w="4219" w:type="dxa"/>
+            <w:tcBorders>
+              <w:top w:val="single" w:sz="4" w:space="0" w:color="auto"/>
+              <w:bottom w:val="single" w:sz="4" w:space="0" w:color="auto"/>
+            </w:tcBorders>
+          </w:tcPr>
+          <w:p>
+            <w:pPr>
+              <w:rPr>
+                <w:rFonts w:ascii="Arial" w:hAnsi="Arial" w:cs="Arial"/>
+              </w:rPr>
+            </w:pPr>
+            <w:r>
+              <w:rPr>
+                <w:rFonts w:ascii="Arial" w:hAnsi="Arial" w:cs="Arial"/>
+              </w:rPr>
+              <w:t>Ceftriaxone 1gm - GC</w:t>
+            </w:r>
+          </w:p>
+        </w:tc>
+        <w:tc>
+          <w:tcPr>
+            <w:tcW w:w="5131" w:type="dxa"/>
             <w:tcBorders>
               <w:top w:val="single" w:sz="4" w:space="0" w:color="auto"/>
               <w:left w:val="nil"/>
@@ -2553,29 +2595,29 @@
       <w:tr>
         <w:tc>
           <w:tcPr>
-            <w:tcW w:w="4555" w:type="dxa"/>
-            <w:tcBorders>
-              <w:top w:val="single" w:sz="4" w:space="0" w:color="auto"/>
-              <w:bottom w:val="single" w:sz="4" w:space="0" w:color="auto"/>
-            </w:tcBorders>
-          </w:tcPr>
-          <w:p>
-            <w:pPr>
-              <w:rPr>
-                <w:rFonts w:ascii="Arial" w:hAnsi="Arial" w:cs="Arial"/>
-              </w:rPr>
-            </w:pPr>
-            <w:r>
-              <w:rPr>
-                <w:rFonts w:ascii="Arial" w:hAnsi="Arial" w:cs="Arial"/>
-              </w:rPr>
-              <w:t>DT: Ceftriaxone/Doxycycline (Special cases only)</w:t>
-            </w:r>
-          </w:p>
-        </w:tc>
-        <w:tc>
-          <w:tcPr>
-            <w:tcW w:w="4795" w:type="dxa"/>
+            <w:tcW w:w="4219" w:type="dxa"/>
+            <w:tcBorders>
+              <w:top w:val="single" w:sz="4" w:space="0" w:color="auto"/>
+              <w:bottom w:val="single" w:sz="4" w:space="0" w:color="auto"/>
+            </w:tcBorders>
+          </w:tcPr>
+          <w:p>
+            <w:pPr>
+              <w:rPr>
+                <w:rFonts w:ascii="Arial" w:hAnsi="Arial" w:cs="Arial"/>
+              </w:rPr>
+            </w:pPr>
+            <w:r>
+              <w:rPr>
+                <w:rFonts w:ascii="Arial" w:hAnsi="Arial" w:cs="Arial"/>
+              </w:rPr>
+              <w:t>Cefixime 800mg - GC</w:t>
+            </w:r>
+          </w:p>
+        </w:tc>
+        <w:tc>
+          <w:tcPr>
+            <w:tcW w:w="5131" w:type="dxa"/>
             <w:tcBorders>
               <w:top w:val="single" w:sz="4" w:space="0" w:color="auto"/>
               <w:left w:val="nil"/>
@@ -2603,23 +2645,29 @@
       <w:tr>
         <w:tc>
           <w:tcPr>
-            <w:tcW w:w="4555" w:type="dxa"/>
-            <w:tcBorders>
-              <w:top w:val="single" w:sz="4" w:space="0" w:color="auto"/>
-              <w:bottom w:val="single" w:sz="4" w:space="0" w:color="auto"/>
-            </w:tcBorders>
-          </w:tcPr>
-          <w:p>
-            <w:pPr>
-              <w:rPr>
-                <w:rFonts w:ascii="Arial" w:hAnsi="Arial" w:cs="Arial"/>
-              </w:rPr>
-            </w:pPr>
-          </w:p>
-        </w:tc>
-        <w:tc>
-          <w:tcPr>
-            <w:tcW w:w="4795" w:type="dxa"/>
+            <w:tcW w:w="4219" w:type="dxa"/>
+            <w:tcBorders>
+              <w:top w:val="single" w:sz="4" w:space="0" w:color="auto"/>
+              <w:bottom w:val="single" w:sz="4" w:space="0" w:color="auto"/>
+            </w:tcBorders>
+          </w:tcPr>
+          <w:p>
+            <w:pPr>
+              <w:rPr>
+                <w:rFonts w:ascii="Arial" w:hAnsi="Arial" w:cs="Arial"/>
+              </w:rPr>
+            </w:pPr>
+            <w:r>
+              <w:rPr>
+                <w:rFonts w:ascii="Arial" w:hAnsi="Arial" w:cs="Arial"/>
+              </w:rPr>
+              <w:t>DT: Ceftriaxone/Doxycycline (Special cases only)</w:t>
+            </w:r>
+          </w:p>
+        </w:tc>
+        <w:tc>
+          <w:tcPr>
+            <w:tcW w:w="5131" w:type="dxa"/>
             <w:tcBorders>
               <w:top w:val="single" w:sz="4" w:space="0" w:color="auto"/>
               <w:left w:val="nil"/>
@@ -2639,7 +2687,7 @@
               <w:rPr>
                 <w:rFonts w:ascii="Arial" w:hAnsi="Arial" w:cs="Arial"/>
               </w:rPr>
-              <w:t>Ceftriaxone 1gm - GC</w:t>
+              <w:t>DT: Cefixime/Doxycycline (For special cases only)</w:t>
             </w:r>
           </w:p>
         </w:tc>
@@ -2647,23 +2695,23 @@
       <w:tr>
         <w:tc>
           <w:tcPr>
-            <w:tcW w:w="4555" w:type="dxa"/>
-            <w:tcBorders>
-              <w:top w:val="single" w:sz="4" w:space="0" w:color="auto"/>
-              <w:bottom w:val="single" w:sz="4" w:space="0" w:color="auto"/>
-            </w:tcBorders>
-          </w:tcPr>
-          <w:p>
-            <w:pPr>
-              <w:rPr>
-                <w:rFonts w:ascii="Arial" w:hAnsi="Arial" w:cs="Arial"/>
-              </w:rPr>
-            </w:pPr>
-          </w:p>
-        </w:tc>
-        <w:tc>
-          <w:tcPr>
-            <w:tcW w:w="4795" w:type="dxa"/>
+            <w:tcW w:w="4219" w:type="dxa"/>
+            <w:tcBorders>
+              <w:top w:val="single" w:sz="4" w:space="0" w:color="auto"/>
+              <w:bottom w:val="single" w:sz="4" w:space="0" w:color="auto"/>
+            </w:tcBorders>
+          </w:tcPr>
+          <w:p>
+            <w:pPr>
+              <w:rPr>
+                <w:rFonts w:ascii="Arial" w:hAnsi="Arial" w:cs="Arial"/>
+              </w:rPr>
+            </w:pPr>
+          </w:p>
+        </w:tc>
+        <w:tc>
+          <w:tcPr>
+            <w:tcW w:w="5131" w:type="dxa"/>
             <w:tcBorders>
               <w:top w:val="single" w:sz="4" w:space="0" w:color="auto"/>
               <w:left w:val="nil"/>
@@ -2683,7 +2731,7 @@
               <w:rPr>
                 <w:rFonts w:ascii="Arial" w:hAnsi="Arial" w:cs="Arial"/>
               </w:rPr>
-              <w:t>DT: Cefixime/Doxycycline (For special cases only)</w:t>
+              <w:t>DT: Gemifloxacin 320mg/Azithromycin 2g</w:t>
             </w:r>
           </w:p>
         </w:tc>
@@ -2691,23 +2739,23 @@
       <w:tr>
         <w:tc>
           <w:tcPr>
-            <w:tcW w:w="4555" w:type="dxa"/>
-            <w:tcBorders>
-              <w:top w:val="single" w:sz="4" w:space="0" w:color="auto"/>
-              <w:bottom w:val="single" w:sz="4" w:space="0" w:color="auto"/>
-            </w:tcBorders>
-          </w:tcPr>
-          <w:p>
-            <w:pPr>
-              <w:rPr>
-                <w:rFonts w:ascii="Arial" w:hAnsi="Arial" w:cs="Arial"/>
-              </w:rPr>
-            </w:pPr>
-          </w:p>
-        </w:tc>
-        <w:tc>
-          <w:tcPr>
-            <w:tcW w:w="4795" w:type="dxa"/>
+            <w:tcW w:w="4219" w:type="dxa"/>
+            <w:tcBorders>
+              <w:top w:val="single" w:sz="4" w:space="0" w:color="auto"/>
+              <w:bottom w:val="single" w:sz="4" w:space="0" w:color="auto"/>
+            </w:tcBorders>
+          </w:tcPr>
+          <w:p>
+            <w:pPr>
+              <w:rPr>
+                <w:rFonts w:ascii="Arial" w:hAnsi="Arial" w:cs="Arial"/>
+              </w:rPr>
+            </w:pPr>
+          </w:p>
+        </w:tc>
+        <w:tc>
+          <w:tcPr>
+            <w:tcW w:w="5131" w:type="dxa"/>
             <w:tcBorders>
               <w:top w:val="single" w:sz="4" w:space="0" w:color="auto"/>
               <w:left w:val="nil"/>
@@ -2727,7 +2775,7 @@
               <w:rPr>
                 <w:rFonts w:ascii="Arial" w:hAnsi="Arial" w:cs="Arial"/>
               </w:rPr>
-              <w:t>DT: Gemifloxacin 320mg/Azithromycin 2g</w:t>
+              <w:t>Doxycycline 100mg BID X 7 Days - CT</w:t>
             </w:r>
           </w:p>
         </w:tc>
@@ -2735,23 +2783,23 @@
       <w:tr>
         <w:tc>
           <w:tcPr>
-            <w:tcW w:w="4555" w:type="dxa"/>
-            <w:tcBorders>
-              <w:top w:val="single" w:sz="4" w:space="0" w:color="auto"/>
-              <w:bottom w:val="single" w:sz="4" w:space="0" w:color="auto"/>
-            </w:tcBorders>
-          </w:tcPr>
-          <w:p>
-            <w:pPr>
-              <w:rPr>
-                <w:rFonts w:ascii="Arial" w:hAnsi="Arial" w:cs="Arial"/>
-              </w:rPr>
-            </w:pPr>
-          </w:p>
-        </w:tc>
-        <w:tc>
-          <w:tcPr>
-            <w:tcW w:w="4795" w:type="dxa"/>
+            <w:tcW w:w="4219" w:type="dxa"/>
+            <w:tcBorders>
+              <w:top w:val="single" w:sz="4" w:space="0" w:color="auto"/>
+              <w:bottom w:val="single" w:sz="4" w:space="0" w:color="auto"/>
+            </w:tcBorders>
+          </w:tcPr>
+          <w:p>
+            <w:pPr>
+              <w:rPr>
+                <w:rFonts w:ascii="Arial" w:hAnsi="Arial" w:cs="Arial"/>
+              </w:rPr>
+            </w:pPr>
+          </w:p>
+        </w:tc>
+        <w:tc>
+          <w:tcPr>
+            <w:tcW w:w="5131" w:type="dxa"/>
             <w:tcBorders>
               <w:top w:val="single" w:sz="4" w:space="0" w:color="auto"/>
               <w:left w:val="nil"/>
@@ -2771,7 +2819,7 @@
               <w:rPr>
                 <w:rFonts w:ascii="Arial" w:hAnsi="Arial" w:cs="Arial"/>
               </w:rPr>
-              <w:t>Doxycycline 100mg BID X 7 Days - CT</w:t>
+              <w:t>Doxycycline 100mg BID X 10 Days - CT</w:t>
             </w:r>
           </w:p>
         </w:tc>
@@ -2779,23 +2827,23 @@
       <w:tr>
         <w:tc>
           <w:tcPr>
-            <w:tcW w:w="4555" w:type="dxa"/>
-            <w:tcBorders>
-              <w:top w:val="single" w:sz="4" w:space="0" w:color="auto"/>
-              <w:bottom w:val="single" w:sz="4" w:space="0" w:color="auto"/>
-            </w:tcBorders>
-          </w:tcPr>
-          <w:p>
-            <w:pPr>
-              <w:rPr>
-                <w:rFonts w:ascii="Arial" w:hAnsi="Arial" w:cs="Arial"/>
-              </w:rPr>
-            </w:pPr>
-          </w:p>
-        </w:tc>
-        <w:tc>
-          <w:tcPr>
-            <w:tcW w:w="4795" w:type="dxa"/>
+            <w:tcW w:w="4219" w:type="dxa"/>
+            <w:tcBorders>
+              <w:top w:val="single" w:sz="4" w:space="0" w:color="auto"/>
+              <w:bottom w:val="single" w:sz="4" w:space="0" w:color="auto"/>
+            </w:tcBorders>
+          </w:tcPr>
+          <w:p>
+            <w:pPr>
+              <w:rPr>
+                <w:rFonts w:ascii="Arial" w:hAnsi="Arial" w:cs="Arial"/>
+              </w:rPr>
+            </w:pPr>
+          </w:p>
+        </w:tc>
+        <w:tc>
+          <w:tcPr>
+            <w:tcW w:w="5131" w:type="dxa"/>
             <w:tcBorders>
               <w:top w:val="single" w:sz="4" w:space="0" w:color="auto"/>
               <w:left w:val="nil"/>
@@ -2815,7 +2863,7 @@
               <w:rPr>
                 <w:rFonts w:ascii="Arial" w:hAnsi="Arial" w:cs="Arial"/>
               </w:rPr>
-              <w:t>Doxycycline 100mg BID X 10 Days - CT</w:t>
+              <w:t>Doxycycline 100mg BID X 14 Days - CT</w:t>
             </w:r>
           </w:p>
         </w:tc>
@@ -2823,23 +2871,23 @@
       <w:tr>
         <w:tc>
           <w:tcPr>
-            <w:tcW w:w="4555" w:type="dxa"/>
-            <w:tcBorders>
-              <w:top w:val="single" w:sz="4" w:space="0" w:color="auto"/>
-              <w:bottom w:val="single" w:sz="4" w:space="0" w:color="auto"/>
-            </w:tcBorders>
-          </w:tcPr>
-          <w:p>
-            <w:pPr>
-              <w:rPr>
-                <w:rFonts w:ascii="Arial" w:hAnsi="Arial" w:cs="Arial"/>
-              </w:rPr>
-            </w:pPr>
-          </w:p>
-        </w:tc>
-        <w:tc>
-          <w:tcPr>
-            <w:tcW w:w="4795" w:type="dxa"/>
+            <w:tcW w:w="4219" w:type="dxa"/>
+            <w:tcBorders>
+              <w:top w:val="single" w:sz="4" w:space="0" w:color="auto"/>
+              <w:bottom w:val="single" w:sz="4" w:space="0" w:color="auto"/>
+            </w:tcBorders>
+          </w:tcPr>
+          <w:p>
+            <w:pPr>
+              <w:rPr>
+                <w:rFonts w:ascii="Arial" w:hAnsi="Arial" w:cs="Arial"/>
+              </w:rPr>
+            </w:pPr>
+          </w:p>
+        </w:tc>
+        <w:tc>
+          <w:tcPr>
+            <w:tcW w:w="5131" w:type="dxa"/>
             <w:tcBorders>
               <w:top w:val="single" w:sz="4" w:space="0" w:color="auto"/>
               <w:left w:val="nil"/>
@@ -2859,7 +2907,7 @@
               <w:rPr>
                 <w:rFonts w:ascii="Arial" w:hAnsi="Arial" w:cs="Arial"/>
               </w:rPr>
-              <w:t>Doxycycline 100mg BID X 14 Days - CT</w:t>
+              <w:t>Erythromycin Base 500mg QID X 7 Days - CT</w:t>
             </w:r>
           </w:p>
         </w:tc>
@@ -2867,23 +2915,23 @@
       <w:tr>
         <w:tc>
           <w:tcPr>
-            <w:tcW w:w="4555" w:type="dxa"/>
-            <w:tcBorders>
-              <w:top w:val="single" w:sz="4" w:space="0" w:color="auto"/>
-              <w:bottom w:val="single" w:sz="4" w:space="0" w:color="auto"/>
-            </w:tcBorders>
-          </w:tcPr>
-          <w:p>
-            <w:pPr>
-              <w:rPr>
-                <w:rFonts w:ascii="Arial" w:hAnsi="Arial" w:cs="Arial"/>
-              </w:rPr>
-            </w:pPr>
-          </w:p>
-        </w:tc>
-        <w:tc>
-          <w:tcPr>
-            <w:tcW w:w="4795" w:type="dxa"/>
+            <w:tcW w:w="4219" w:type="dxa"/>
+            <w:tcBorders>
+              <w:top w:val="single" w:sz="4" w:space="0" w:color="auto"/>
+              <w:bottom w:val="single" w:sz="4" w:space="0" w:color="auto"/>
+            </w:tcBorders>
+          </w:tcPr>
+          <w:p>
+            <w:pPr>
+              <w:rPr>
+                <w:rFonts w:ascii="Arial" w:hAnsi="Arial" w:cs="Arial"/>
+              </w:rPr>
+            </w:pPr>
+          </w:p>
+        </w:tc>
+        <w:tc>
+          <w:tcPr>
+            <w:tcW w:w="5131" w:type="dxa"/>
             <w:tcBorders>
               <w:top w:val="single" w:sz="4" w:space="0" w:color="auto"/>
               <w:left w:val="nil"/>
@@ -2903,7 +2951,7 @@
               <w:rPr>
                 <w:rFonts w:ascii="Arial" w:hAnsi="Arial" w:cs="Arial"/>
               </w:rPr>
-              <w:t>Erythromycin Base 500mg QID X 7 Days - CT</w:t>
+              <w:t>Erythromycin Base 250mg QID X 14 Days - CT</w:t>
             </w:r>
           </w:p>
         </w:tc>
@@ -2911,23 +2959,23 @@
       <w:tr>
         <w:tc>
           <w:tcPr>
-            <w:tcW w:w="4555" w:type="dxa"/>
-            <w:tcBorders>
-              <w:top w:val="single" w:sz="4" w:space="0" w:color="auto"/>
-              <w:bottom w:val="single" w:sz="4" w:space="0" w:color="auto"/>
-            </w:tcBorders>
-          </w:tcPr>
-          <w:p>
-            <w:pPr>
-              <w:rPr>
-                <w:rFonts w:ascii="Arial" w:hAnsi="Arial" w:cs="Arial"/>
-              </w:rPr>
-            </w:pPr>
-          </w:p>
-        </w:tc>
-        <w:tc>
-          <w:tcPr>
-            <w:tcW w:w="4795" w:type="dxa"/>
+            <w:tcW w:w="4219" w:type="dxa"/>
+            <w:tcBorders>
+              <w:top w:val="single" w:sz="4" w:space="0" w:color="auto"/>
+              <w:bottom w:val="single" w:sz="4" w:space="0" w:color="auto"/>
+            </w:tcBorders>
+          </w:tcPr>
+          <w:p>
+            <w:pPr>
+              <w:rPr>
+                <w:rFonts w:ascii="Arial" w:hAnsi="Arial" w:cs="Arial"/>
+              </w:rPr>
+            </w:pPr>
+          </w:p>
+        </w:tc>
+        <w:tc>
+          <w:tcPr>
+            <w:tcW w:w="5131" w:type="dxa"/>
             <w:tcBorders>
               <w:top w:val="single" w:sz="4" w:space="0" w:color="auto"/>
               <w:left w:val="nil"/>
@@ -2947,7 +2995,7 @@
               <w:rPr>
                 <w:rFonts w:ascii="Arial" w:hAnsi="Arial" w:cs="Arial"/>
               </w:rPr>
-              <w:t>Erythromycin Base 250mg QID X 14 Days - CT</w:t>
+              <w:t>Erythromycin ES 800mg QID X 7 Days - CT</w:t>
             </w:r>
           </w:p>
         </w:tc>
@@ -2955,23 +3003,23 @@
       <w:tr>
         <w:tc>
           <w:tcPr>
-            <w:tcW w:w="4555" w:type="dxa"/>
-            <w:tcBorders>
-              <w:top w:val="single" w:sz="4" w:space="0" w:color="auto"/>
-              <w:bottom w:val="single" w:sz="4" w:space="0" w:color="auto"/>
-            </w:tcBorders>
-          </w:tcPr>
-          <w:p>
-            <w:pPr>
-              <w:rPr>
-                <w:rFonts w:ascii="Arial" w:hAnsi="Arial" w:cs="Arial"/>
-              </w:rPr>
-            </w:pPr>
-          </w:p>
-        </w:tc>
-        <w:tc>
-          <w:tcPr>
-            <w:tcW w:w="4795" w:type="dxa"/>
+            <w:tcW w:w="4219" w:type="dxa"/>
+            <w:tcBorders>
+              <w:top w:val="single" w:sz="4" w:space="0" w:color="auto"/>
+              <w:bottom w:val="single" w:sz="4" w:space="0" w:color="auto"/>
+            </w:tcBorders>
+          </w:tcPr>
+          <w:p>
+            <w:pPr>
+              <w:rPr>
+                <w:rFonts w:ascii="Arial" w:hAnsi="Arial" w:cs="Arial"/>
+              </w:rPr>
+            </w:pPr>
+          </w:p>
+        </w:tc>
+        <w:tc>
+          <w:tcPr>
+            <w:tcW w:w="5131" w:type="dxa"/>
             <w:tcBorders>
               <w:top w:val="single" w:sz="4" w:space="0" w:color="auto"/>
               <w:left w:val="nil"/>
@@ -2991,7 +3039,7 @@
               <w:rPr>
                 <w:rFonts w:ascii="Arial" w:hAnsi="Arial" w:cs="Arial"/>
               </w:rPr>
-              <w:t>Erythromycin ES 800mg QID X 7 Days - CT</w:t>
+              <w:t>Erythromycin ES 400mg QID X 14 Days - CT</w:t>
             </w:r>
           </w:p>
         </w:tc>
@@ -2999,23 +3047,23 @@
       <w:tr>
         <w:tc>
           <w:tcPr>
-            <w:tcW w:w="4555" w:type="dxa"/>
-            <w:tcBorders>
-              <w:top w:val="single" w:sz="4" w:space="0" w:color="auto"/>
-              <w:bottom w:val="single" w:sz="4" w:space="0" w:color="auto"/>
-            </w:tcBorders>
-          </w:tcPr>
-          <w:p>
-            <w:pPr>
-              <w:rPr>
-                <w:rFonts w:ascii="Arial" w:hAnsi="Arial" w:cs="Arial"/>
-              </w:rPr>
-            </w:pPr>
-          </w:p>
-        </w:tc>
-        <w:tc>
-          <w:tcPr>
-            <w:tcW w:w="4795" w:type="dxa"/>
+            <w:tcW w:w="4219" w:type="dxa"/>
+            <w:tcBorders>
+              <w:top w:val="single" w:sz="4" w:space="0" w:color="auto"/>
+              <w:bottom w:val="single" w:sz="4" w:space="0" w:color="auto"/>
+            </w:tcBorders>
+          </w:tcPr>
+          <w:p>
+            <w:pPr>
+              <w:rPr>
+                <w:rFonts w:ascii="Arial" w:hAnsi="Arial" w:cs="Arial"/>
+              </w:rPr>
+            </w:pPr>
+          </w:p>
+        </w:tc>
+        <w:tc>
+          <w:tcPr>
+            <w:tcW w:w="5131" w:type="dxa"/>
             <w:tcBorders>
               <w:top w:val="single" w:sz="4" w:space="0" w:color="auto"/>
               <w:left w:val="nil"/>
@@ -3035,7 +3083,7 @@
               <w:rPr>
                 <w:rFonts w:ascii="Arial" w:hAnsi="Arial" w:cs="Arial"/>
               </w:rPr>
-              <w:t>Erythromycin ES 400mg QID X 14 Days - CT</w:t>
+              <w:t>Gemifloxacin 320mg - GC (For special cases only)</w:t>
             </w:r>
           </w:p>
         </w:tc>
@@ -3043,23 +3091,23 @@
       <w:tr>
         <w:tc>
           <w:tcPr>
-            <w:tcW w:w="4555" w:type="dxa"/>
-            <w:tcBorders>
-              <w:top w:val="single" w:sz="4" w:space="0" w:color="auto"/>
-              <w:bottom w:val="single" w:sz="4" w:space="0" w:color="auto"/>
-            </w:tcBorders>
-          </w:tcPr>
-          <w:p>
-            <w:pPr>
-              <w:rPr>
-                <w:rFonts w:ascii="Arial" w:hAnsi="Arial" w:cs="Arial"/>
-              </w:rPr>
-            </w:pPr>
-          </w:p>
-        </w:tc>
-        <w:tc>
-          <w:tcPr>
-            <w:tcW w:w="4795" w:type="dxa"/>
+            <w:tcW w:w="4219" w:type="dxa"/>
+            <w:tcBorders>
+              <w:top w:val="single" w:sz="4" w:space="0" w:color="auto"/>
+              <w:bottom w:val="single" w:sz="4" w:space="0" w:color="auto"/>
+            </w:tcBorders>
+          </w:tcPr>
+          <w:p>
+            <w:pPr>
+              <w:rPr>
+                <w:rFonts w:ascii="Arial" w:hAnsi="Arial" w:cs="Arial"/>
+              </w:rPr>
+            </w:pPr>
+          </w:p>
+        </w:tc>
+        <w:tc>
+          <w:tcPr>
+            <w:tcW w:w="5131" w:type="dxa"/>
             <w:tcBorders>
               <w:top w:val="single" w:sz="4" w:space="0" w:color="auto"/>
               <w:left w:val="nil"/>
@@ -3079,7 +3127,7 @@
               <w:rPr>
                 <w:rFonts w:ascii="Arial" w:hAnsi="Arial" w:cs="Arial"/>
               </w:rPr>
-              <w:t>Gemifloxacin 320mg - GC (For special cases only)</w:t>
+              <w:t>Gentamicin 240mg - GC (For special cases only)</w:t>
             </w:r>
           </w:p>
         </w:tc>
@@ -3087,23 +3135,23 @@
       <w:tr>
         <w:tc>
           <w:tcPr>
-            <w:tcW w:w="4555" w:type="dxa"/>
-            <w:tcBorders>
-              <w:top w:val="single" w:sz="4" w:space="0" w:color="auto"/>
-              <w:bottom w:val="single" w:sz="4" w:space="0" w:color="auto"/>
-            </w:tcBorders>
-          </w:tcPr>
-          <w:p>
-            <w:pPr>
-              <w:rPr>
-                <w:rFonts w:ascii="Arial" w:hAnsi="Arial" w:cs="Arial"/>
-              </w:rPr>
-            </w:pPr>
-          </w:p>
-        </w:tc>
-        <w:tc>
-          <w:tcPr>
-            <w:tcW w:w="4795" w:type="dxa"/>
+            <w:tcW w:w="4219" w:type="dxa"/>
+            <w:tcBorders>
+              <w:top w:val="single" w:sz="4" w:space="0" w:color="auto"/>
+              <w:bottom w:val="single" w:sz="4" w:space="0" w:color="auto"/>
+            </w:tcBorders>
+          </w:tcPr>
+          <w:p>
+            <w:pPr>
+              <w:rPr>
+                <w:rFonts w:ascii="Arial" w:hAnsi="Arial" w:cs="Arial"/>
+              </w:rPr>
+            </w:pPr>
+          </w:p>
+        </w:tc>
+        <w:tc>
+          <w:tcPr>
+            <w:tcW w:w="5131" w:type="dxa"/>
             <w:tcBorders>
               <w:top w:val="single" w:sz="4" w:space="0" w:color="auto"/>
               <w:left w:val="nil"/>
@@ -3123,7 +3171,7 @@
               <w:rPr>
                 <w:rFonts w:ascii="Arial" w:hAnsi="Arial" w:cs="Arial"/>
               </w:rPr>
-              <w:t>Gentamicin 240mg - GC (For special cases only)</w:t>
+              <w:t>IV Therapy - Both</w:t>
             </w:r>
           </w:p>
         </w:tc>
@@ -3131,23 +3179,23 @@
       <w:tr>
         <w:tc>
           <w:tcPr>
-            <w:tcW w:w="4555" w:type="dxa"/>
-            <w:tcBorders>
-              <w:top w:val="single" w:sz="4" w:space="0" w:color="auto"/>
-              <w:bottom w:val="single" w:sz="4" w:space="0" w:color="auto"/>
-            </w:tcBorders>
-          </w:tcPr>
-          <w:p>
-            <w:pPr>
-              <w:rPr>
-                <w:rFonts w:ascii="Arial" w:hAnsi="Arial" w:cs="Arial"/>
-              </w:rPr>
-            </w:pPr>
-          </w:p>
-        </w:tc>
-        <w:tc>
-          <w:tcPr>
-            <w:tcW w:w="4795" w:type="dxa"/>
+            <w:tcW w:w="4219" w:type="dxa"/>
+            <w:tcBorders>
+              <w:top w:val="single" w:sz="4" w:space="0" w:color="auto"/>
+              <w:bottom w:val="single" w:sz="4" w:space="0" w:color="auto"/>
+            </w:tcBorders>
+          </w:tcPr>
+          <w:p>
+            <w:pPr>
+              <w:rPr>
+                <w:rFonts w:ascii="Arial" w:hAnsi="Arial" w:cs="Arial"/>
+              </w:rPr>
+            </w:pPr>
+          </w:p>
+        </w:tc>
+        <w:tc>
+          <w:tcPr>
+            <w:tcW w:w="5131" w:type="dxa"/>
             <w:tcBorders>
               <w:top w:val="single" w:sz="4" w:space="0" w:color="auto"/>
               <w:left w:val="nil"/>
@@ -3167,7 +3215,7 @@
               <w:rPr>
                 <w:rFonts w:ascii="Arial" w:hAnsi="Arial" w:cs="Arial"/>
               </w:rPr>
-              <w:t>IV Therapy - Both</w:t>
+              <w:t>Levofloxacin 500mg Daily X 7 Days - CT</w:t>
             </w:r>
           </w:p>
         </w:tc>
@@ -3175,23 +3223,23 @@
       <w:tr>
         <w:tc>
           <w:tcPr>
-            <w:tcW w:w="4555" w:type="dxa"/>
-            <w:tcBorders>
-              <w:top w:val="single" w:sz="4" w:space="0" w:color="auto"/>
-              <w:bottom w:val="single" w:sz="4" w:space="0" w:color="auto"/>
-            </w:tcBorders>
-          </w:tcPr>
-          <w:p>
-            <w:pPr>
-              <w:rPr>
-                <w:rFonts w:ascii="Arial" w:hAnsi="Arial" w:cs="Arial"/>
-              </w:rPr>
-            </w:pPr>
-          </w:p>
-        </w:tc>
-        <w:tc>
-          <w:tcPr>
-            <w:tcW w:w="4795" w:type="dxa"/>
+            <w:tcW w:w="4219" w:type="dxa"/>
+            <w:tcBorders>
+              <w:top w:val="single" w:sz="4" w:space="0" w:color="auto"/>
+              <w:bottom w:val="single" w:sz="4" w:space="0" w:color="auto"/>
+            </w:tcBorders>
+          </w:tcPr>
+          <w:p>
+            <w:pPr>
+              <w:rPr>
+                <w:rFonts w:ascii="Arial" w:hAnsi="Arial" w:cs="Arial"/>
+              </w:rPr>
+            </w:pPr>
+          </w:p>
+        </w:tc>
+        <w:tc>
+          <w:tcPr>
+            <w:tcW w:w="5131" w:type="dxa"/>
             <w:tcBorders>
               <w:top w:val="single" w:sz="4" w:space="0" w:color="auto"/>
               <w:left w:val="nil"/>
@@ -3211,7 +3259,7 @@
               <w:rPr>
                 <w:rFonts w:ascii="Arial" w:hAnsi="Arial" w:cs="Arial"/>
               </w:rPr>
-              <w:t>Levofloxacin 500mg Daily X 7 Days - CT</w:t>
+              <w:t>Ofloxacin 300mg BID X 7 Days - CT</w:t>
             </w:r>
           </w:p>
         </w:tc>
@@ -3219,23 +3267,23 @@
       <w:tr>
         <w:tc>
           <w:tcPr>
-            <w:tcW w:w="4555" w:type="dxa"/>
-            <w:tcBorders>
-              <w:top w:val="single" w:sz="4" w:space="0" w:color="auto"/>
-              <w:bottom w:val="single" w:sz="4" w:space="0" w:color="auto"/>
-            </w:tcBorders>
-          </w:tcPr>
-          <w:p>
-            <w:pPr>
-              <w:rPr>
-                <w:rFonts w:ascii="Arial" w:hAnsi="Arial" w:cs="Arial"/>
-              </w:rPr>
-            </w:pPr>
-          </w:p>
-        </w:tc>
-        <w:tc>
-          <w:tcPr>
-            <w:tcW w:w="4795" w:type="dxa"/>
+            <w:tcW w:w="4219" w:type="dxa"/>
+            <w:tcBorders>
+              <w:top w:val="single" w:sz="4" w:space="0" w:color="auto"/>
+              <w:bottom w:val="single" w:sz="4" w:space="0" w:color="auto"/>
+            </w:tcBorders>
+          </w:tcPr>
+          <w:p>
+            <w:pPr>
+              <w:rPr>
+                <w:rFonts w:ascii="Arial" w:hAnsi="Arial" w:cs="Arial"/>
+              </w:rPr>
+            </w:pPr>
+          </w:p>
+        </w:tc>
+        <w:tc>
+          <w:tcPr>
+            <w:tcW w:w="5131" w:type="dxa"/>
             <w:tcBorders>
               <w:top w:val="single" w:sz="4" w:space="0" w:color="auto"/>
               <w:left w:val="nil"/>
@@ -3255,7 +3303,7 @@
               <w:rPr>
                 <w:rFonts w:ascii="Arial" w:hAnsi="Arial" w:cs="Arial"/>
               </w:rPr>
-              <w:t>Ofloxacin 300mg BID X 7 Days - CT</w:t>
+              <w:t>Pediatric Treatment - CT</w:t>
             </w:r>
           </w:p>
         </w:tc>
@@ -3263,23 +3311,23 @@
       <w:tr>
         <w:tc>
           <w:tcPr>
-            <w:tcW w:w="4555" w:type="dxa"/>
-            <w:tcBorders>
-              <w:top w:val="single" w:sz="4" w:space="0" w:color="auto"/>
-              <w:bottom w:val="single" w:sz="4" w:space="0" w:color="auto"/>
-            </w:tcBorders>
-          </w:tcPr>
-          <w:p>
-            <w:pPr>
-              <w:rPr>
-                <w:rFonts w:ascii="Arial" w:hAnsi="Arial" w:cs="Arial"/>
-              </w:rPr>
-            </w:pPr>
-          </w:p>
-        </w:tc>
-        <w:tc>
-          <w:tcPr>
-            <w:tcW w:w="4795" w:type="dxa"/>
+            <w:tcW w:w="4219" w:type="dxa"/>
+            <w:tcBorders>
+              <w:top w:val="single" w:sz="4" w:space="0" w:color="auto"/>
+              <w:bottom w:val="single" w:sz="4" w:space="0" w:color="auto"/>
+            </w:tcBorders>
+          </w:tcPr>
+          <w:p>
+            <w:pPr>
+              <w:rPr>
+                <w:rFonts w:ascii="Arial" w:hAnsi="Arial" w:cs="Arial"/>
+              </w:rPr>
+            </w:pPr>
+          </w:p>
+        </w:tc>
+        <w:tc>
+          <w:tcPr>
+            <w:tcW w:w="5131" w:type="dxa"/>
             <w:tcBorders>
               <w:top w:val="single" w:sz="4" w:space="0" w:color="auto"/>
               <w:left w:val="nil"/>
@@ -3299,7 +3347,7 @@
               <w:rPr>
                 <w:rFonts w:ascii="Arial" w:hAnsi="Arial" w:cs="Arial"/>
               </w:rPr>
-              <w:t>Pediatric Treatment - CT</w:t>
+              <w:t>Pediatric Treatment - GC</w:t>
             </w:r>
           </w:p>
         </w:tc>
@@ -3307,23 +3355,23 @@
       <w:tr>
         <w:tc>
           <w:tcPr>
-            <w:tcW w:w="4555" w:type="dxa"/>
-            <w:tcBorders>
-              <w:top w:val="single" w:sz="4" w:space="0" w:color="auto"/>
-              <w:bottom w:val="single" w:sz="4" w:space="0" w:color="auto"/>
-            </w:tcBorders>
-          </w:tcPr>
-          <w:p>
-            <w:pPr>
-              <w:rPr>
-                <w:rFonts w:ascii="Arial" w:hAnsi="Arial" w:cs="Arial"/>
-              </w:rPr>
-            </w:pPr>
-          </w:p>
-        </w:tc>
-        <w:tc>
-          <w:tcPr>
-            <w:tcW w:w="4795" w:type="dxa"/>
+            <w:tcW w:w="4219" w:type="dxa"/>
+            <w:tcBorders>
+              <w:top w:val="single" w:sz="4" w:space="0" w:color="auto"/>
+              <w:bottom w:val="single" w:sz="4" w:space="0" w:color="auto"/>
+            </w:tcBorders>
+          </w:tcPr>
+          <w:p>
+            <w:pPr>
+              <w:rPr>
+                <w:rFonts w:ascii="Arial" w:hAnsi="Arial" w:cs="Arial"/>
+              </w:rPr>
+            </w:pPr>
+          </w:p>
+        </w:tc>
+        <w:tc>
+          <w:tcPr>
+            <w:tcW w:w="5131" w:type="dxa"/>
             <w:tcBorders>
               <w:top w:val="single" w:sz="4" w:space="0" w:color="auto"/>
               <w:left w:val="nil"/>
@@ -3343,90 +3391,8 @@
               <w:rPr>
                 <w:rFonts w:ascii="Arial" w:hAnsi="Arial" w:cs="Arial"/>
               </w:rPr>
-              <w:t>Pediatric Treatment - GC</w:t>
-            </w:r>
-          </w:p>
-        </w:tc>
-      </w:tr>
-      <w:tr>
-        <w:tc>
-          <w:tcPr>
-            <w:tcW w:w="4555" w:type="dxa"/>
-            <w:tcBorders>
-              <w:top w:val="single" w:sz="4" w:space="0" w:color="auto"/>
-              <w:bottom w:val="single" w:sz="4" w:space="0" w:color="auto"/>
-            </w:tcBorders>
-          </w:tcPr>
-          <w:p>
-            <w:pPr>
-              <w:rPr>
-                <w:rFonts w:ascii="Arial" w:hAnsi="Arial" w:cs="Arial"/>
-              </w:rPr>
-            </w:pPr>
-          </w:p>
-        </w:tc>
-        <w:tc>
-          <w:tcPr>
-            <w:tcW w:w="4795" w:type="dxa"/>
-            <w:tcBorders>
-              <w:top w:val="single" w:sz="4" w:space="0" w:color="auto"/>
-              <w:left w:val="nil"/>
-              <w:bottom w:val="single" w:sz="4" w:space="0" w:color="auto"/>
-              <w:right w:val="single" w:sz="4" w:space="0" w:color="auto"/>
-            </w:tcBorders>
-            <w:shd w:val="clear" w:color="000000" w:fill="FFFFFF"/>
-            <w:vAlign w:val="center"/>
-          </w:tcPr>
-          <w:p>
-            <w:pPr>
-              <w:rPr>
-                <w:rFonts w:ascii="Arial" w:hAnsi="Arial" w:cs="Arial"/>
-              </w:rPr>
-            </w:pPr>
-            <w:r>
-              <w:rPr>
-                <w:rFonts w:ascii="Arial" w:hAnsi="Arial" w:cs="Arial"/>
-              </w:rPr>
               <w:t>Other Treatment - Both</w:t>
             </w:r>
-          </w:p>
-        </w:tc>
-      </w:tr>
-      <w:tr>
-        <w:tc>
-          <w:tcPr>
-            <w:tcW w:w="4555" w:type="dxa"/>
-            <w:tcBorders>
-              <w:top w:val="single" w:sz="4" w:space="0" w:color="auto"/>
-              <w:bottom w:val="single" w:sz="4" w:space="0" w:color="auto"/>
-            </w:tcBorders>
-          </w:tcPr>
-          <w:p>
-            <w:pPr>
-              <w:rPr>
-                <w:rFonts w:ascii="Arial" w:hAnsi="Arial" w:cs="Arial"/>
-              </w:rPr>
-            </w:pPr>
-          </w:p>
-        </w:tc>
-        <w:tc>
-          <w:tcPr>
-            <w:tcW w:w="4795" w:type="dxa"/>
-            <w:tcBorders>
-              <w:top w:val="single" w:sz="4" w:space="0" w:color="auto"/>
-              <w:left w:val="nil"/>
-              <w:bottom w:val="single" w:sz="4" w:space="0" w:color="auto"/>
-              <w:right w:val="single" w:sz="4" w:space="0" w:color="auto"/>
-            </w:tcBorders>
-            <w:shd w:val="clear" w:color="000000" w:fill="FFFFFF"/>
-            <w:vAlign w:val="center"/>
-          </w:tcPr>
-          <w:p>
-            <w:pPr>
-              <w:rPr>
-                <w:rFonts w:ascii="Arial" w:hAnsi="Arial" w:cs="Arial"/>
-              </w:rPr>
-            </w:pPr>
           </w:p>
         </w:tc>
       </w:tr>
@@ -4347,6 +4313,7 @@
     <w:lsdException w:name="HTML Sample" w:semiHidden="1" w:unhideWhenUsed="1"/>
     <w:lsdException w:name="HTML Typewriter" w:semiHidden="1" w:unhideWhenUsed="1"/>
     <w:lsdException w:name="HTML Variable" w:semiHidden="1" w:unhideWhenUsed="1"/>
+    <w:lsdException w:name="Normal Table" w:semiHidden="1" w:unhideWhenUsed="1"/>
     <w:lsdException w:name="annotation subject" w:semiHidden="1" w:unhideWhenUsed="1"/>
     <w:lsdException w:name="No List" w:semiHidden="1" w:unhideWhenUsed="1"/>
     <w:lsdException w:name="Outline List 1" w:semiHidden="1" w:unhideWhenUsed="1"/>
@@ -4389,8 +4356,11 @@
     <w:lsdException w:name="Table Contemporary" w:semiHidden="1" w:unhideWhenUsed="1"/>
     <w:lsdException w:name="Table Elegant" w:semiHidden="1" w:unhideWhenUsed="1"/>
     <w:lsdException w:name="Table Professional" w:semiHidden="1" w:unhideWhenUsed="1"/>
+    <w:lsdException w:name="Table Subtle 1" w:semiHidden="1" w:unhideWhenUsed="1"/>
     <w:lsdException w:name="Table Subtle 2" w:semiHidden="1" w:unhideWhenUsed="1"/>
     <w:lsdException w:name="Table Web 1" w:semiHidden="1" w:unhideWhenUsed="1"/>
+    <w:lsdException w:name="Table Web 2" w:semiHidden="1" w:unhideWhenUsed="1"/>
+    <w:lsdException w:name="Table Web 3" w:semiHidden="1" w:unhideWhenUsed="1"/>
     <w:lsdException w:name="Balloon Text" w:semiHidden="1" w:unhideWhenUsed="1"/>
     <w:lsdException w:name="Table Grid" w:uiPriority="39"/>
     <w:lsdException w:name="Table Theme" w:semiHidden="1" w:unhideWhenUsed="1"/>

</xml_diff>